<commit_message>
Slight changes in previous work …
</commit_message>
<xml_diff>
--- a/SolutionDocument.docx
+++ b/SolutionDocument.docx
@@ -707,8 +707,21 @@
               <w:widowControl w:val="0"/>
               <w:spacing w:line="240" w:lineRule="auto"/>
             </w:pPr>
+            <w:proofErr w:type="spellStart"/>
             <w:r>
-              <w:t xml:space="preserve">Nikolaj B. Hemmeshøj, </w:t>
+              <w:t>Nikolaj</w:t>
+            </w:r>
+            <w:proofErr w:type="spellEnd"/>
+            <w:r>
+              <w:t xml:space="preserve"> B. </w:t>
+            </w:r>
+            <w:proofErr w:type="spellStart"/>
+            <w:r>
+              <w:t>Hemmeshøj</w:t>
+            </w:r>
+            <w:proofErr w:type="spellEnd"/>
+            <w:r>
+              <w:t xml:space="preserve">, </w:t>
             </w:r>
             <w:hyperlink r:id="rId8" w:history="1">
               <w:r>
@@ -943,9 +956,19 @@
               <w:widowControl w:val="0"/>
               <w:spacing w:line="240" w:lineRule="auto"/>
             </w:pPr>
+            <w:proofErr w:type="spellStart"/>
             <w:r>
-              <w:t>Nikolaj B. Hemmeshøj</w:t>
+              <w:t>Nikolaj</w:t>
             </w:r>
+            <w:proofErr w:type="spellEnd"/>
+            <w:r>
+              <w:t xml:space="preserve"> B. </w:t>
+            </w:r>
+            <w:proofErr w:type="spellStart"/>
+            <w:r>
+              <w:t>Hemmeshøj</w:t>
+            </w:r>
+            <w:proofErr w:type="spellEnd"/>
           </w:p>
         </w:tc>
         <w:tc>
@@ -1014,7 +1037,15 @@
               <w:spacing w:line="240" w:lineRule="auto"/>
             </w:pPr>
             <w:r>
-              <w:t xml:space="preserve">Jarl Tuxen </w:t>
+              <w:t xml:space="preserve">Jarl </w:t>
+            </w:r>
+            <w:proofErr w:type="spellStart"/>
+            <w:r>
+              <w:t>Tuxen</w:t>
+            </w:r>
+            <w:proofErr w:type="spellEnd"/>
+            <w:r>
+              <w:t xml:space="preserve"> </w:t>
             </w:r>
           </w:p>
         </w:tc>
@@ -1451,7 +1482,15 @@
         <w:t xml:space="preserve"> costs</w:t>
       </w:r>
       <w:r>
-        <w:t xml:space="preserve">. No centralised server or active internet connection is required for communication. </w:t>
+        <w:t xml:space="preserve">. No centralised server or active </w:t>
+      </w:r>
+      <w:proofErr w:type="gramStart"/>
+      <w:r>
+        <w:t>internet</w:t>
+      </w:r>
+      <w:proofErr w:type="gramEnd"/>
+      <w:r>
+        <w:t xml:space="preserve"> connection is required for communication. </w:t>
       </w:r>
     </w:p>
     <w:p>
@@ -1721,8 +1760,13 @@
         <w:pStyle w:val="normal0"/>
         <w:widowControl w:val="0"/>
       </w:pPr>
-      <w:r>
-        <w:t>High level cost elements that the project will carry</w:t>
+      <w:proofErr w:type="gramStart"/>
+      <w:r>
+        <w:t>High level</w:t>
+      </w:r>
+      <w:proofErr w:type="gramEnd"/>
+      <w:r>
+        <w:t xml:space="preserve"> cost elements that the project will carry</w:t>
       </w:r>
       <w:r>
         <w:t xml:space="preserve"> once implemented or will be running</w:t>
@@ -1841,8 +1885,13 @@
       <w:r>
         <w:t xml:space="preserve">Open source software </w:t>
       </w:r>
-      <w:r>
-        <w:t>were used for development so</w:t>
+      <w:proofErr w:type="gramStart"/>
+      <w:r>
+        <w:t>were</w:t>
+      </w:r>
+      <w:proofErr w:type="gramEnd"/>
+      <w:r>
+        <w:t xml:space="preserve"> used for development so</w:t>
       </w:r>
       <w:r>
         <w:t xml:space="preserve"> no licence costs. </w:t>
@@ -1895,16 +1944,28 @@
         <w:t xml:space="preserve">by using </w:t>
       </w:r>
       <w:r>
-        <w:t xml:space="preserve">one dedicated machine, which runs the Server and </w:t>
-      </w:r>
-      <w:r>
-        <w:t>also</w:t>
+        <w:t>one dedicated machine, which runs the Server</w:t>
+      </w:r>
+      <w:r>
+        <w:t>.</w:t>
+      </w:r>
+      <w:r>
+        <w:t xml:space="preserve"> Further improvements can be done to implement the centralized Database Management System too which couldn’t be done now due to shortage of time.</w:t>
+      </w:r>
+      <w:r>
+        <w:t xml:space="preserve"> Th</w:t>
+      </w:r>
+      <w:r>
+        <w:t>e</w:t>
       </w:r>
       <w:r>
         <w:t xml:space="preserve"> </w:t>
       </w:r>
       <w:r>
-        <w:t>stores the Database. This will help</w:t>
+        <w:t xml:space="preserve">system </w:t>
+      </w:r>
+      <w:r>
+        <w:t>will help</w:t>
       </w:r>
       <w:r>
         <w:t xml:space="preserve"> </w:t>
@@ -2025,7 +2086,10 @@
         <w:t>Normally when a student or a staff member at KEA needs to talk to each other, within campus they call the other person but this acquires costs or if you leave an email then you need to wait for the reply and sometimes it ca</w:t>
       </w:r>
       <w:r>
-        <w:t>n take up to day or two to get that</w:t>
+        <w:t xml:space="preserve">n take up to day or two to get </w:t>
+      </w:r>
+      <w:r>
+        <w:t>the reply</w:t>
       </w:r>
       <w:r>
         <w:t xml:space="preserve"> which wastes lots of time and delays</w:t>
@@ -2049,10 +2113,27 @@
         <w:widowControl w:val="0"/>
       </w:pPr>
       <w:r>
-        <w:t xml:space="preserve">The strength of the system lies in enabling users to communicate without having an internet access. </w:t>
-      </w:r>
-      <w:r>
-        <w:t xml:space="preserve">It allows users to save their chat histories and </w:t>
+        <w:t xml:space="preserve">The strength of the system lies in enabling users to communicate without having an </w:t>
+      </w:r>
+      <w:proofErr w:type="gramStart"/>
+      <w:r>
+        <w:t>internet</w:t>
+      </w:r>
+      <w:proofErr w:type="gramEnd"/>
+      <w:r>
+        <w:t xml:space="preserve"> access. </w:t>
+      </w:r>
+      <w:r>
+        <w:t xml:space="preserve">The system </w:t>
+      </w:r>
+      <w:r>
+        <w:t>allows</w:t>
+      </w:r>
+      <w:r>
+        <w:t xml:space="preserve"> the</w:t>
+      </w:r>
+      <w:r>
+        <w:t xml:space="preserve"> users to save their chat histories and </w:t>
       </w:r>
       <w:r>
         <w:t xml:space="preserve">also allow them to exchange the files when required hence no need to </w:t>
@@ -2064,7 +2145,11 @@
         <w:t>composing</w:t>
       </w:r>
       <w:r>
-        <w:t xml:space="preserve"> a separate e-mail with attachment to transfer the file. </w:t>
+        <w:t xml:space="preserve"> a separate e-mail </w:t>
+      </w:r>
+      <w:r>
+        <w:lastRenderedPageBreak/>
+        <w:t xml:space="preserve">with attachment to transfer the file. </w:t>
       </w:r>
       <w:r>
         <w:t>KEA_STUD LAN chat messenger support</w:t>
@@ -2073,14 +2158,13 @@
         <w:t>s</w:t>
       </w:r>
       <w:r>
-        <w:t xml:space="preserve"> centralized server modes. </w:t>
-      </w:r>
-      <w:r>
-        <w:t xml:space="preserve">The user </w:t>
-      </w:r>
-      <w:r>
-        <w:lastRenderedPageBreak/>
-        <w:t xml:space="preserve">information and the history will be saved in MySQL </w:t>
+        <w:t xml:space="preserve"> centralized server mode</w:t>
+      </w:r>
+      <w:r>
+        <w:t xml:space="preserve">. </w:t>
+      </w:r>
+      <w:r>
+        <w:t xml:space="preserve">The user information and the history will be saved in MySQL </w:t>
       </w:r>
       <w:r>
         <w:t>database, which makes system more</w:t>
@@ -2091,8 +2175,6 @@
       <w:r>
         <w:t xml:space="preserve"> as compared to traditional file system</w:t>
       </w:r>
-      <w:bookmarkStart w:id="15" w:name="_GoBack"/>
-      <w:bookmarkEnd w:id="15"/>
       <w:r>
         <w:t>.</w:t>
       </w:r>
@@ -2156,8 +2238,8 @@
         <w:widowControl w:val="0"/>
         <w:contextualSpacing w:val="0"/>
       </w:pPr>
-      <w:bookmarkStart w:id="16" w:name="h.k78al19aaso3" w:colFirst="0" w:colLast="0"/>
-      <w:bookmarkEnd w:id="16"/>
+      <w:bookmarkStart w:id="15" w:name="h.k78al19aaso3" w:colFirst="0" w:colLast="0"/>
+      <w:bookmarkEnd w:id="15"/>
       <w:r>
         <w:t>Architecture overview</w:t>
       </w:r>
@@ -2177,6 +2259,21 @@
         <w:t xml:space="preserve"> architecture</w:t>
       </w:r>
       <w:r>
+        <w:t xml:space="preserve"> in order to make further extension of application easy and making code reusable</w:t>
+      </w:r>
+      <w:r>
+        <w:t>.</w:t>
+      </w:r>
+      <w:r>
+        <w:t xml:space="preserve"> </w:t>
+      </w:r>
+      <w:r>
+        <w:t>T</w:t>
+      </w:r>
+      <w:r>
+        <w:t>he processing and logic part has been kept separate from the graphical user interface and controllers</w:t>
+      </w:r>
+      <w:r>
         <w:t xml:space="preserve">. </w:t>
       </w:r>
       <w:r>
@@ -2259,6 +2356,9 @@
       </w:r>
       <w:r>
         <w:t>Moreover they need to agree upon the protocol used that could be TCP, UDP or RAW.</w:t>
+      </w:r>
+      <w:r>
+        <w:t xml:space="preserve"> In our case it will use TCP/IP protocol for connection. </w:t>
       </w:r>
     </w:p>
     <w:p>
@@ -2280,6 +2380,7 @@
           <w:noProof/>
           <w:lang w:val="en-US"/>
         </w:rPr>
+        <w:lastRenderedPageBreak/>
         <w:drawing>
           <wp:inline distT="0" distB="0" distL="0" distR="0" wp14:anchorId="7E8A2EB0" wp14:editId="4678BB56">
             <wp:extent cx="5943600" cy="2827867"/>
@@ -2341,10 +2442,9 @@
         <w:widowControl w:val="0"/>
         <w:contextualSpacing w:val="0"/>
       </w:pPr>
-      <w:bookmarkStart w:id="17" w:name="h.v8sievqg4cdm" w:colFirst="0" w:colLast="0"/>
-      <w:bookmarkEnd w:id="17"/>
-      <w:r>
-        <w:lastRenderedPageBreak/>
+      <w:bookmarkStart w:id="16" w:name="h.v8sievqg4cdm" w:colFirst="0" w:colLast="0"/>
+      <w:bookmarkEnd w:id="16"/>
+      <w:r>
         <w:t>Server setup</w:t>
       </w:r>
     </w:p>
@@ -2371,7 +2471,13 @@
         <w:t>.</w:t>
       </w:r>
       <w:r>
-        <w:t xml:space="preserve"> But it can always be executed on a dedicated system to handle the load in a better way. </w:t>
+        <w:t xml:space="preserve"> But it can always b</w:t>
+      </w:r>
+      <w:r>
+        <w:t>e executed on a dedicated workstation</w:t>
+      </w:r>
+      <w:r>
+        <w:t xml:space="preserve"> to handle the load in a better way. </w:t>
       </w:r>
       <w:r>
         <w:t xml:space="preserve">The client knows the IP address and the port of the system on which server is running. </w:t>
@@ -2438,6 +2544,7 @@
           <w:noProof/>
           <w:lang w:val="en-US"/>
         </w:rPr>
+        <w:lastRenderedPageBreak/>
         <w:drawing>
           <wp:inline distT="0" distB="0" distL="0" distR="0" wp14:anchorId="1877AF2B" wp14:editId="1927C561">
             <wp:extent cx="5943600" cy="3148330"/>
@@ -2489,8 +2596,8 @@
         <w:widowControl w:val="0"/>
         <w:contextualSpacing w:val="0"/>
       </w:pPr>
-      <w:bookmarkStart w:id="18" w:name="h.srhnrravenhi" w:colFirst="0" w:colLast="0"/>
-      <w:bookmarkEnd w:id="18"/>
+      <w:bookmarkStart w:id="17" w:name="h.srhnrravenhi" w:colFirst="0" w:colLast="0"/>
+      <w:bookmarkEnd w:id="17"/>
       <w:r>
         <w:t>Functional requirements</w:t>
       </w:r>
@@ -2516,8 +2623,8 @@
           <w:numId w:val="9"/>
         </w:numPr>
       </w:pPr>
-      <w:bookmarkStart w:id="19" w:name="h.cov4a8ojgpfv" w:colFirst="0" w:colLast="0"/>
-      <w:bookmarkEnd w:id="19"/>
+      <w:bookmarkStart w:id="18" w:name="h.cov4a8ojgpfv" w:colFirst="0" w:colLast="0"/>
+      <w:bookmarkEnd w:id="18"/>
       <w:r>
         <w:t>Register User.</w:t>
       </w:r>
@@ -2630,7 +2737,15 @@
         </w:numPr>
       </w:pPr>
       <w:r>
-        <w:t>Send/Receive small-medium sized files.</w:t>
+        <w:t xml:space="preserve">Send/Receive </w:t>
+      </w:r>
+      <w:proofErr w:type="gramStart"/>
+      <w:r>
+        <w:t>small-medium</w:t>
+      </w:r>
+      <w:proofErr w:type="gramEnd"/>
+      <w:r>
+        <w:t xml:space="preserve"> sized files.</w:t>
       </w:r>
     </w:p>
     <w:p>
@@ -2656,7 +2771,6 @@
         </w:numPr>
       </w:pPr>
       <w:r>
-        <w:lastRenderedPageBreak/>
         <w:t xml:space="preserve">The system must display the notification on receiving reply/new message. </w:t>
       </w:r>
     </w:p>
@@ -2763,7 +2877,19 @@
               </w:numPr>
             </w:pPr>
             <w:r>
-              <w:t>The data is stored on MySQL database which makes it secure than filesystem.</w:t>
+              <w:t xml:space="preserve">The data is stored on MySQL </w:t>
+            </w:r>
+            <w:r>
+              <w:t>database, which makes it,</w:t>
+            </w:r>
+            <w:r>
+              <w:t xml:space="preserve"> secure than </w:t>
+            </w:r>
+            <w:r>
+              <w:t>traditional file system</w:t>
+            </w:r>
+            <w:r>
+              <w:t>.</w:t>
             </w:r>
           </w:p>
           <w:p>
@@ -2841,7 +2967,11 @@
               </w:numPr>
             </w:pPr>
             <w:r>
-              <w:t xml:space="preserve">It cannot accommodate the failure in case the server fails. But the server can be restarted to make it work. </w:t>
+              <w:t xml:space="preserve">It cannot accommodate the failure in case the server fails. But the </w:t>
+            </w:r>
+            <w:r>
+              <w:lastRenderedPageBreak/>
+              <w:t xml:space="preserve">server can be restarted to make it work. </w:t>
             </w:r>
           </w:p>
           <w:p>
@@ -3015,13 +3145,14 @@
               </w:numPr>
             </w:pPr>
             <w:r>
-              <w:t>It uses the single protocol, i.e. it can only communicate with other users on the same client software using the TCP/IP protocol.</w:t>
+              <w:t xml:space="preserve">The complete operation document and installation manual will be provided for the customer support. </w:t>
             </w:r>
           </w:p>
           <w:p>
             <w:pPr>
               <w:pStyle w:val="normal0"/>
               <w:widowControl w:val="0"/>
+              <w:ind w:left="720"/>
             </w:pPr>
           </w:p>
         </w:tc>
@@ -3062,7 +3193,33 @@
             <w:pPr>
               <w:pStyle w:val="normal0"/>
               <w:widowControl w:val="0"/>
-            </w:pPr>
+              <w:ind w:left="720"/>
+            </w:pPr>
+          </w:p>
+          <w:p>
+            <w:pPr>
+              <w:pStyle w:val="normal0"/>
+              <w:widowControl w:val="0"/>
+              <w:numPr>
+                <w:ilvl w:val="0"/>
+                <w:numId w:val="11"/>
+              </w:numPr>
+            </w:pPr>
+            <w:r>
+              <w:t>The system performs well and the normal response time is less than a second. Even in peak hours the system should not take more 4</w:t>
+            </w:r>
+            <w:r>
+              <w:t>-5s to response.</w:t>
+            </w:r>
+          </w:p>
+          <w:p>
+            <w:pPr>
+              <w:pStyle w:val="normal0"/>
+              <w:widowControl w:val="0"/>
+              <w:ind w:left="720"/>
+            </w:pPr>
+            <w:bookmarkStart w:id="19" w:name="_GoBack"/>
+            <w:bookmarkEnd w:id="19"/>
           </w:p>
         </w:tc>
       </w:tr>
@@ -3116,8 +3273,13 @@
         <w:widowControl w:val="0"/>
       </w:pPr>
       <w:r>
-        <w:t>How does the new system impact other system or infrastructure as the company.</w:t>
-      </w:r>
+        <w:t xml:space="preserve">How does the new system impact other system or infrastructure as the </w:t>
+      </w:r>
+      <w:proofErr w:type="gramStart"/>
+      <w:r>
+        <w:t>company.</w:t>
+      </w:r>
+      <w:proofErr w:type="gramEnd"/>
     </w:p>
     <w:p>
       <w:pPr>
@@ -3202,8 +3364,13 @@
         <w:widowControl w:val="0"/>
       </w:pPr>
       <w:r>
-        <w:t>How should the system be implemented with timeline.</w:t>
-      </w:r>
+        <w:t xml:space="preserve">How should the system be implemented with </w:t>
+      </w:r>
+      <w:proofErr w:type="gramStart"/>
+      <w:r>
+        <w:t>timeline.</w:t>
+      </w:r>
+      <w:proofErr w:type="gramEnd"/>
     </w:p>
     <w:p>
       <w:pPr>
@@ -3225,16 +3392,28 @@
         <w:widowControl w:val="0"/>
       </w:pPr>
       <w:r>
-        <w:t>What steps do you need to do to implement the product or project</w:t>
-      </w:r>
-    </w:p>
-    <w:p>
-      <w:pPr>
-        <w:pStyle w:val="normal0"/>
-        <w:widowControl w:val="0"/>
-      </w:pPr>
-      <w:r>
-        <w:t>eg.</w:t>
+        <w:t xml:space="preserve">What steps do you need to do to implement the product or </w:t>
+      </w:r>
+      <w:proofErr w:type="gramStart"/>
+      <w:r>
+        <w:t>project</w:t>
+      </w:r>
+      <w:proofErr w:type="gramEnd"/>
+    </w:p>
+    <w:p>
+      <w:pPr>
+        <w:pStyle w:val="normal0"/>
+        <w:widowControl w:val="0"/>
+      </w:pPr>
+      <w:proofErr w:type="spellStart"/>
+      <w:proofErr w:type="gramStart"/>
+      <w:r>
+        <w:t>eg</w:t>
+      </w:r>
+      <w:proofErr w:type="spellEnd"/>
+      <w:proofErr w:type="gramEnd"/>
+      <w:r>
+        <w:t>.</w:t>
       </w:r>
     </w:p>
     <w:p>
@@ -3590,8 +3769,13 @@
         <w:widowControl w:val="0"/>
       </w:pPr>
       <w:r>
-        <w:t>What risks are there in the project.</w:t>
-      </w:r>
+        <w:t xml:space="preserve">What risks are there in the </w:t>
+      </w:r>
+      <w:proofErr w:type="gramStart"/>
+      <w:r>
+        <w:t>project.</w:t>
+      </w:r>
+      <w:proofErr w:type="gramEnd"/>
     </w:p>
     <w:p>
       <w:pPr>
@@ -3707,7 +3891,15 @@
               <w:spacing w:line="240" w:lineRule="auto"/>
             </w:pPr>
             <w:r>
-              <w:t>Rank (RF=i*p)</w:t>
+              <w:t>Rank (RF=</w:t>
+            </w:r>
+            <w:proofErr w:type="spellStart"/>
+            <w:r>
+              <w:t>i</w:t>
+            </w:r>
+            <w:proofErr w:type="spellEnd"/>
+            <w:r>
+              <w:t>*p)</w:t>
             </w:r>
           </w:p>
         </w:tc>
@@ -3857,8 +4049,13 @@
               <w:widowControl w:val="0"/>
               <w:spacing w:line="240" w:lineRule="auto"/>
             </w:pPr>
+            <w:proofErr w:type="gramStart"/>
             <w:r>
-              <w:t>evaluate upgrade options</w:t>
+              <w:t>evaluate</w:t>
+            </w:r>
+            <w:proofErr w:type="gramEnd"/>
+            <w:r>
+              <w:t xml:space="preserve"> upgrade options</w:t>
             </w:r>
           </w:p>
         </w:tc>
@@ -3878,8 +4075,13 @@
               <w:widowControl w:val="0"/>
               <w:spacing w:line="240" w:lineRule="auto"/>
             </w:pPr>
+            <w:proofErr w:type="gramStart"/>
             <w:r>
-              <w:t>port application to other host</w:t>
+              <w:t>port</w:t>
+            </w:r>
+            <w:proofErr w:type="gramEnd"/>
+            <w:r>
+              <w:t xml:space="preserve"> application to other host</w:t>
             </w:r>
           </w:p>
         </w:tc>
@@ -4061,7 +4263,7 @@
       <w:rPr>
         <w:noProof/>
       </w:rPr>
-      <w:t>6</w:t>
+      <w:t>9</w:t>
     </w:r>
     <w:r>
       <w:fldChar w:fldCharType="end"/>
@@ -4082,7 +4284,7 @@
       <w:rPr>
         <w:noProof/>
       </w:rPr>
-      <w:t>12</w:t>
+      <w:t>13</w:t>
     </w:r>
     <w:r>
       <w:fldChar w:fldCharType="end"/>
@@ -5546,7 +5748,7 @@
   <w:abstractNum w:abstractNumId="9">
     <w:nsid w:val="68E20600"/>
     <w:multiLevelType w:val="hybridMultilevel"/>
-    <w:tmpl w:val="A70E4D80"/>
+    <w:tmpl w:val="66265BE6"/>
     <w:lvl w:ilvl="0" w:tplc="04090001">
       <w:start w:val="1"/>
       <w:numFmt w:val="bullet"/>
@@ -6141,6 +6343,7 @@
   <w:style w:type="character" w:default="1" w:styleId="DefaultParagraphFont">
     <w:name w:val="Default Paragraph Font"/>
     <w:uiPriority w:val="1"/>
+    <w:semiHidden/>
     <w:unhideWhenUsed/>
   </w:style>
   <w:style w:type="table" w:default="1" w:styleId="TableNormal">
@@ -6599,6 +6802,7 @@
   <w:style w:type="character" w:default="1" w:styleId="DefaultParagraphFont">
     <w:name w:val="Default Paragraph Font"/>
     <w:uiPriority w:val="1"/>
+    <w:semiHidden/>
     <w:unhideWhenUsed/>
   </w:style>
   <w:style w:type="table" w:default="1" w:styleId="TableNormal">

</xml_diff>

<commit_message>
Proof Reading and Grammar Check
I've just proof read what was currently available and made some slight
grammar changes + restructed certain sentences so they made a little
more sense ;)

I've left a comment in the document in the Architecture Overview part,
because there is a sentence there that I am conflicted about and not
sure how to resolve that little issue :)
</commit_message>
<xml_diff>
--- a/SolutionDocument.docx
+++ b/SolutionDocument.docx
@@ -1,6 +1,6 @@
 
 <file path=word/document.xml><?xml version="1.0" encoding="utf-8"?>
-<w:document xmlns:wpc="http://schemas.microsoft.com/office/word/2010/wordprocessingCanvas" xmlns:mo="http://schemas.microsoft.com/office/mac/office/2008/main" xmlns:mc="http://schemas.openxmlformats.org/markup-compatibility/2006" xmlns:mv="urn:schemas-microsoft-com:mac:vml" xmlns:o="urn:schemas-microsoft-com:office:office" xmlns:r="http://schemas.openxmlformats.org/officeDocument/2006/relationships" xmlns:m="http://schemas.openxmlformats.org/officeDocument/2006/math" xmlns:v="urn:schemas-microsoft-com:vml" xmlns:wp14="http://schemas.microsoft.com/office/word/2010/wordprocessingDrawing" xmlns:wp="http://schemas.openxmlformats.org/drawingml/2006/wordprocessingDrawing" xmlns:w10="urn:schemas-microsoft-com:office:word" xmlns:w="http://schemas.openxmlformats.org/wordprocessingml/2006/main" xmlns:w14="http://schemas.microsoft.com/office/word/2010/wordml" xmlns:wpg="http://schemas.microsoft.com/office/word/2010/wordprocessingGroup" xmlns:wpi="http://schemas.microsoft.com/office/word/2010/wordprocessingInk" xmlns:wne="http://schemas.microsoft.com/office/word/2006/wordml" xmlns:wps="http://schemas.microsoft.com/office/word/2010/wordprocessingShape" mc:Ignorable="w14 wp14">
+<w:document xmlns:wpc="http://schemas.microsoft.com/office/word/2010/wordprocessingCanvas" xmlns:mc="http://schemas.openxmlformats.org/markup-compatibility/2006" xmlns:o="urn:schemas-microsoft-com:office:office" xmlns:r="http://schemas.openxmlformats.org/officeDocument/2006/relationships" xmlns:m="http://schemas.openxmlformats.org/officeDocument/2006/math" xmlns:v="urn:schemas-microsoft-com:vml" xmlns:wp14="http://schemas.microsoft.com/office/word/2010/wordprocessingDrawing" xmlns:wp="http://schemas.openxmlformats.org/drawingml/2006/wordprocessingDrawing" xmlns:w10="urn:schemas-microsoft-com:office:word" xmlns:w="http://schemas.openxmlformats.org/wordprocessingml/2006/main" xmlns:w14="http://schemas.microsoft.com/office/word/2010/wordml" xmlns:w15="http://schemas.microsoft.com/office/word/2012/wordml" xmlns:wpg="http://schemas.microsoft.com/office/word/2010/wordprocessingGroup" xmlns:wpi="http://schemas.microsoft.com/office/word/2010/wordprocessingInk" xmlns:wne="http://schemas.microsoft.com/office/word/2006/wordml" xmlns:wps="http://schemas.microsoft.com/office/word/2010/wordprocessingShape" mc:Ignorable="w14 w15 wp14">
   <w:background w:color="FFFFFF"/>
   <w:body>
     <w:p>
@@ -16,49 +16,49 @@
     </w:p>
     <w:p>
       <w:pPr>
-        <w:pStyle w:val="normal0"/>
-        <w:widowControl w:val="0"/>
-      </w:pPr>
-    </w:p>
-    <w:p>
-      <w:pPr>
-        <w:pStyle w:val="normal0"/>
-        <w:widowControl w:val="0"/>
-      </w:pPr>
-    </w:p>
-    <w:p>
-      <w:pPr>
-        <w:pStyle w:val="normal0"/>
-        <w:widowControl w:val="0"/>
-      </w:pPr>
-    </w:p>
-    <w:p>
-      <w:pPr>
-        <w:pStyle w:val="normal0"/>
-        <w:widowControl w:val="0"/>
-      </w:pPr>
-    </w:p>
-    <w:p>
-      <w:pPr>
-        <w:pStyle w:val="normal0"/>
-        <w:widowControl w:val="0"/>
-      </w:pPr>
-    </w:p>
-    <w:p>
-      <w:pPr>
-        <w:pStyle w:val="normal0"/>
-        <w:widowControl w:val="0"/>
-      </w:pPr>
-    </w:p>
-    <w:p>
-      <w:pPr>
-        <w:pStyle w:val="normal0"/>
-        <w:widowControl w:val="0"/>
-      </w:pPr>
-    </w:p>
-    <w:p>
-      <w:pPr>
-        <w:pStyle w:val="normal0"/>
+        <w:pStyle w:val="Normal1"/>
+        <w:widowControl w:val="0"/>
+      </w:pPr>
+    </w:p>
+    <w:p>
+      <w:pPr>
+        <w:pStyle w:val="Normal1"/>
+        <w:widowControl w:val="0"/>
+      </w:pPr>
+    </w:p>
+    <w:p>
+      <w:pPr>
+        <w:pStyle w:val="Normal1"/>
+        <w:widowControl w:val="0"/>
+      </w:pPr>
+    </w:p>
+    <w:p>
+      <w:pPr>
+        <w:pStyle w:val="Normal1"/>
+        <w:widowControl w:val="0"/>
+      </w:pPr>
+    </w:p>
+    <w:p>
+      <w:pPr>
+        <w:pStyle w:val="Normal1"/>
+        <w:widowControl w:val="0"/>
+      </w:pPr>
+    </w:p>
+    <w:p>
+      <w:pPr>
+        <w:pStyle w:val="Normal1"/>
+        <w:widowControl w:val="0"/>
+      </w:pPr>
+    </w:p>
+    <w:p>
+      <w:pPr>
+        <w:pStyle w:val="Normal1"/>
+        <w:widowControl w:val="0"/>
+      </w:pPr>
+    </w:p>
+    <w:p>
+      <w:pPr>
+        <w:pStyle w:val="Normal1"/>
         <w:widowControl w:val="0"/>
       </w:pPr>
     </w:p>
@@ -97,7 +97,7 @@
     </w:p>
     <w:p>
       <w:pPr>
-        <w:pStyle w:val="normal0"/>
+        <w:pStyle w:val="Normal1"/>
         <w:widowControl w:val="0"/>
         <w:jc w:val="right"/>
       </w:pPr>
@@ -107,14 +107,14 @@
     </w:p>
     <w:p>
       <w:pPr>
-        <w:pStyle w:val="normal0"/>
+        <w:pStyle w:val="Normal1"/>
         <w:widowControl w:val="0"/>
         <w:jc w:val="right"/>
       </w:pPr>
     </w:p>
     <w:p>
       <w:pPr>
-        <w:pStyle w:val="normal0"/>
+        <w:pStyle w:val="Normal1"/>
       </w:pPr>
       <w:r>
         <w:br w:type="page"/>
@@ -122,20 +122,20 @@
     </w:p>
     <w:p>
       <w:pPr>
-        <w:pStyle w:val="normal0"/>
+        <w:pStyle w:val="Normal1"/>
         <w:widowControl w:val="0"/>
         <w:jc w:val="right"/>
       </w:pPr>
     </w:p>
     <w:p>
       <w:pPr>
-        <w:pStyle w:val="normal0"/>
-        <w:widowControl w:val="0"/>
-      </w:pPr>
-    </w:p>
-    <w:p>
-      <w:pPr>
-        <w:pStyle w:val="normal0"/>
+        <w:pStyle w:val="Normal1"/>
+        <w:widowControl w:val="0"/>
+      </w:pPr>
+    </w:p>
+    <w:p>
+      <w:pPr>
+        <w:pStyle w:val="Normal1"/>
         <w:widowControl w:val="0"/>
         <w:ind w:left="360"/>
       </w:pPr>
@@ -151,7 +151,7 @@
     </w:p>
     <w:p>
       <w:pPr>
-        <w:pStyle w:val="normal0"/>
+        <w:pStyle w:val="Normal1"/>
         <w:widowControl w:val="0"/>
         <w:ind w:left="720"/>
       </w:pPr>
@@ -167,7 +167,7 @@
     </w:p>
     <w:p>
       <w:pPr>
-        <w:pStyle w:val="normal0"/>
+        <w:pStyle w:val="Normal1"/>
         <w:widowControl w:val="0"/>
         <w:ind w:left="720"/>
       </w:pPr>
@@ -183,7 +183,7 @@
     </w:p>
     <w:p>
       <w:pPr>
-        <w:pStyle w:val="normal0"/>
+        <w:pStyle w:val="Normal1"/>
         <w:widowControl w:val="0"/>
         <w:ind w:left="720"/>
       </w:pPr>
@@ -199,7 +199,7 @@
     </w:p>
     <w:p>
       <w:pPr>
-        <w:pStyle w:val="normal0"/>
+        <w:pStyle w:val="Normal1"/>
         <w:widowControl w:val="0"/>
         <w:ind w:left="360"/>
       </w:pPr>
@@ -215,7 +215,7 @@
     </w:p>
     <w:p>
       <w:pPr>
-        <w:pStyle w:val="normal0"/>
+        <w:pStyle w:val="Normal1"/>
         <w:widowControl w:val="0"/>
         <w:ind w:left="720"/>
       </w:pPr>
@@ -231,7 +231,7 @@
     </w:p>
     <w:p>
       <w:pPr>
-        <w:pStyle w:val="normal0"/>
+        <w:pStyle w:val="Normal1"/>
         <w:widowControl w:val="0"/>
         <w:ind w:left="720"/>
       </w:pPr>
@@ -247,7 +247,7 @@
     </w:p>
     <w:p>
       <w:pPr>
-        <w:pStyle w:val="normal0"/>
+        <w:pStyle w:val="Normal1"/>
         <w:widowControl w:val="0"/>
         <w:ind w:left="720"/>
       </w:pPr>
@@ -263,7 +263,7 @@
     </w:p>
     <w:p>
       <w:pPr>
-        <w:pStyle w:val="normal0"/>
+        <w:pStyle w:val="Normal1"/>
         <w:widowControl w:val="0"/>
         <w:ind w:left="360"/>
       </w:pPr>
@@ -279,7 +279,7 @@
     </w:p>
     <w:p>
       <w:pPr>
-        <w:pStyle w:val="normal0"/>
+        <w:pStyle w:val="Normal1"/>
         <w:widowControl w:val="0"/>
         <w:ind w:left="360"/>
       </w:pPr>
@@ -295,7 +295,7 @@
     </w:p>
     <w:p>
       <w:pPr>
-        <w:pStyle w:val="normal0"/>
+        <w:pStyle w:val="Normal1"/>
         <w:widowControl w:val="0"/>
         <w:ind w:left="720"/>
       </w:pPr>
@@ -311,7 +311,7 @@
     </w:p>
     <w:p>
       <w:pPr>
-        <w:pStyle w:val="normal0"/>
+        <w:pStyle w:val="Normal1"/>
         <w:widowControl w:val="0"/>
         <w:ind w:left="720"/>
       </w:pPr>
@@ -327,7 +327,7 @@
     </w:p>
     <w:p>
       <w:pPr>
-        <w:pStyle w:val="normal0"/>
+        <w:pStyle w:val="Normal1"/>
         <w:widowControl w:val="0"/>
         <w:ind w:left="720"/>
       </w:pPr>
@@ -343,7 +343,7 @@
     </w:p>
     <w:p>
       <w:pPr>
-        <w:pStyle w:val="normal0"/>
+        <w:pStyle w:val="Normal1"/>
         <w:widowControl w:val="0"/>
         <w:ind w:left="720"/>
       </w:pPr>
@@ -359,7 +359,7 @@
     </w:p>
     <w:p>
       <w:pPr>
-        <w:pStyle w:val="normal0"/>
+        <w:pStyle w:val="Normal1"/>
         <w:widowControl w:val="0"/>
         <w:ind w:left="720"/>
       </w:pPr>
@@ -375,7 +375,7 @@
     </w:p>
     <w:p>
       <w:pPr>
-        <w:pStyle w:val="normal0"/>
+        <w:pStyle w:val="Normal1"/>
         <w:widowControl w:val="0"/>
         <w:ind w:left="720"/>
       </w:pPr>
@@ -391,7 +391,7 @@
     </w:p>
     <w:p>
       <w:pPr>
-        <w:pStyle w:val="normal0"/>
+        <w:pStyle w:val="Normal1"/>
         <w:widowControl w:val="0"/>
         <w:ind w:left="360"/>
       </w:pPr>
@@ -407,7 +407,7 @@
     </w:p>
     <w:p>
       <w:pPr>
-        <w:pStyle w:val="normal0"/>
+        <w:pStyle w:val="Normal1"/>
         <w:widowControl w:val="0"/>
         <w:ind w:left="360"/>
       </w:pPr>
@@ -423,7 +423,7 @@
     </w:p>
     <w:p>
       <w:pPr>
-        <w:pStyle w:val="normal0"/>
+        <w:pStyle w:val="Normal1"/>
         <w:widowControl w:val="0"/>
         <w:ind w:left="720"/>
       </w:pPr>
@@ -439,7 +439,7 @@
     </w:p>
     <w:p>
       <w:pPr>
-        <w:pStyle w:val="normal0"/>
+        <w:pStyle w:val="Normal1"/>
         <w:widowControl w:val="0"/>
         <w:ind w:left="720"/>
       </w:pPr>
@@ -455,7 +455,7 @@
     </w:p>
     <w:p>
       <w:pPr>
-        <w:pStyle w:val="normal0"/>
+        <w:pStyle w:val="Normal1"/>
         <w:widowControl w:val="0"/>
         <w:ind w:left="360"/>
       </w:pPr>
@@ -471,7 +471,7 @@
     </w:p>
     <w:p>
       <w:pPr>
-        <w:pStyle w:val="normal0"/>
+        <w:pStyle w:val="Normal1"/>
         <w:widowControl w:val="0"/>
         <w:ind w:left="720"/>
       </w:pPr>
@@ -487,7 +487,7 @@
     </w:p>
     <w:p>
       <w:pPr>
-        <w:pStyle w:val="normal0"/>
+        <w:pStyle w:val="Normal1"/>
         <w:widowControl w:val="0"/>
         <w:ind w:left="720"/>
       </w:pPr>
@@ -503,7 +503,7 @@
     </w:p>
     <w:p>
       <w:pPr>
-        <w:pStyle w:val="normal0"/>
+        <w:pStyle w:val="Normal1"/>
         <w:widowControl w:val="0"/>
         <w:ind w:left="720"/>
       </w:pPr>
@@ -519,7 +519,7 @@
     </w:p>
     <w:p>
       <w:pPr>
-        <w:pStyle w:val="normal0"/>
+        <w:pStyle w:val="Normal1"/>
         <w:widowControl w:val="0"/>
         <w:ind w:left="360"/>
       </w:pPr>
@@ -535,7 +535,7 @@
     </w:p>
     <w:p>
       <w:pPr>
-        <w:pStyle w:val="normal0"/>
+        <w:pStyle w:val="Normal1"/>
       </w:pPr>
       <w:r>
         <w:br w:type="page"/>
@@ -543,7 +543,7 @@
     </w:p>
     <w:p>
       <w:pPr>
-        <w:pStyle w:val="normal0"/>
+        <w:pStyle w:val="Normal1"/>
         <w:widowControl w:val="0"/>
       </w:pPr>
     </w:p>
@@ -577,7 +577,7 @@
     </w:p>
     <w:p>
       <w:pPr>
-        <w:pStyle w:val="normal0"/>
+        <w:pStyle w:val="Normal1"/>
         <w:widowControl w:val="0"/>
       </w:pPr>
     </w:p>
@@ -615,7 +615,7 @@
           </w:tcPr>
           <w:p>
             <w:pPr>
-              <w:pStyle w:val="normal0"/>
+              <w:pStyle w:val="Normal1"/>
               <w:widowControl w:val="0"/>
               <w:spacing w:line="240" w:lineRule="auto"/>
             </w:pPr>
@@ -637,7 +637,7 @@
           </w:tcPr>
           <w:p>
             <w:pPr>
-              <w:pStyle w:val="normal0"/>
+              <w:pStyle w:val="Normal1"/>
               <w:widowControl w:val="0"/>
               <w:spacing w:line="240" w:lineRule="auto"/>
             </w:pPr>
@@ -659,7 +659,7 @@
           </w:tcPr>
           <w:p>
             <w:pPr>
-              <w:pStyle w:val="normal0"/>
+              <w:pStyle w:val="Normal1"/>
               <w:widowControl w:val="0"/>
               <w:spacing w:line="240" w:lineRule="auto"/>
             </w:pPr>
@@ -682,7 +682,7 @@
           </w:tcPr>
           <w:p>
             <w:pPr>
-              <w:pStyle w:val="normal0"/>
+              <w:pStyle w:val="Normal1"/>
               <w:widowControl w:val="0"/>
               <w:spacing w:line="240" w:lineRule="auto"/>
             </w:pPr>
@@ -703,41 +703,38 @@
           </w:tcPr>
           <w:p>
             <w:pPr>
-              <w:pStyle w:val="normal0"/>
+              <w:pStyle w:val="Normal1"/>
               <w:widowControl w:val="0"/>
               <w:spacing w:line="240" w:lineRule="auto"/>
+              <w:rPr>
+                <w:lang w:val="da-DK"/>
+              </w:rPr>
             </w:pPr>
-            <w:proofErr w:type="spellStart"/>
             <w:r>
-              <w:t>Nikolaj</w:t>
+              <w:rPr>
+                <w:lang w:val="da-DK"/>
+              </w:rPr>
+              <w:t xml:space="preserve">Nikolaj B. Hemmeshøj, </w:t>
             </w:r>
-            <w:proofErr w:type="spellEnd"/>
-            <w:r>
-              <w:t xml:space="preserve"> B. </w:t>
-            </w:r>
-            <w:proofErr w:type="spellStart"/>
-            <w:r>
-              <w:t>Hemmeshøj</w:t>
-            </w:r>
-            <w:proofErr w:type="spellEnd"/>
-            <w:r>
-              <w:t xml:space="preserve">, </w:t>
-            </w:r>
-            <w:hyperlink r:id="rId8" w:history="1">
+            <w:hyperlink r:id="rId7" w:history="1">
               <w:r>
                 <w:rPr>
                   <w:rStyle w:val="Hyperlink"/>
+                  <w:lang w:val="da-DK"/>
                 </w:rPr>
                 <w:t>nibh@kea.dk</w:t>
               </w:r>
             </w:hyperlink>
             <w:r>
+              <w:rPr>
+                <w:lang w:val="da-DK"/>
+              </w:rPr>
               <w:t xml:space="preserve"> </w:t>
             </w:r>
           </w:p>
           <w:p>
             <w:pPr>
-              <w:pStyle w:val="normal0"/>
+              <w:pStyle w:val="Normal1"/>
               <w:widowControl w:val="0"/>
               <w:spacing w:line="240" w:lineRule="auto"/>
             </w:pPr>
@@ -758,7 +755,7 @@
           </w:tcPr>
           <w:p>
             <w:pPr>
-              <w:pStyle w:val="normal0"/>
+              <w:pStyle w:val="Normal1"/>
               <w:widowControl w:val="0"/>
               <w:spacing w:line="240" w:lineRule="auto"/>
             </w:pPr>
@@ -781,7 +778,7 @@
           </w:tcPr>
           <w:p>
             <w:pPr>
-              <w:pStyle w:val="normal0"/>
+              <w:pStyle w:val="Normal1"/>
               <w:widowControl w:val="0"/>
               <w:spacing w:line="240" w:lineRule="auto"/>
             </w:pPr>
@@ -799,7 +796,7 @@
           </w:tcPr>
           <w:p>
             <w:pPr>
-              <w:pStyle w:val="normal0"/>
+              <w:pStyle w:val="Normal1"/>
               <w:widowControl w:val="0"/>
               <w:spacing w:line="240" w:lineRule="auto"/>
             </w:pPr>
@@ -817,7 +814,7 @@
           </w:tcPr>
           <w:p>
             <w:pPr>
-              <w:pStyle w:val="normal0"/>
+              <w:pStyle w:val="Normal1"/>
               <w:widowControl w:val="0"/>
               <w:spacing w:line="240" w:lineRule="auto"/>
             </w:pPr>
@@ -827,7 +824,7 @@
     </w:tbl>
     <w:p>
       <w:pPr>
-        <w:pStyle w:val="normal0"/>
+        <w:pStyle w:val="Normal1"/>
         <w:widowControl w:val="0"/>
       </w:pPr>
     </w:p>
@@ -847,7 +844,7 @@
     </w:p>
     <w:p>
       <w:pPr>
-        <w:pStyle w:val="normal0"/>
+        <w:pStyle w:val="Normal1"/>
         <w:widowControl w:val="0"/>
       </w:pPr>
     </w:p>
@@ -885,7 +882,7 @@
           </w:tcPr>
           <w:p>
             <w:pPr>
-              <w:pStyle w:val="normal0"/>
+              <w:pStyle w:val="Normal1"/>
               <w:widowControl w:val="0"/>
               <w:spacing w:line="240" w:lineRule="auto"/>
             </w:pPr>
@@ -907,7 +904,7 @@
           </w:tcPr>
           <w:p>
             <w:pPr>
-              <w:pStyle w:val="normal0"/>
+              <w:pStyle w:val="Normal1"/>
               <w:widowControl w:val="0"/>
               <w:spacing w:line="240" w:lineRule="auto"/>
             </w:pPr>
@@ -929,7 +926,7 @@
           </w:tcPr>
           <w:p>
             <w:pPr>
-              <w:pStyle w:val="normal0"/>
+              <w:pStyle w:val="Normal1"/>
               <w:widowControl w:val="0"/>
               <w:spacing w:line="240" w:lineRule="auto"/>
             </w:pPr>
@@ -952,23 +949,13 @@
           </w:tcPr>
           <w:p>
             <w:pPr>
-              <w:pStyle w:val="normal0"/>
+              <w:pStyle w:val="Normal1"/>
               <w:widowControl w:val="0"/>
               <w:spacing w:line="240" w:lineRule="auto"/>
             </w:pPr>
-            <w:proofErr w:type="spellStart"/>
             <w:r>
-              <w:t>Nikolaj</w:t>
+              <w:t>Nikolaj B. Hemmeshøj</w:t>
             </w:r>
-            <w:proofErr w:type="spellEnd"/>
-            <w:r>
-              <w:t xml:space="preserve"> B. </w:t>
-            </w:r>
-            <w:proofErr w:type="spellStart"/>
-            <w:r>
-              <w:t>Hemmeshøj</w:t>
-            </w:r>
-            <w:proofErr w:type="spellEnd"/>
           </w:p>
         </w:tc>
         <w:tc>
@@ -983,7 +970,7 @@
           </w:tcPr>
           <w:p>
             <w:pPr>
-              <w:pStyle w:val="normal0"/>
+              <w:pStyle w:val="Normal1"/>
               <w:widowControl w:val="0"/>
               <w:spacing w:line="240" w:lineRule="auto"/>
             </w:pPr>
@@ -1004,11 +991,11 @@
           </w:tcPr>
           <w:p>
             <w:pPr>
-              <w:pStyle w:val="normal0"/>
+              <w:pStyle w:val="Normal1"/>
               <w:widowControl w:val="0"/>
               <w:spacing w:line="240" w:lineRule="auto"/>
             </w:pPr>
-            <w:hyperlink r:id="rId9" w:history="1">
+            <w:hyperlink r:id="rId8" w:history="1">
               <w:r>
                 <w:rPr>
                   <w:rStyle w:val="Hyperlink"/>
@@ -1032,20 +1019,12 @@
           </w:tcPr>
           <w:p>
             <w:pPr>
-              <w:pStyle w:val="normal0"/>
+              <w:pStyle w:val="Normal1"/>
               <w:widowControl w:val="0"/>
               <w:spacing w:line="240" w:lineRule="auto"/>
             </w:pPr>
             <w:r>
-              <w:t xml:space="preserve">Jarl </w:t>
-            </w:r>
-            <w:proofErr w:type="spellStart"/>
-            <w:r>
-              <w:t>Tuxen</w:t>
-            </w:r>
-            <w:proofErr w:type="spellEnd"/>
-            <w:r>
-              <w:t xml:space="preserve"> </w:t>
+              <w:t xml:space="preserve">Jarl Tuxen </w:t>
             </w:r>
           </w:p>
         </w:tc>
@@ -1061,7 +1040,7 @@
           </w:tcPr>
           <w:p>
             <w:pPr>
-              <w:pStyle w:val="normal0"/>
+              <w:pStyle w:val="Normal1"/>
               <w:widowControl w:val="0"/>
               <w:spacing w:line="240" w:lineRule="auto"/>
             </w:pPr>
@@ -1082,11 +1061,11 @@
           </w:tcPr>
           <w:p>
             <w:pPr>
-              <w:pStyle w:val="normal0"/>
+              <w:pStyle w:val="Normal1"/>
               <w:widowControl w:val="0"/>
               <w:spacing w:line="240" w:lineRule="auto"/>
             </w:pPr>
-            <w:hyperlink r:id="rId10" w:history="1">
+            <w:hyperlink r:id="rId9" w:history="1">
               <w:r>
                 <w:rPr>
                   <w:rStyle w:val="Hyperlink"/>
@@ -1100,7 +1079,7 @@
     </w:tbl>
     <w:p>
       <w:pPr>
-        <w:pStyle w:val="normal0"/>
+        <w:pStyle w:val="Normal1"/>
         <w:widowControl w:val="0"/>
       </w:pPr>
     </w:p>
@@ -1120,7 +1099,7 @@
     </w:p>
     <w:p>
       <w:pPr>
-        <w:pStyle w:val="normal0"/>
+        <w:pStyle w:val="Normal1"/>
         <w:widowControl w:val="0"/>
       </w:pPr>
     </w:p>
@@ -1157,7 +1136,7 @@
           </w:tcPr>
           <w:p>
             <w:pPr>
-              <w:pStyle w:val="normal0"/>
+              <w:pStyle w:val="Normal1"/>
               <w:widowControl w:val="0"/>
               <w:spacing w:line="240" w:lineRule="auto"/>
             </w:pPr>
@@ -1179,7 +1158,7 @@
           </w:tcPr>
           <w:p>
             <w:pPr>
-              <w:pStyle w:val="normal0"/>
+              <w:pStyle w:val="Normal1"/>
               <w:widowControl w:val="0"/>
               <w:spacing w:line="240" w:lineRule="auto"/>
             </w:pPr>
@@ -1199,7 +1178,7 @@
           </w:tcPr>
           <w:p>
             <w:pPr>
-              <w:pStyle w:val="normal0"/>
+              <w:pStyle w:val="Normal1"/>
               <w:widowControl w:val="0"/>
               <w:spacing w:line="240" w:lineRule="auto"/>
             </w:pPr>
@@ -1220,7 +1199,7 @@
           </w:tcPr>
           <w:p>
             <w:pPr>
-              <w:pStyle w:val="normal0"/>
+              <w:pStyle w:val="Normal1"/>
               <w:widowControl w:val="0"/>
               <w:spacing w:line="240" w:lineRule="auto"/>
             </w:pPr>
@@ -1243,7 +1222,7 @@
           </w:tcPr>
           <w:p>
             <w:pPr>
-              <w:pStyle w:val="normal0"/>
+              <w:pStyle w:val="Normal1"/>
               <w:widowControl w:val="0"/>
               <w:spacing w:line="240" w:lineRule="auto"/>
             </w:pPr>
@@ -1264,7 +1243,7 @@
           </w:tcPr>
           <w:p>
             <w:pPr>
-              <w:pStyle w:val="normal0"/>
+              <w:pStyle w:val="Normal1"/>
               <w:widowControl w:val="0"/>
               <w:spacing w:line="240" w:lineRule="auto"/>
             </w:pPr>
@@ -1274,13 +1253,13 @@
     </w:tbl>
     <w:p>
       <w:pPr>
-        <w:pStyle w:val="normal0"/>
-        <w:widowControl w:val="0"/>
-      </w:pPr>
-    </w:p>
-    <w:p>
-      <w:pPr>
-        <w:pStyle w:val="normal0"/>
+        <w:pStyle w:val="Normal1"/>
+        <w:widowControl w:val="0"/>
+      </w:pPr>
+    </w:p>
+    <w:p>
+      <w:pPr>
+        <w:pStyle w:val="Normal1"/>
       </w:pPr>
       <w:r>
         <w:br w:type="page"/>
@@ -1288,7 +1267,7 @@
     </w:p>
     <w:p>
       <w:pPr>
-        <w:pStyle w:val="normal0"/>
+        <w:pStyle w:val="Normal1"/>
         <w:widowControl w:val="0"/>
       </w:pPr>
     </w:p>
@@ -1308,11 +1287,23 @@
     </w:p>
     <w:p>
       <w:pPr>
-        <w:pStyle w:val="normal0"/>
-        <w:widowControl w:val="0"/>
-      </w:pPr>
-      <w:r>
-        <w:t xml:space="preserve">KEA_STUD Chat messenger will provide with the possibility of </w:t>
+        <w:pStyle w:val="Normal1"/>
+        <w:widowControl w:val="0"/>
+      </w:pPr>
+      <w:r>
+        <w:t>KEA_STUD C</w:t>
+      </w:r>
+      <w:r>
+        <w:t xml:space="preserve">hat messenger will provide </w:t>
+      </w:r>
+      <w:r>
+        <w:t>the possibility of</w:t>
+      </w:r>
+      <w:r>
+        <w:t xml:space="preserve"> using a</w:t>
+      </w:r>
+      <w:r>
+        <w:t xml:space="preserve"> </w:t>
       </w:r>
       <w:r>
         <w:t xml:space="preserve">chat within an institute. It will provide the user with the facility to communicate </w:t>
@@ -1327,30 +1318,51 @@
         <w:t xml:space="preserve"> during conversation</w:t>
       </w:r>
       <w:r>
-        <w:t>, save the chat history</w:t>
-      </w:r>
-      <w:r>
-        <w:t xml:space="preserve">. </w:t>
-      </w:r>
-      <w:r>
-        <w:t xml:space="preserve">The chat system will work using Local Area Network (LAN). </w:t>
-      </w:r>
-    </w:p>
-    <w:p>
-      <w:pPr>
-        <w:pStyle w:val="normal0"/>
-        <w:widowControl w:val="0"/>
-      </w:pPr>
-    </w:p>
-    <w:p>
-      <w:pPr>
-        <w:pStyle w:val="normal0"/>
+        <w:t xml:space="preserve"> and</w:t>
+      </w:r>
+      <w:r>
+        <w:t xml:space="preserve"> save the chat history</w:t>
+      </w:r>
+      <w:r>
+        <w:t>.</w:t>
+      </w:r>
+      <w:r>
+        <w:t xml:space="preserve"> In order to run,</w:t>
+      </w:r>
+      <w:r>
+        <w:t xml:space="preserve"> </w:t>
+      </w:r>
+      <w:r>
+        <w:t>t</w:t>
+      </w:r>
+      <w:r>
+        <w:t>he chat system</w:t>
+      </w:r>
+      <w:r>
+        <w:t xml:space="preserve"> will be</w:t>
+      </w:r>
+      <w:r>
+        <w:t xml:space="preserve"> using</w:t>
+      </w:r>
+      <w:r>
+        <w:t xml:space="preserve"> a Local Area Network (LAN) connection.</w:t>
+      </w:r>
+    </w:p>
+    <w:p>
+      <w:pPr>
+        <w:pStyle w:val="Normal1"/>
+        <w:widowControl w:val="0"/>
+      </w:pPr>
+    </w:p>
+    <w:p>
+      <w:pPr>
+        <w:pStyle w:val="Normal1"/>
         <w:widowControl w:val="0"/>
       </w:pPr>
       <w:r>
         <w:rPr>
           <w:noProof/>
-          <w:lang w:val="en-US"/>
+          <w:lang w:val="da-DK" w:eastAsia="da-DK"/>
         </w:rPr>
         <w:drawing>
           <wp:inline distT="0" distB="0" distL="0" distR="0" wp14:anchorId="0595E066" wp14:editId="4464A337">
@@ -1368,7 +1380,7 @@
                     <pic:cNvPicPr/>
                   </pic:nvPicPr>
                   <pic:blipFill>
-                    <a:blip r:embed="rId11">
+                    <a:blip r:embed="rId10">
                       <a:extLst>
                         <a:ext uri="{28A0092B-C50C-407E-A947-70E740481C1C}">
                           <a14:useLocalDpi xmlns:a14="http://schemas.microsoft.com/office/drawing/2010/main" val="0"/>
@@ -1397,7 +1409,7 @@
     </w:p>
     <w:p>
       <w:pPr>
-        <w:pStyle w:val="normal0"/>
+        <w:pStyle w:val="Normal1"/>
         <w:widowControl w:val="0"/>
         <w:jc w:val="center"/>
       </w:pPr>
@@ -1421,7 +1433,7 @@
     </w:p>
     <w:p>
       <w:pPr>
-        <w:pStyle w:val="normal0"/>
+        <w:pStyle w:val="Normal1"/>
         <w:widowControl w:val="0"/>
       </w:pPr>
       <w:r>
@@ -1434,7 +1446,13 @@
         <w:t xml:space="preserve">enable users </w:t>
       </w:r>
       <w:r>
-        <w:t>inside the organisations firewall to connect and</w:t>
+        <w:t>inside the organisation</w:t>
+      </w:r>
+      <w:r>
+        <w:t>’s firewall in order to</w:t>
+      </w:r>
+      <w:r>
+        <w:t xml:space="preserve"> connect and</w:t>
       </w:r>
       <w:r>
         <w:t xml:space="preserve"> communicate</w:t>
@@ -1446,7 +1464,19 @@
         <w:t xml:space="preserve"> using existing resources</w:t>
       </w:r>
       <w:r>
-        <w:t xml:space="preserve"> without being connected to </w:t>
+        <w:t xml:space="preserve"> without</w:t>
+      </w:r>
+      <w:r>
+        <w:t xml:space="preserve"> having to be</w:t>
+      </w:r>
+      <w:r>
+        <w:t xml:space="preserve"> connected to</w:t>
+      </w:r>
+      <w:r>
+        <w:t xml:space="preserve"> the</w:t>
+      </w:r>
+      <w:r>
+        <w:t xml:space="preserve"> </w:t>
       </w:r>
       <w:r>
         <w:t>Internet</w:t>
@@ -1458,7 +1488,13 @@
         <w:t xml:space="preserve">The communication will be platform independent. </w:t>
       </w:r>
       <w:r>
-        <w:t xml:space="preserve">Moreover it will </w:t>
+        <w:t>Moreover</w:t>
+      </w:r>
+      <w:r>
+        <w:t>,</w:t>
+      </w:r>
+      <w:r>
+        <w:t xml:space="preserve"> it will </w:t>
       </w:r>
       <w:r>
         <w:t xml:space="preserve">reduce the cost of </w:t>
@@ -1470,10 +1506,13 @@
         <w:t xml:space="preserve"> (by minimising mobile/text usage)</w:t>
       </w:r>
       <w:r>
-        <w:t xml:space="preserve"> and </w:t>
-      </w:r>
-      <w:r>
-        <w:t xml:space="preserve">also the </w:t>
+        <w:t xml:space="preserve"> </w:t>
+      </w:r>
+      <w:r>
+        <w:t>and</w:t>
+      </w:r>
+      <w:r>
+        <w:t xml:space="preserve"> the </w:t>
       </w:r>
       <w:r>
         <w:t>maintenance</w:t>
@@ -1482,15 +1521,7 @@
         <w:t xml:space="preserve"> costs</w:t>
       </w:r>
       <w:r>
-        <w:t xml:space="preserve">. No centralised server or active </w:t>
-      </w:r>
-      <w:proofErr w:type="gramStart"/>
-      <w:r>
-        <w:t>internet</w:t>
-      </w:r>
-      <w:proofErr w:type="gramEnd"/>
-      <w:r>
-        <w:t xml:space="preserve"> connection is required for communication. </w:t>
+        <w:t xml:space="preserve">. No centralised server or active internet connection is required for communication. </w:t>
       </w:r>
     </w:p>
     <w:p>
@@ -1509,7 +1540,7 @@
     </w:p>
     <w:p>
       <w:pPr>
-        <w:pStyle w:val="normal0"/>
+        <w:pStyle w:val="Normal1"/>
         <w:widowControl w:val="0"/>
       </w:pPr>
       <w:r>
@@ -1527,7 +1558,7 @@
     </w:p>
     <w:p>
       <w:pPr>
-        <w:pStyle w:val="normal0"/>
+        <w:pStyle w:val="Normal1"/>
         <w:widowControl w:val="0"/>
         <w:numPr>
           <w:ilvl w:val="0"/>
@@ -1542,7 +1573,7 @@
     </w:p>
     <w:p>
       <w:pPr>
-        <w:pStyle w:val="normal0"/>
+        <w:pStyle w:val="Normal1"/>
         <w:widowControl w:val="0"/>
         <w:numPr>
           <w:ilvl w:val="0"/>
@@ -1552,12 +1583,15 @@
         <w:contextualSpacing/>
       </w:pPr>
       <w:r>
-        <w:t>Internet less connection between users.</w:t>
-      </w:r>
-    </w:p>
-    <w:p>
-      <w:pPr>
-        <w:pStyle w:val="normal0"/>
+        <w:t>Internet less</w:t>
+      </w:r>
+      <w:r>
+        <w:t xml:space="preserve"> connection between users.</w:t>
+      </w:r>
+    </w:p>
+    <w:p>
+      <w:pPr>
+        <w:pStyle w:val="Normal1"/>
         <w:widowControl w:val="0"/>
         <w:numPr>
           <w:ilvl w:val="0"/>
@@ -1578,7 +1612,7 @@
     </w:p>
     <w:p>
       <w:pPr>
-        <w:pStyle w:val="normal0"/>
+        <w:pStyle w:val="Normal1"/>
         <w:widowControl w:val="0"/>
         <w:numPr>
           <w:ilvl w:val="0"/>
@@ -1602,7 +1636,7 @@
     </w:p>
     <w:p>
       <w:pPr>
-        <w:pStyle w:val="normal0"/>
+        <w:pStyle w:val="Normal1"/>
         <w:widowControl w:val="0"/>
         <w:numPr>
           <w:ilvl w:val="0"/>
@@ -1620,7 +1654,7 @@
     </w:p>
     <w:p>
       <w:pPr>
-        <w:pStyle w:val="normal0"/>
+        <w:pStyle w:val="Normal1"/>
         <w:widowControl w:val="0"/>
         <w:numPr>
           <w:ilvl w:val="0"/>
@@ -1635,7 +1669,7 @@
     </w:p>
     <w:p>
       <w:pPr>
-        <w:pStyle w:val="normal0"/>
+        <w:pStyle w:val="Normal1"/>
         <w:widowControl w:val="0"/>
         <w:numPr>
           <w:ilvl w:val="0"/>
@@ -1658,7 +1692,7 @@
     </w:p>
     <w:p>
       <w:pPr>
-        <w:pStyle w:val="normal0"/>
+        <w:pStyle w:val="Normal1"/>
         <w:widowControl w:val="0"/>
         <w:numPr>
           <w:ilvl w:val="0"/>
@@ -1690,7 +1724,7 @@
     </w:p>
     <w:p>
       <w:pPr>
-        <w:pStyle w:val="normal0"/>
+        <w:pStyle w:val="Normal1"/>
         <w:widowControl w:val="0"/>
         <w:numPr>
           <w:ilvl w:val="0"/>
@@ -1713,7 +1747,7 @@
     </w:p>
     <w:p>
       <w:pPr>
-        <w:pStyle w:val="normal0"/>
+        <w:pStyle w:val="Normal1"/>
         <w:widowControl w:val="0"/>
         <w:numPr>
           <w:ilvl w:val="0"/>
@@ -1757,16 +1791,11 @@
     </w:p>
     <w:p>
       <w:pPr>
-        <w:pStyle w:val="normal0"/>
-        <w:widowControl w:val="0"/>
-      </w:pPr>
-      <w:proofErr w:type="gramStart"/>
-      <w:r>
-        <w:t>High level</w:t>
-      </w:r>
-      <w:proofErr w:type="gramEnd"/>
-      <w:r>
-        <w:t xml:space="preserve"> cost elements that the project will carry</w:t>
+        <w:pStyle w:val="Normal1"/>
+        <w:widowControl w:val="0"/>
+      </w:pPr>
+      <w:r>
+        <w:t>High level cost elements that the project will carry</w:t>
       </w:r>
       <w:r>
         <w:t xml:space="preserve"> once implemented or will be running</w:t>
@@ -1777,13 +1806,13 @@
     </w:p>
     <w:p>
       <w:pPr>
-        <w:pStyle w:val="normal0"/>
-        <w:widowControl w:val="0"/>
-      </w:pPr>
-    </w:p>
-    <w:p>
-      <w:pPr>
-        <w:pStyle w:val="normal0"/>
+        <w:pStyle w:val="Normal1"/>
+        <w:widowControl w:val="0"/>
+      </w:pPr>
+    </w:p>
+    <w:p>
+      <w:pPr>
+        <w:pStyle w:val="Normal1"/>
         <w:widowControl w:val="0"/>
         <w:numPr>
           <w:ilvl w:val="0"/>
@@ -1796,7 +1825,10 @@
         <w:t>Software development hours</w:t>
       </w:r>
       <w:r>
-        <w:t xml:space="preserve"> in case of further extension of the software</w:t>
+        <w:t xml:space="preserve"> - </w:t>
+      </w:r>
+      <w:r>
+        <w:t>in case of further extension of the software</w:t>
       </w:r>
       <w:r>
         <w:t xml:space="preserve">. </w:t>
@@ -1807,7 +1839,7 @@
     </w:p>
     <w:p>
       <w:pPr>
-        <w:pStyle w:val="normal0"/>
+        <w:pStyle w:val="Normal1"/>
         <w:widowControl w:val="0"/>
         <w:numPr>
           <w:ilvl w:val="0"/>
@@ -1823,18 +1855,24 @@
         <w:t xml:space="preserve"> </w:t>
       </w:r>
       <w:r>
-        <w:t xml:space="preserve">cost in case of system breakdown. </w:t>
-      </w:r>
-    </w:p>
-    <w:p>
-      <w:pPr>
-        <w:pStyle w:val="normal0"/>
-        <w:widowControl w:val="0"/>
-      </w:pPr>
-    </w:p>
-    <w:p>
-      <w:pPr>
-        <w:pStyle w:val="normal0"/>
+        <w:t>cost</w:t>
+      </w:r>
+      <w:r>
+        <w:t xml:space="preserve"> - </w:t>
+      </w:r>
+      <w:r>
+        <w:t xml:space="preserve">in case of system breakdown. </w:t>
+      </w:r>
+    </w:p>
+    <w:p>
+      <w:pPr>
+        <w:pStyle w:val="Normal1"/>
+        <w:widowControl w:val="0"/>
+      </w:pPr>
+    </w:p>
+    <w:p>
+      <w:pPr>
+        <w:pStyle w:val="Normal1"/>
         <w:widowControl w:val="0"/>
       </w:pPr>
       <w:r>
@@ -1852,13 +1890,13 @@
     </w:p>
     <w:p>
       <w:pPr>
-        <w:pStyle w:val="normal0"/>
-        <w:widowControl w:val="0"/>
-      </w:pPr>
-    </w:p>
-    <w:p>
-      <w:pPr>
-        <w:pStyle w:val="normal0"/>
+        <w:pStyle w:val="Normal1"/>
+        <w:widowControl w:val="0"/>
+      </w:pPr>
+    </w:p>
+    <w:p>
+      <w:pPr>
+        <w:pStyle w:val="Normal1"/>
         <w:widowControl w:val="0"/>
         <w:numPr>
           <w:ilvl w:val="0"/>
@@ -1868,12 +1906,18 @@
         <w:contextualSpacing/>
       </w:pPr>
       <w:r>
-        <w:t>The Server can run on any existing machines so it saves the hosting costs.</w:t>
-      </w:r>
-    </w:p>
-    <w:p>
-      <w:pPr>
-        <w:pStyle w:val="normal0"/>
+        <w:t>The Server can run on any existing machines</w:t>
+      </w:r>
+      <w:r>
+        <w:t>,</w:t>
+      </w:r>
+      <w:r>
+        <w:t xml:space="preserve"> so it saves the hosting costs.</w:t>
+      </w:r>
+    </w:p>
+    <w:p>
+      <w:pPr>
+        <w:pStyle w:val="Normal1"/>
         <w:widowControl w:val="0"/>
         <w:numPr>
           <w:ilvl w:val="0"/>
@@ -1885,13 +1929,17 @@
       <w:r>
         <w:t xml:space="preserve">Open source software </w:t>
       </w:r>
-      <w:proofErr w:type="gramStart"/>
-      <w:r>
-        <w:t>were</w:t>
-      </w:r>
-      <w:proofErr w:type="gramEnd"/>
-      <w:r>
-        <w:t xml:space="preserve"> used for development so</w:t>
+      <w:r>
+        <w:t>was</w:t>
+      </w:r>
+      <w:r>
+        <w:t xml:space="preserve"> used for development</w:t>
+      </w:r>
+      <w:r>
+        <w:t>,</w:t>
+      </w:r>
+      <w:r>
+        <w:t xml:space="preserve"> so</w:t>
       </w:r>
       <w:r>
         <w:t xml:space="preserve"> no licence costs. </w:t>
@@ -1899,7 +1947,7 @@
     </w:p>
     <w:p>
       <w:pPr>
-        <w:pStyle w:val="normal0"/>
+        <w:pStyle w:val="Normal1"/>
         <w:widowControl w:val="0"/>
         <w:numPr>
           <w:ilvl w:val="0"/>
@@ -1909,7 +1957,25 @@
         <w:contextualSpacing/>
       </w:pPr>
       <w:r>
-        <w:t>Operation cost as it can be set up using existing resources form KEA</w:t>
+        <w:t>Operation cost</w:t>
+      </w:r>
+      <w:r>
+        <w:t>,</w:t>
+      </w:r>
+      <w:r>
+        <w:t xml:space="preserve"> as it can be se</w:t>
+      </w:r>
+      <w:r>
+        <w:t>t up using existing resources f</w:t>
+      </w:r>
+      <w:r>
+        <w:t>r</w:t>
+      </w:r>
+      <w:r>
+        <w:t>o</w:t>
+      </w:r>
+      <w:r>
+        <w:t>m KEA</w:t>
       </w:r>
       <w:r>
         <w:t xml:space="preserve"> and does not require any additional equipment</w:t>
@@ -1934,7 +2000,7 @@
     </w:p>
     <w:p>
       <w:pPr>
-        <w:pStyle w:val="normal0"/>
+        <w:pStyle w:val="Normal1"/>
         <w:widowControl w:val="0"/>
       </w:pPr>
       <w:r>
@@ -1944,13 +2010,37 @@
         <w:t xml:space="preserve">by using </w:t>
       </w:r>
       <w:r>
-        <w:t>one dedicated machine, which runs the Server</w:t>
+        <w:t xml:space="preserve">one dedicated machine, which </w:t>
+      </w:r>
+      <w:r>
+        <w:t>will run</w:t>
+      </w:r>
+      <w:r>
+        <w:t xml:space="preserve"> the Server</w:t>
       </w:r>
       <w:r>
         <w:t>.</w:t>
       </w:r>
       <w:r>
-        <w:t xml:space="preserve"> Further improvements can be done to implement the centralized Database Management System too which couldn’t be done now due to shortage of time.</w:t>
+        <w:t xml:space="preserve"> Fur</w:t>
+      </w:r>
+      <w:r>
+        <w:t>ther improvements can be done concerning the</w:t>
+      </w:r>
+      <w:r>
+        <w:t xml:space="preserve"> </w:t>
+      </w:r>
+      <w:r>
+        <w:t>implementation of</w:t>
+      </w:r>
+      <w:r>
+        <w:t xml:space="preserve"> the centralize</w:t>
+      </w:r>
+      <w:r>
+        <w:t xml:space="preserve">d Database Management System, which could not be done </w:t>
+      </w:r>
+      <w:r>
+        <w:t>due to shortage of time.</w:t>
       </w:r>
       <w:r>
         <w:t xml:space="preserve"> Th</w:t>
@@ -1971,7 +2061,10 @@
         <w:t xml:space="preserve"> </w:t>
       </w:r>
       <w:r>
-        <w:t xml:space="preserve">in communicating people </w:t>
+        <w:t>with communication between</w:t>
+      </w:r>
+      <w:r>
+        <w:t xml:space="preserve"> people </w:t>
       </w:r>
       <w:r>
         <w:t>during university hour</w:t>
@@ -1989,7 +2082,10 @@
         <w:t>tudents can help each other in</w:t>
       </w:r>
       <w:r>
-        <w:t>stantly. And administration or t</w:t>
+        <w:t>stantly, a</w:t>
+      </w:r>
+      <w:r>
+        <w:t>nd administration or t</w:t>
       </w:r>
       <w:r>
         <w:t>eachers can respond to student queries quicker.</w:t>
@@ -1997,32 +2093,44 @@
     </w:p>
     <w:p>
       <w:pPr>
-        <w:pStyle w:val="normal0"/>
-        <w:widowControl w:val="0"/>
-      </w:pPr>
-    </w:p>
-    <w:p>
-      <w:pPr>
-        <w:pStyle w:val="normal0"/>
-        <w:widowControl w:val="0"/>
-      </w:pPr>
-      <w:r>
-        <w:t xml:space="preserve">Although the private chat option is already available but still </w:t>
-      </w:r>
-      <w:r>
-        <w:t xml:space="preserve">the privacy can be improved </w:t>
-      </w:r>
-      <w:r>
-        <w:t>an</w:t>
-      </w:r>
-      <w:r>
-        <w:t>d an</w:t>
-      </w:r>
-      <w:r>
-        <w:t xml:space="preserve"> administrator c</w:t>
-      </w:r>
-      <w:r>
-        <w:t>an be assigned for authorizing</w:t>
+        <w:pStyle w:val="Normal1"/>
+        <w:widowControl w:val="0"/>
+      </w:pPr>
+    </w:p>
+    <w:p>
+      <w:pPr>
+        <w:pStyle w:val="Normal1"/>
+        <w:widowControl w:val="0"/>
+      </w:pPr>
+      <w:r>
+        <w:t>Although the private chat option is already available</w:t>
+      </w:r>
+      <w:r>
+        <w:t>,</w:t>
+      </w:r>
+      <w:r>
+        <w:t xml:space="preserve"> </w:t>
+      </w:r>
+      <w:r>
+        <w:t>privacy c</w:t>
+      </w:r>
+      <w:r>
+        <w:t xml:space="preserve">ould </w:t>
+      </w:r>
+      <w:r>
+        <w:t>be improved</w:t>
+      </w:r>
+      <w:r>
+        <w:t>, by having</w:t>
+      </w:r>
+      <w:r>
+        <w:t xml:space="preserve"> an</w:t>
+      </w:r>
+      <w:r>
+        <w:t xml:space="preserve"> administrator</w:t>
+      </w:r>
+      <w:r>
+        <w:t xml:space="preserve"> be assigned for authorizing</w:t>
       </w:r>
       <w:r>
         <w:t xml:space="preserve"> and assigning access privileges</w:t>
@@ -2040,22 +2148,49 @@
         <w:t xml:space="preserve">. </w:t>
       </w:r>
       <w:r>
-        <w:t xml:space="preserve">Furthermore the other features like voice/video call can be implemented for enhanced user experience. </w:t>
-      </w:r>
-    </w:p>
-    <w:p>
-      <w:pPr>
-        <w:pStyle w:val="normal0"/>
-        <w:widowControl w:val="0"/>
-      </w:pPr>
-    </w:p>
-    <w:p>
-      <w:pPr>
-        <w:pStyle w:val="normal0"/>
-        <w:widowControl w:val="0"/>
-      </w:pPr>
-      <w:r>
-        <w:t>As the load increases more servers and load balancer can be added to handle it without comp</w:t>
+        <w:t>Furthermore,</w:t>
+      </w:r>
+      <w:r>
+        <w:t xml:space="preserve"> the other features like voice/video call c</w:t>
+      </w:r>
+      <w:r>
+        <w:t>ould</w:t>
+      </w:r>
+      <w:r>
+        <w:t xml:space="preserve"> be implemented for enhanced user experience. </w:t>
+      </w:r>
+    </w:p>
+    <w:p>
+      <w:pPr>
+        <w:pStyle w:val="Normal1"/>
+        <w:widowControl w:val="0"/>
+      </w:pPr>
+    </w:p>
+    <w:p>
+      <w:pPr>
+        <w:pStyle w:val="Normal1"/>
+        <w:widowControl w:val="0"/>
+      </w:pPr>
+      <w:r>
+        <w:t>As the load increases</w:t>
+      </w:r>
+      <w:r>
+        <w:t>,</w:t>
+      </w:r>
+      <w:r>
+        <w:t xml:space="preserve"> more servers and</w:t>
+      </w:r>
+      <w:r>
+        <w:t xml:space="preserve"> a</w:t>
+      </w:r>
+      <w:r>
+        <w:t xml:space="preserve"> load balancer </w:t>
+      </w:r>
+      <w:r>
+        <w:t>could be added to handle the load</w:t>
+      </w:r>
+      <w:r>
+        <w:t xml:space="preserve"> without comp</w:t>
       </w:r>
       <w:r>
         <w:t>romising user experience.</w:t>
@@ -2077,51 +2212,128 @@
     </w:p>
     <w:p>
       <w:pPr>
-        <w:pStyle w:val="normal0"/>
+        <w:pStyle w:val="Normal1"/>
         <w:widowControl w:val="0"/>
       </w:pPr>
       <w:bookmarkStart w:id="14" w:name="h.9mwuznd7hrfd" w:colFirst="0" w:colLast="0"/>
       <w:bookmarkEnd w:id="14"/>
       <w:r>
-        <w:t>Normally when a student or a staff member at KEA needs to talk to each other, within campus they call the other person but this acquires costs or if you leave an email then you need to wait for the reply and sometimes it ca</w:t>
-      </w:r>
-      <w:r>
-        <w:t xml:space="preserve">n take up to day or two to get </w:t>
-      </w:r>
-      <w:r>
-        <w:t>the reply</w:t>
-      </w:r>
-      <w:r>
-        <w:t xml:space="preserve"> which wastes lots of time and delays</w:t>
-      </w:r>
-      <w:r>
-        <w:t xml:space="preserve"> things.</w:t>
-      </w:r>
-      <w:r>
-        <w:t xml:space="preserve"> So in this way our KEA_STUD LAN chat messenger provides solution to various communication problems within the institute and save resources like time. </w:t>
-      </w:r>
-    </w:p>
-    <w:p>
-      <w:pPr>
-        <w:pStyle w:val="normal0"/>
-        <w:widowControl w:val="0"/>
-      </w:pPr>
-    </w:p>
-    <w:p>
-      <w:pPr>
-        <w:pStyle w:val="normal0"/>
-        <w:widowControl w:val="0"/>
-      </w:pPr>
-      <w:r>
-        <w:t xml:space="preserve">The strength of the system lies in enabling users to communicate without having an </w:t>
-      </w:r>
-      <w:proofErr w:type="gramStart"/>
-      <w:r>
-        <w:t>internet</w:t>
-      </w:r>
-      <w:proofErr w:type="gramEnd"/>
-      <w:r>
-        <w:t xml:space="preserve"> access. </w:t>
+        <w:t xml:space="preserve">Normally when a student or a staff member at </w:t>
+      </w:r>
+      <w:r>
+        <w:t>KEA needs to talk to each other</w:t>
+      </w:r>
+      <w:r>
+        <w:t xml:space="preserve"> within</w:t>
+      </w:r>
+      <w:r>
+        <w:t xml:space="preserve"> the</w:t>
+      </w:r>
+      <w:r>
+        <w:t xml:space="preserve"> campus</w:t>
+      </w:r>
+      <w:r>
+        <w:t xml:space="preserve">, they call the </w:t>
+      </w:r>
+      <w:r>
+        <w:t>person</w:t>
+      </w:r>
+      <w:r>
+        <w:t xml:space="preserve"> in question. T</w:t>
+      </w:r>
+      <w:r>
+        <w:t>his</w:t>
+      </w:r>
+      <w:r>
+        <w:t xml:space="preserve"> however</w:t>
+      </w:r>
+      <w:r>
+        <w:t xml:space="preserve"> acquires costs</w:t>
+      </w:r>
+      <w:r>
+        <w:t>, or by leaving</w:t>
+      </w:r>
+      <w:r>
+        <w:t xml:space="preserve"> an email then</w:t>
+      </w:r>
+      <w:r>
+        <w:t xml:space="preserve"> the student/staff member will need to wait for a</w:t>
+      </w:r>
+      <w:r>
+        <w:t xml:space="preserve"> reply and sometimes it ca</w:t>
+      </w:r>
+      <w:r>
+        <w:t>n take up to</w:t>
+      </w:r>
+      <w:r>
+        <w:t xml:space="preserve"> a</w:t>
+      </w:r>
+      <w:r>
+        <w:t xml:space="preserve"> day or two to get </w:t>
+      </w:r>
+      <w:r>
+        <w:t>a</w:t>
+      </w:r>
+      <w:r>
+        <w:t xml:space="preserve"> reply</w:t>
+      </w:r>
+      <w:r>
+        <w:t>, which wastes a lot</w:t>
+      </w:r>
+      <w:r>
+        <w:t xml:space="preserve"> of time and</w:t>
+      </w:r>
+      <w:r>
+        <w:t xml:space="preserve"> can possibly delay important matters or decisions</w:t>
+      </w:r>
+      <w:r>
+        <w:t>.</w:t>
+      </w:r>
+      <w:r>
+        <w:t xml:space="preserve"> I</w:t>
+      </w:r>
+      <w:r>
+        <w:t>n</w:t>
+      </w:r>
+      <w:r>
+        <w:t xml:space="preserve"> order to prevent this,</w:t>
+      </w:r>
+      <w:r>
+        <w:t xml:space="preserve"> our KEA_STUD LAN chat messenger</w:t>
+      </w:r>
+      <w:r>
+        <w:t xml:space="preserve"> will provide a</w:t>
+      </w:r>
+      <w:r>
+        <w:t xml:space="preserve"> solution to various communication problems within the institute and save resources</w:t>
+      </w:r>
+      <w:r>
+        <w:t>, like time.</w:t>
+      </w:r>
+    </w:p>
+    <w:p>
+      <w:pPr>
+        <w:pStyle w:val="Normal1"/>
+        <w:widowControl w:val="0"/>
+      </w:pPr>
+    </w:p>
+    <w:p>
+      <w:pPr>
+        <w:pStyle w:val="Normal1"/>
+        <w:widowControl w:val="0"/>
+      </w:pPr>
+      <w:r>
+        <w:t xml:space="preserve">The strength of the system lies in enabling users </w:t>
+      </w:r>
+      <w:r>
+        <w:t>to communicate without having</w:t>
+      </w:r>
+      <w:r>
+        <w:t xml:space="preserve"> internet </w:t>
+      </w:r>
+      <w:r>
+        <w:lastRenderedPageBreak/>
+        <w:t xml:space="preserve">access. </w:t>
       </w:r>
       <w:r>
         <w:t xml:space="preserve">The system </w:t>
@@ -2133,10 +2345,25 @@
         <w:t xml:space="preserve"> the</w:t>
       </w:r>
       <w:r>
-        <w:t xml:space="preserve"> users to save their chat histories and </w:t>
-      </w:r>
-      <w:r>
-        <w:t xml:space="preserve">also allow them to exchange the files when required hence no need to </w:t>
+        <w:t xml:space="preserve"> users to save their chat histories </w:t>
+      </w:r>
+      <w:r>
+        <w:t>and</w:t>
+      </w:r>
+      <w:r>
+        <w:t xml:space="preserve"> allow</w:t>
+      </w:r>
+      <w:r>
+        <w:t xml:space="preserve">s them to exchange </w:t>
+      </w:r>
+      <w:r>
+        <w:t>files when required</w:t>
+      </w:r>
+      <w:r>
+        <w:t>,</w:t>
+      </w:r>
+      <w:r>
+        <w:t xml:space="preserve"> hence no need to </w:t>
       </w:r>
       <w:r>
         <w:t xml:space="preserve">hassle about </w:t>
@@ -2145,11 +2372,13 @@
         <w:t>composing</w:t>
       </w:r>
       <w:r>
-        <w:t xml:space="preserve"> a separate e-mail </w:t>
-      </w:r>
-      <w:r>
-        <w:lastRenderedPageBreak/>
-        <w:t xml:space="preserve">with attachment to transfer the file. </w:t>
+        <w:t xml:space="preserve"> a separate e-mail with </w:t>
+      </w:r>
+      <w:r>
+        <w:t xml:space="preserve">an </w:t>
+      </w:r>
+      <w:r>
+        <w:t xml:space="preserve">attachment to transfer the file. </w:t>
       </w:r>
       <w:r>
         <w:t>KEA_STUD LAN chat messenger support</w:t>
@@ -2164,16 +2393,34 @@
         <w:t xml:space="preserve">. </w:t>
       </w:r>
       <w:r>
-        <w:t xml:space="preserve">The user information and the history will be saved in MySQL </w:t>
-      </w:r>
-      <w:r>
-        <w:t>database, which makes system more</w:t>
+        <w:t>The user information and the history will be saved in</w:t>
+      </w:r>
+      <w:r>
+        <w:t xml:space="preserve"> a</w:t>
+      </w:r>
+      <w:r>
+        <w:t xml:space="preserve"> MySQL </w:t>
+      </w:r>
+      <w:r>
+        <w:t>database, which makes</w:t>
+      </w:r>
+      <w:r>
+        <w:t xml:space="preserve"> the</w:t>
+      </w:r>
+      <w:r>
+        <w:t xml:space="preserve"> system more</w:t>
       </w:r>
       <w:r>
         <w:t xml:space="preserve"> optimized and secure</w:t>
       </w:r>
       <w:r>
-        <w:t xml:space="preserve"> as compared to traditional file system</w:t>
+        <w:t xml:space="preserve"> as compared to</w:t>
+      </w:r>
+      <w:r>
+        <w:t xml:space="preserve"> a</w:t>
+      </w:r>
+      <w:r>
+        <w:t xml:space="preserve"> traditional file system</w:t>
       </w:r>
       <w:r>
         <w:t>.</w:t>
@@ -2199,7 +2446,7 @@
     </w:p>
     <w:p>
       <w:pPr>
-        <w:pStyle w:val="normal0"/>
+        <w:pStyle w:val="Normal1"/>
         <w:widowControl w:val="0"/>
       </w:pPr>
       <w:r>
@@ -2246,11 +2493,17 @@
     </w:p>
     <w:p>
       <w:pPr>
-        <w:pStyle w:val="normal0"/>
-        <w:widowControl w:val="0"/>
-      </w:pPr>
-      <w:r>
-        <w:t xml:space="preserve">KEA_STUD LAN chat messenger is based on </w:t>
+        <w:pStyle w:val="Normal1"/>
+        <w:widowControl w:val="0"/>
+      </w:pPr>
+      <w:r>
+        <w:t>KEA_STUD LAN chat messenger is based on</w:t>
+      </w:r>
+      <w:r>
+        <w:t xml:space="preserve"> the</w:t>
+      </w:r>
+      <w:r>
+        <w:t xml:space="preserve"> </w:t>
       </w:r>
       <w:r>
         <w:t>Model View Controller (MVC)</w:t>
@@ -2259,7 +2512,13 @@
         <w:t xml:space="preserve"> architecture</w:t>
       </w:r>
       <w:r>
-        <w:t xml:space="preserve"> in order to make further extension of application easy and making code reusable</w:t>
+        <w:t xml:space="preserve"> in order to make further extension of</w:t>
+      </w:r>
+      <w:r>
+        <w:t xml:space="preserve"> the</w:t>
+      </w:r>
+      <w:r>
+        <w:t xml:space="preserve"> application easy and making code reusable</w:t>
       </w:r>
       <w:r>
         <w:t>.</w:t>
@@ -2276,28 +2535,69 @@
       <w:r>
         <w:t xml:space="preserve">. </w:t>
       </w:r>
-      <w:r>
-        <w:t xml:space="preserve">The application handling for database queries is implemented separated while the user interface presentation or the logic processing is implemented separately. </w:t>
+      <w:commentRangeStart w:id="16"/>
+      <w:r>
+        <w:t>The application handling for database queries is implemented separated while the user interface presentation or the logic processing is implemented separately</w:t>
+      </w:r>
+      <w:commentRangeEnd w:id="16"/>
+      <w:r>
+        <w:rPr>
+          <w:rStyle w:val="CommentReference"/>
+        </w:rPr>
+        <w:commentReference w:id="16"/>
+      </w:r>
+      <w:r>
+        <w:t xml:space="preserve">. </w:t>
       </w:r>
       <w:r>
         <w:t>T</w:t>
       </w:r>
       <w:r>
-        <w:t xml:space="preserve">he whole application is divided into further sub applications i.e. client side app and server app. The client application runs on the users computer and the server can run on any computer on network. </w:t>
-      </w:r>
-      <w:r>
-        <w:t xml:space="preserve">To send/receive the message the user should be connected to the server. The user can broadcast the message to all the users online (Public Chat) or can send it to any particular user (Private Chat). </w:t>
-      </w:r>
-    </w:p>
-    <w:p>
-      <w:pPr>
-        <w:pStyle w:val="normal0"/>
-        <w:widowControl w:val="0"/>
-      </w:pPr>
-    </w:p>
-    <w:p>
-      <w:pPr>
-        <w:pStyle w:val="normal0"/>
+        <w:t>he whole application is</w:t>
+      </w:r>
+      <w:r>
+        <w:t xml:space="preserve"> furtherly</w:t>
+      </w:r>
+      <w:r>
+        <w:t xml:space="preserve"> divided into sub applications i.e. client side app and server app. The client application runs on the user</w:t>
+      </w:r>
+      <w:r>
+        <w:t>’</w:t>
+      </w:r>
+      <w:r>
+        <w:t>s computer and the server can run on any computer on</w:t>
+      </w:r>
+      <w:r>
+        <w:t xml:space="preserve"> a</w:t>
+      </w:r>
+      <w:r>
+        <w:t xml:space="preserve"> network. </w:t>
+      </w:r>
+      <w:r>
+        <w:t xml:space="preserve">To send/receive </w:t>
+      </w:r>
+      <w:r>
+        <w:t>a</w:t>
+      </w:r>
+      <w:r>
+        <w:t xml:space="preserve"> message the user should be connected to the server. The user can broadcast </w:t>
+      </w:r>
+      <w:r>
+        <w:t>a</w:t>
+      </w:r>
+      <w:r>
+        <w:t xml:space="preserve"> message to all the users online (Public Chat) or can send it to any particular user (Private Chat). </w:t>
+      </w:r>
+    </w:p>
+    <w:p>
+      <w:pPr>
+        <w:pStyle w:val="Normal1"/>
+        <w:widowControl w:val="0"/>
+      </w:pPr>
+    </w:p>
+    <w:p>
+      <w:pPr>
+        <w:pStyle w:val="Normal1"/>
         <w:widowControl w:val="0"/>
       </w:pPr>
       <w:r>
@@ -2333,20 +2633,62 @@
     </w:p>
     <w:p>
       <w:pPr>
-        <w:pStyle w:val="normal0"/>
-        <w:widowControl w:val="0"/>
-      </w:pPr>
-    </w:p>
-    <w:p>
-      <w:pPr>
-        <w:pStyle w:val="normal0"/>
-        <w:widowControl w:val="0"/>
-      </w:pPr>
-      <w:r>
-        <w:t xml:space="preserve">As mentioned above there will be two applications for client and server, so two sockets are made the client application will execute the client socket while the server application will run server socket. </w:t>
-      </w:r>
-      <w:r>
-        <w:t xml:space="preserve">To connect to the server socket client requires its IP and the port number. </w:t>
+        <w:pStyle w:val="Normal1"/>
+        <w:widowControl w:val="0"/>
+      </w:pPr>
+    </w:p>
+    <w:p>
+      <w:pPr>
+        <w:pStyle w:val="Normal1"/>
+        <w:widowControl w:val="0"/>
+      </w:pPr>
+      <w:r>
+        <w:t>As mentioned above there will be two applications</w:t>
+      </w:r>
+      <w:r>
+        <w:t>, one</w:t>
+      </w:r>
+      <w:r>
+        <w:t xml:space="preserve"> for</w:t>
+      </w:r>
+      <w:r>
+        <w:t xml:space="preserve"> the</w:t>
+      </w:r>
+      <w:r>
+        <w:t xml:space="preserve"> client and</w:t>
+      </w:r>
+      <w:r>
+        <w:t xml:space="preserve"> one for the</w:t>
+      </w:r>
+      <w:r>
+        <w:t xml:space="preserve"> server, so two sockets are made</w:t>
+      </w:r>
+      <w:r>
+        <w:t>. T</w:t>
+      </w:r>
+      <w:r>
+        <w:t>he client application will execute the client socket</w:t>
+      </w:r>
+      <w:r>
+        <w:t>,</w:t>
+      </w:r>
+      <w:r>
+        <w:t xml:space="preserve"> while the server application will run</w:t>
+      </w:r>
+      <w:r>
+        <w:t xml:space="preserve"> the</w:t>
+      </w:r>
+      <w:r>
+        <w:t xml:space="preserve"> server socket. </w:t>
+      </w:r>
+      <w:r>
+        <w:t>To connect to the server socket</w:t>
+      </w:r>
+      <w:r>
+        <w:t>, the</w:t>
+      </w:r>
+      <w:r>
+        <w:t xml:space="preserve"> client requires its IP and the port number. </w:t>
       </w:r>
       <w:r>
         <w:t>The client and server</w:t>
@@ -2363,7 +2705,7 @@
     </w:p>
     <w:p>
       <w:pPr>
-        <w:pStyle w:val="normal0"/>
+        <w:pStyle w:val="Normal1"/>
         <w:widowControl w:val="0"/>
       </w:pPr>
       <w:r>
@@ -2372,13 +2714,13 @@
     </w:p>
     <w:p>
       <w:pPr>
-        <w:pStyle w:val="normal0"/>
+        <w:pStyle w:val="Normal1"/>
         <w:widowControl w:val="0"/>
       </w:pPr>
       <w:r>
         <w:rPr>
           <w:noProof/>
-          <w:lang w:val="en-US"/>
+          <w:lang w:val="da-DK" w:eastAsia="da-DK"/>
         </w:rPr>
         <w:lastRenderedPageBreak/>
         <w:drawing>
@@ -2397,7 +2739,7 @@
                     <pic:cNvPicPr/>
                   </pic:nvPicPr>
                   <pic:blipFill>
-                    <a:blip r:embed="rId12">
+                    <a:blip r:embed="rId13">
                       <a:extLst>
                         <a:ext uri="{28A0092B-C50C-407E-A947-70E740481C1C}">
                           <a14:useLocalDpi xmlns:a14="http://schemas.microsoft.com/office/drawing/2010/main" val="0"/>
@@ -2426,7 +2768,7 @@
     </w:p>
     <w:p>
       <w:pPr>
-        <w:pStyle w:val="normal0"/>
+        <w:pStyle w:val="Normal1"/>
         <w:widowControl w:val="0"/>
         <w:jc w:val="center"/>
       </w:pPr>
@@ -2442,15 +2784,15 @@
         <w:widowControl w:val="0"/>
         <w:contextualSpacing w:val="0"/>
       </w:pPr>
-      <w:bookmarkStart w:id="16" w:name="h.v8sievqg4cdm" w:colFirst="0" w:colLast="0"/>
-      <w:bookmarkEnd w:id="16"/>
+      <w:bookmarkStart w:id="17" w:name="h.v8sievqg4cdm" w:colFirst="0" w:colLast="0"/>
+      <w:bookmarkEnd w:id="17"/>
       <w:r>
         <w:t>Server setup</w:t>
       </w:r>
     </w:p>
     <w:p>
       <w:pPr>
-        <w:pStyle w:val="normal0"/>
+        <w:pStyle w:val="Normal1"/>
       </w:pPr>
       <w:r>
         <w:t xml:space="preserve">Many computers on the network </w:t>
@@ -2459,7 +2801,10 @@
         <w:t>have</w:t>
       </w:r>
       <w:r>
-        <w:t xml:space="preserve"> capability to run th</w:t>
+        <w:t xml:space="preserve"> the capabilities</w:t>
+      </w:r>
+      <w:r>
+        <w:t xml:space="preserve"> to run th</w:t>
       </w:r>
       <w:r>
         <w:t>e server side of the application</w:t>
@@ -2480,10 +2825,22 @@
         <w:t xml:space="preserve"> to handle the load in a better way. </w:t>
       </w:r>
       <w:r>
-        <w:t xml:space="preserve">The client knows the IP address and the port of the system on which server is running. </w:t>
-      </w:r>
-      <w:r>
-        <w:t xml:space="preserve">In IP networking context server is a program that listens for the socket requests. </w:t>
+        <w:t>The client knows the IP address and the port of the system on which</w:t>
+      </w:r>
+      <w:r>
+        <w:t xml:space="preserve"> the</w:t>
+      </w:r>
+      <w:r>
+        <w:t xml:space="preserve"> server is running. </w:t>
+      </w:r>
+      <w:r>
+        <w:t>In IP networking context</w:t>
+      </w:r>
+      <w:r>
+        <w:t>, the</w:t>
+      </w:r>
+      <w:r>
+        <w:t xml:space="preserve"> server is a program that listens for the socket requests. </w:t>
       </w:r>
       <w:r>
         <w:t xml:space="preserve">The </w:t>
@@ -2492,29 +2849,53 @@
         <w:t>client sends</w:t>
       </w:r>
       <w:r>
-        <w:t xml:space="preserve"> the connection request which server accepts. </w:t>
-      </w:r>
-      <w:r>
-        <w:t xml:space="preserve">And hence a communication link between client and server is established. </w:t>
-      </w:r>
-    </w:p>
-    <w:p>
-      <w:pPr>
-        <w:pStyle w:val="normal0"/>
-      </w:pPr>
-    </w:p>
-    <w:p>
-      <w:pPr>
-        <w:pStyle w:val="normal0"/>
-      </w:pPr>
-      <w:r>
-        <w:t xml:space="preserve">If the number of users will increase </w:t>
-      </w:r>
-      <w:r>
-        <w:t>the additional servers can be added in the architecture,</w:t>
-      </w:r>
-      <w:r>
-        <w:t xml:space="preserve"> the load balancing can be implemented </w:t>
+        <w:t xml:space="preserve"> the connection </w:t>
+      </w:r>
+      <w:r>
+        <w:t>request, which the</w:t>
+      </w:r>
+      <w:r>
+        <w:t xml:space="preserve"> server accepts. </w:t>
+      </w:r>
+      <w:r>
+        <w:t>Hence,</w:t>
+      </w:r>
+      <w:r>
+        <w:t xml:space="preserve"> a communication link between client and server is established. </w:t>
+      </w:r>
+    </w:p>
+    <w:p>
+      <w:pPr>
+        <w:pStyle w:val="Normal1"/>
+      </w:pPr>
+    </w:p>
+    <w:p>
+      <w:pPr>
+        <w:pStyle w:val="Normal1"/>
+      </w:pPr>
+      <w:r>
+        <w:t xml:space="preserve">If the number of users </w:t>
+      </w:r>
+      <w:r>
+        <w:t xml:space="preserve">increase </w:t>
+      </w:r>
+      <w:r>
+        <w:t>the</w:t>
+      </w:r>
+      <w:r>
+        <w:t>n</w:t>
+      </w:r>
+      <w:r>
+        <w:t xml:space="preserve"> additional servers can be added in the architecture,</w:t>
+      </w:r>
+      <w:r>
+        <w:t xml:space="preserve"> the load balancing can be implemented</w:t>
+      </w:r>
+      <w:r>
+        <w:t>,</w:t>
+      </w:r>
+      <w:r>
+        <w:t xml:space="preserve"> </w:t>
       </w:r>
       <w:r>
         <w:t xml:space="preserve">which can distribute the connection requests among the servers </w:t>
@@ -2531,18 +2912,18 @@
     </w:p>
     <w:p>
       <w:pPr>
-        <w:pStyle w:val="normal0"/>
-      </w:pPr>
-    </w:p>
-    <w:p>
-      <w:pPr>
-        <w:pStyle w:val="normal0"/>
+        <w:pStyle w:val="Normal1"/>
+      </w:pPr>
+    </w:p>
+    <w:p>
+      <w:pPr>
+        <w:pStyle w:val="Normal1"/>
         <w:widowControl w:val="0"/>
       </w:pPr>
       <w:r>
         <w:rPr>
           <w:noProof/>
-          <w:lang w:val="en-US"/>
+          <w:lang w:val="da-DK" w:eastAsia="da-DK"/>
         </w:rPr>
         <w:lastRenderedPageBreak/>
         <w:drawing>
@@ -2561,7 +2942,7 @@
                     <pic:cNvPicPr/>
                   </pic:nvPicPr>
                   <pic:blipFill>
-                    <a:blip r:embed="rId13">
+                    <a:blip r:embed="rId14">
                       <a:extLst>
                         <a:ext uri="{28A0092B-C50C-407E-A947-70E740481C1C}">
                           <a14:useLocalDpi xmlns:a14="http://schemas.microsoft.com/office/drawing/2010/main" val="0"/>
@@ -2596,20 +2977,20 @@
         <w:widowControl w:val="0"/>
         <w:contextualSpacing w:val="0"/>
       </w:pPr>
-      <w:bookmarkStart w:id="17" w:name="h.srhnrravenhi" w:colFirst="0" w:colLast="0"/>
-      <w:bookmarkEnd w:id="17"/>
+      <w:bookmarkStart w:id="18" w:name="h.srhnrravenhi" w:colFirst="0" w:colLast="0"/>
+      <w:bookmarkEnd w:id="18"/>
       <w:r>
         <w:t>Functional requirements</w:t>
       </w:r>
     </w:p>
     <w:p>
       <w:pPr>
-        <w:pStyle w:val="normal0"/>
-      </w:pPr>
-    </w:p>
-    <w:p>
-      <w:pPr>
-        <w:pStyle w:val="normal0"/>
+        <w:pStyle w:val="Normal1"/>
+      </w:pPr>
+    </w:p>
+    <w:p>
+      <w:pPr>
+        <w:pStyle w:val="Normal1"/>
       </w:pPr>
       <w:r>
         <w:t xml:space="preserve">The KEA_STUD LAN chat messenger will exhibit following functional requirements: </w:t>
@@ -2617,21 +2998,21 @@
     </w:p>
     <w:p>
       <w:pPr>
-        <w:pStyle w:val="normal0"/>
+        <w:pStyle w:val="Normal1"/>
         <w:numPr>
           <w:ilvl w:val="0"/>
           <w:numId w:val="9"/>
         </w:numPr>
       </w:pPr>
-      <w:bookmarkStart w:id="18" w:name="h.cov4a8ojgpfv" w:colFirst="0" w:colLast="0"/>
-      <w:bookmarkEnd w:id="18"/>
+      <w:bookmarkStart w:id="19" w:name="h.cov4a8ojgpfv" w:colFirst="0" w:colLast="0"/>
+      <w:bookmarkEnd w:id="19"/>
       <w:r>
         <w:t>Register User.</w:t>
       </w:r>
     </w:p>
     <w:p>
       <w:pPr>
-        <w:pStyle w:val="normal0"/>
+        <w:pStyle w:val="Normal1"/>
         <w:numPr>
           <w:ilvl w:val="0"/>
           <w:numId w:val="9"/>
@@ -2643,7 +3024,7 @@
     </w:p>
     <w:p>
       <w:pPr>
-        <w:pStyle w:val="normal0"/>
+        <w:pStyle w:val="Normal1"/>
         <w:numPr>
           <w:ilvl w:val="0"/>
           <w:numId w:val="9"/>
@@ -2655,7 +3036,7 @@
     </w:p>
     <w:p>
       <w:pPr>
-        <w:pStyle w:val="normal0"/>
+        <w:pStyle w:val="Normal1"/>
         <w:numPr>
           <w:ilvl w:val="0"/>
           <w:numId w:val="9"/>
@@ -2673,7 +3054,7 @@
     </w:p>
     <w:p>
       <w:pPr>
-        <w:pStyle w:val="normal0"/>
+        <w:pStyle w:val="Normal1"/>
         <w:numPr>
           <w:ilvl w:val="0"/>
           <w:numId w:val="9"/>
@@ -2685,7 +3066,7 @@
     </w:p>
     <w:p>
       <w:pPr>
-        <w:pStyle w:val="normal0"/>
+        <w:pStyle w:val="Normal1"/>
         <w:numPr>
           <w:ilvl w:val="0"/>
           <w:numId w:val="9"/>
@@ -2697,7 +3078,7 @@
     </w:p>
     <w:p>
       <w:pPr>
-        <w:pStyle w:val="normal0"/>
+        <w:pStyle w:val="Normal1"/>
         <w:widowControl w:val="0"/>
         <w:numPr>
           <w:ilvl w:val="0"/>
@@ -2716,7 +3097,7 @@
     </w:p>
     <w:p>
       <w:pPr>
-        <w:pStyle w:val="normal0"/>
+        <w:pStyle w:val="Normal1"/>
         <w:widowControl w:val="0"/>
         <w:numPr>
           <w:ilvl w:val="0"/>
@@ -2729,7 +3110,7 @@
     </w:p>
     <w:p>
       <w:pPr>
-        <w:pStyle w:val="normal0"/>
+        <w:pStyle w:val="Normal1"/>
         <w:widowControl w:val="0"/>
         <w:numPr>
           <w:ilvl w:val="0"/>
@@ -2737,20 +3118,12 @@
         </w:numPr>
       </w:pPr>
       <w:r>
-        <w:t xml:space="preserve">Send/Receive </w:t>
-      </w:r>
-      <w:proofErr w:type="gramStart"/>
-      <w:r>
-        <w:t>small-medium</w:t>
-      </w:r>
-      <w:proofErr w:type="gramEnd"/>
-      <w:r>
-        <w:t xml:space="preserve"> sized files.</w:t>
-      </w:r>
-    </w:p>
-    <w:p>
-      <w:pPr>
-        <w:pStyle w:val="normal0"/>
+        <w:t>Send/Receive small-medium sized files.</w:t>
+      </w:r>
+    </w:p>
+    <w:p>
+      <w:pPr>
+        <w:pStyle w:val="Normal1"/>
         <w:widowControl w:val="0"/>
         <w:numPr>
           <w:ilvl w:val="0"/>
@@ -2763,7 +3136,7 @@
     </w:p>
     <w:p>
       <w:pPr>
-        <w:pStyle w:val="normal0"/>
+        <w:pStyle w:val="Normal1"/>
         <w:widowControl w:val="0"/>
         <w:numPr>
           <w:ilvl w:val="0"/>
@@ -2788,7 +3161,7 @@
     </w:p>
     <w:p>
       <w:pPr>
-        <w:pStyle w:val="normal0"/>
+        <w:pStyle w:val="Normal1"/>
         <w:widowControl w:val="0"/>
       </w:pPr>
       <w:r>
@@ -2797,7 +3170,7 @@
     </w:p>
     <w:p>
       <w:pPr>
-        <w:pStyle w:val="normal0"/>
+        <w:pStyle w:val="Normal1"/>
         <w:widowControl w:val="0"/>
       </w:pPr>
     </w:p>
@@ -2818,7 +3191,7 @@
           </w:tcPr>
           <w:p>
             <w:pPr>
-              <w:pStyle w:val="normal0"/>
+              <w:pStyle w:val="Normal1"/>
               <w:widowControl w:val="0"/>
               <w:jc w:val="center"/>
               <w:rPr>
@@ -2828,7 +3201,7 @@
           </w:p>
           <w:p>
             <w:pPr>
-              <w:pStyle w:val="normal0"/>
+              <w:pStyle w:val="Normal1"/>
               <w:widowControl w:val="0"/>
               <w:jc w:val="center"/>
               <w:rPr>
@@ -2849,14 +3222,14 @@
           </w:tcPr>
           <w:p>
             <w:pPr>
-              <w:pStyle w:val="normal0"/>
+              <w:pStyle w:val="Normal1"/>
               <w:widowControl w:val="0"/>
               <w:ind w:left="720"/>
             </w:pPr>
           </w:p>
           <w:p>
             <w:pPr>
-              <w:pStyle w:val="normal0"/>
+              <w:pStyle w:val="Normal1"/>
               <w:widowControl w:val="0"/>
               <w:numPr>
                 <w:ilvl w:val="0"/>
@@ -2869,7 +3242,7 @@
           </w:p>
           <w:p>
             <w:pPr>
-              <w:pStyle w:val="normal0"/>
+              <w:pStyle w:val="Normal1"/>
               <w:widowControl w:val="0"/>
               <w:numPr>
                 <w:ilvl w:val="0"/>
@@ -2894,7 +3267,7 @@
           </w:p>
           <w:p>
             <w:pPr>
-              <w:pStyle w:val="normal0"/>
+              <w:pStyle w:val="Normal1"/>
               <w:widowControl w:val="0"/>
               <w:numPr>
                 <w:ilvl w:val="0"/>
@@ -2907,7 +3280,7 @@
           </w:p>
           <w:p>
             <w:pPr>
-              <w:pStyle w:val="normal0"/>
+              <w:pStyle w:val="Normal1"/>
               <w:widowControl w:val="0"/>
               <w:ind w:left="720"/>
             </w:pPr>
@@ -2921,7 +3294,7 @@
           </w:tcPr>
           <w:p>
             <w:pPr>
-              <w:pStyle w:val="normal0"/>
+              <w:pStyle w:val="Normal1"/>
               <w:widowControl w:val="0"/>
               <w:jc w:val="center"/>
               <w:rPr>
@@ -2931,7 +3304,7 @@
           </w:p>
           <w:p>
             <w:pPr>
-              <w:pStyle w:val="normal0"/>
+              <w:pStyle w:val="Normal1"/>
               <w:widowControl w:val="0"/>
               <w:jc w:val="center"/>
               <w:rPr>
@@ -2952,14 +3325,14 @@
           </w:tcPr>
           <w:p>
             <w:pPr>
-              <w:pStyle w:val="normal0"/>
+              <w:pStyle w:val="Normal1"/>
               <w:widowControl w:val="0"/>
               <w:ind w:left="720"/>
             </w:pPr>
           </w:p>
           <w:p>
             <w:pPr>
-              <w:pStyle w:val="normal0"/>
+              <w:pStyle w:val="Normal1"/>
               <w:widowControl w:val="0"/>
               <w:numPr>
                 <w:ilvl w:val="0"/>
@@ -2976,7 +3349,7 @@
           </w:p>
           <w:p>
             <w:pPr>
-              <w:pStyle w:val="normal0"/>
+              <w:pStyle w:val="Normal1"/>
               <w:widowControl w:val="0"/>
               <w:numPr>
                 <w:ilvl w:val="0"/>
@@ -2989,7 +3362,7 @@
           </w:p>
           <w:p>
             <w:pPr>
-              <w:pStyle w:val="normal0"/>
+              <w:pStyle w:val="Normal1"/>
               <w:widowControl w:val="0"/>
               <w:ind w:left="720"/>
             </w:pPr>
@@ -3003,7 +3376,7 @@
           </w:tcPr>
           <w:p>
             <w:pPr>
-              <w:pStyle w:val="normal0"/>
+              <w:pStyle w:val="Normal1"/>
               <w:widowControl w:val="0"/>
               <w:jc w:val="center"/>
               <w:rPr>
@@ -3013,7 +3386,7 @@
           </w:p>
           <w:p>
             <w:pPr>
-              <w:pStyle w:val="normal0"/>
+              <w:pStyle w:val="Normal1"/>
               <w:widowControl w:val="0"/>
               <w:jc w:val="center"/>
               <w:rPr>
@@ -3023,7 +3396,7 @@
           </w:p>
           <w:p>
             <w:pPr>
-              <w:pStyle w:val="normal0"/>
+              <w:pStyle w:val="Normal1"/>
               <w:widowControl w:val="0"/>
               <w:jc w:val="center"/>
               <w:rPr>
@@ -3044,13 +3417,13 @@
           </w:tcPr>
           <w:p>
             <w:pPr>
-              <w:pStyle w:val="normal0"/>
+              <w:pStyle w:val="Normal1"/>
               <w:widowControl w:val="0"/>
             </w:pPr>
           </w:p>
           <w:p>
             <w:pPr>
-              <w:pStyle w:val="normal0"/>
+              <w:pStyle w:val="Normal1"/>
               <w:widowControl w:val="0"/>
               <w:numPr>
                 <w:ilvl w:val="0"/>
@@ -3063,7 +3436,7 @@
           </w:p>
           <w:p>
             <w:pPr>
-              <w:pStyle w:val="normal0"/>
+              <w:pStyle w:val="Normal1"/>
               <w:widowControl w:val="0"/>
               <w:numPr>
                 <w:ilvl w:val="0"/>
@@ -3076,13 +3449,13 @@
           </w:p>
           <w:p>
             <w:pPr>
-              <w:pStyle w:val="normal0"/>
+              <w:pStyle w:val="Normal1"/>
               <w:widowControl w:val="0"/>
             </w:pPr>
           </w:p>
           <w:p>
             <w:pPr>
-              <w:pStyle w:val="normal0"/>
+              <w:pStyle w:val="Normal1"/>
               <w:widowControl w:val="0"/>
             </w:pPr>
           </w:p>
@@ -3095,7 +3468,7 @@
           </w:tcPr>
           <w:p>
             <w:pPr>
-              <w:pStyle w:val="normal0"/>
+              <w:pStyle w:val="Normal1"/>
               <w:widowControl w:val="0"/>
               <w:rPr>
                 <w:b/>
@@ -3104,7 +3477,7 @@
           </w:p>
           <w:p>
             <w:pPr>
-              <w:pStyle w:val="normal0"/>
+              <w:pStyle w:val="Normal1"/>
               <w:widowControl w:val="0"/>
               <w:jc w:val="center"/>
               <w:rPr>
@@ -3120,7 +3493,7 @@
           </w:p>
           <w:p>
             <w:pPr>
-              <w:pStyle w:val="normal0"/>
+              <w:pStyle w:val="Normal1"/>
               <w:widowControl w:val="0"/>
             </w:pPr>
           </w:p>
@@ -3131,13 +3504,13 @@
           </w:tcPr>
           <w:p>
             <w:pPr>
-              <w:pStyle w:val="normal0"/>
+              <w:pStyle w:val="Normal1"/>
               <w:widowControl w:val="0"/>
             </w:pPr>
           </w:p>
           <w:p>
             <w:pPr>
-              <w:pStyle w:val="normal0"/>
+              <w:pStyle w:val="Normal1"/>
               <w:widowControl w:val="0"/>
               <w:numPr>
                 <w:ilvl w:val="0"/>
@@ -3150,7 +3523,7 @@
           </w:p>
           <w:p>
             <w:pPr>
-              <w:pStyle w:val="normal0"/>
+              <w:pStyle w:val="Normal1"/>
               <w:widowControl w:val="0"/>
               <w:ind w:left="720"/>
             </w:pPr>
@@ -3164,13 +3537,13 @@
           </w:tcPr>
           <w:p>
             <w:pPr>
-              <w:pStyle w:val="normal0"/>
+              <w:pStyle w:val="Normal1"/>
               <w:widowControl w:val="0"/>
             </w:pPr>
           </w:p>
           <w:p>
             <w:pPr>
-              <w:pStyle w:val="normal0"/>
+              <w:pStyle w:val="Normal1"/>
               <w:widowControl w:val="0"/>
               <w:jc w:val="center"/>
               <w:rPr>
@@ -3191,14 +3564,14 @@
           </w:tcPr>
           <w:p>
             <w:pPr>
-              <w:pStyle w:val="normal0"/>
+              <w:pStyle w:val="Normal1"/>
               <w:widowControl w:val="0"/>
               <w:ind w:left="720"/>
             </w:pPr>
           </w:p>
           <w:p>
             <w:pPr>
-              <w:pStyle w:val="normal0"/>
+              <w:pStyle w:val="Normal1"/>
               <w:widowControl w:val="0"/>
               <w:numPr>
                 <w:ilvl w:val="0"/>
@@ -3206,27 +3579,36 @@
               </w:numPr>
             </w:pPr>
             <w:r>
-              <w:t>The system performs well and the normal response time is less than a second. Even in peak hours the system should not take more 4</w:t>
+              <w:t xml:space="preserve">The system performs well and the normal response time is less than a second. Even in peak </w:t>
             </w:r>
             <w:r>
-              <w:t>-5s to response.</w:t>
+              <w:t>hours,</w:t>
             </w:r>
+            <w:r>
+              <w:t xml:space="preserve"> the system should not take more 4</w:t>
+            </w:r>
+            <w:r>
+              <w:t>-5s to respond</w:t>
+            </w:r>
+            <w:r>
+              <w:t>.</w:t>
+            </w:r>
+            <w:bookmarkStart w:id="20" w:name="_GoBack"/>
+            <w:bookmarkEnd w:id="20"/>
           </w:p>
           <w:p>
             <w:pPr>
-              <w:pStyle w:val="normal0"/>
+              <w:pStyle w:val="Normal1"/>
               <w:widowControl w:val="0"/>
               <w:ind w:left="720"/>
             </w:pPr>
-            <w:bookmarkStart w:id="19" w:name="_GoBack"/>
-            <w:bookmarkEnd w:id="19"/>
           </w:p>
         </w:tc>
       </w:tr>
     </w:tbl>
     <w:p>
       <w:pPr>
-        <w:pStyle w:val="normal0"/>
+        <w:pStyle w:val="Normal1"/>
         <w:widowControl w:val="0"/>
       </w:pPr>
     </w:p>
@@ -3238,15 +3620,15 @@
         <w:widowControl w:val="0"/>
         <w:contextualSpacing w:val="0"/>
       </w:pPr>
-      <w:bookmarkStart w:id="20" w:name="h.q4gw0162nchu" w:colFirst="0" w:colLast="0"/>
-      <w:bookmarkEnd w:id="20"/>
+      <w:bookmarkStart w:id="21" w:name="h.q4gw0162nchu" w:colFirst="0" w:colLast="0"/>
+      <w:bookmarkEnd w:id="21"/>
       <w:r>
         <w:t>Capacity recommendations</w:t>
       </w:r>
     </w:p>
     <w:p>
       <w:pPr>
-        <w:pStyle w:val="normal0"/>
+        <w:pStyle w:val="Normal1"/>
         <w:widowControl w:val="0"/>
       </w:pPr>
       <w:r>
@@ -3261,41 +3643,36 @@
         <w:widowControl w:val="0"/>
         <w:contextualSpacing w:val="0"/>
       </w:pPr>
-      <w:bookmarkStart w:id="21" w:name="h.ykwmexgv6n1" w:colFirst="0" w:colLast="0"/>
-      <w:bookmarkEnd w:id="21"/>
+      <w:bookmarkStart w:id="22" w:name="h.ykwmexgv6n1" w:colFirst="0" w:colLast="0"/>
+      <w:bookmarkEnd w:id="22"/>
       <w:r>
         <w:t>Impact on other system</w:t>
       </w:r>
     </w:p>
     <w:p>
       <w:pPr>
-        <w:pStyle w:val="normal0"/>
-        <w:widowControl w:val="0"/>
-      </w:pPr>
-      <w:r>
-        <w:t xml:space="preserve">How does the new system impact other system or infrastructure as the </w:t>
-      </w:r>
-      <w:proofErr w:type="gramStart"/>
-      <w:r>
-        <w:t>company.</w:t>
-      </w:r>
-      <w:proofErr w:type="gramEnd"/>
-    </w:p>
-    <w:p>
-      <w:pPr>
-        <w:pStyle w:val="normal0"/>
-        <w:widowControl w:val="0"/>
-      </w:pPr>
-    </w:p>
-    <w:p>
-      <w:pPr>
-        <w:pStyle w:val="normal0"/>
-        <w:widowControl w:val="0"/>
-      </w:pPr>
-    </w:p>
-    <w:p>
-      <w:pPr>
-        <w:pStyle w:val="normal0"/>
+        <w:pStyle w:val="Normal1"/>
+        <w:widowControl w:val="0"/>
+      </w:pPr>
+      <w:r>
+        <w:t>How does the new system impact other system or infrastructure as the company.</w:t>
+      </w:r>
+    </w:p>
+    <w:p>
+      <w:pPr>
+        <w:pStyle w:val="Normal1"/>
+        <w:widowControl w:val="0"/>
+      </w:pPr>
+    </w:p>
+    <w:p>
+      <w:pPr>
+        <w:pStyle w:val="Normal1"/>
+        <w:widowControl w:val="0"/>
+      </w:pPr>
+    </w:p>
+    <w:p>
+      <w:pPr>
+        <w:pStyle w:val="Normal1"/>
       </w:pPr>
       <w:r>
         <w:br w:type="page"/>
@@ -3303,7 +3680,7 @@
     </w:p>
     <w:p>
       <w:pPr>
-        <w:pStyle w:val="normal0"/>
+        <w:pStyle w:val="Normal1"/>
         <w:widowControl w:val="0"/>
       </w:pPr>
     </w:p>
@@ -3315,15 +3692,15 @@
         <w:widowControl w:val="0"/>
         <w:contextualSpacing w:val="0"/>
       </w:pPr>
-      <w:bookmarkStart w:id="22" w:name="h.ndht1r7b6n3n" w:colFirst="0" w:colLast="0"/>
-      <w:bookmarkEnd w:id="22"/>
+      <w:bookmarkStart w:id="23" w:name="h.ndht1r7b6n3n" w:colFirst="0" w:colLast="0"/>
+      <w:bookmarkEnd w:id="23"/>
       <w:r>
         <w:t>Failover and scalability</w:t>
       </w:r>
     </w:p>
     <w:p>
       <w:pPr>
-        <w:pStyle w:val="normal0"/>
+        <w:pStyle w:val="Normal1"/>
         <w:widowControl w:val="0"/>
       </w:pPr>
       <w:r>
@@ -3332,7 +3709,7 @@
     </w:p>
     <w:p>
       <w:pPr>
-        <w:pStyle w:val="normal0"/>
+        <w:pStyle w:val="Normal1"/>
       </w:pPr>
       <w:r>
         <w:br w:type="page"/>
@@ -3340,7 +3717,7 @@
     </w:p>
     <w:p>
       <w:pPr>
-        <w:pStyle w:val="normal0"/>
+        <w:pStyle w:val="Normal1"/>
         <w:widowControl w:val="0"/>
       </w:pPr>
     </w:p>
@@ -3352,25 +3729,20 @@
         <w:widowControl w:val="0"/>
         <w:contextualSpacing w:val="0"/>
       </w:pPr>
-      <w:bookmarkStart w:id="23" w:name="h.e8pomligmu5" w:colFirst="0" w:colLast="0"/>
-      <w:bookmarkEnd w:id="23"/>
+      <w:bookmarkStart w:id="24" w:name="h.e8pomligmu5" w:colFirst="0" w:colLast="0"/>
+      <w:bookmarkEnd w:id="24"/>
       <w:r>
         <w:t>Technical implementation plan</w:t>
       </w:r>
     </w:p>
     <w:p>
       <w:pPr>
-        <w:pStyle w:val="normal0"/>
-        <w:widowControl w:val="0"/>
-      </w:pPr>
-      <w:r>
-        <w:t xml:space="preserve">How should the system be implemented with </w:t>
-      </w:r>
-      <w:proofErr w:type="gramStart"/>
-      <w:r>
-        <w:t>timeline.</w:t>
-      </w:r>
-      <w:proofErr w:type="gramEnd"/>
+        <w:pStyle w:val="Normal1"/>
+        <w:widowControl w:val="0"/>
+      </w:pPr>
+      <w:r>
+        <w:t>How should the system be implemented with timeline.</w:t>
+      </w:r>
     </w:p>
     <w:p>
       <w:pPr>
@@ -3380,40 +3752,28 @@
         <w:widowControl w:val="0"/>
         <w:contextualSpacing w:val="0"/>
       </w:pPr>
-      <w:bookmarkStart w:id="24" w:name="h.7c9cnv780vbj" w:colFirst="0" w:colLast="0"/>
-      <w:bookmarkEnd w:id="24"/>
+      <w:bookmarkStart w:id="25" w:name="h.7c9cnv780vbj" w:colFirst="0" w:colLast="0"/>
+      <w:bookmarkEnd w:id="25"/>
       <w:r>
         <w:t>Solution implementation components (work breakdown structure)</w:t>
       </w:r>
     </w:p>
     <w:p>
       <w:pPr>
-        <w:pStyle w:val="normal0"/>
-        <w:widowControl w:val="0"/>
-      </w:pPr>
-      <w:r>
-        <w:t xml:space="preserve">What steps do you need to do to implement the product or </w:t>
-      </w:r>
-      <w:proofErr w:type="gramStart"/>
-      <w:r>
-        <w:t>project</w:t>
-      </w:r>
-      <w:proofErr w:type="gramEnd"/>
-    </w:p>
-    <w:p>
-      <w:pPr>
-        <w:pStyle w:val="normal0"/>
-        <w:widowControl w:val="0"/>
-      </w:pPr>
-      <w:proofErr w:type="spellStart"/>
-      <w:proofErr w:type="gramStart"/>
-      <w:r>
-        <w:t>eg</w:t>
-      </w:r>
-      <w:proofErr w:type="spellEnd"/>
-      <w:proofErr w:type="gramEnd"/>
-      <w:r>
-        <w:t>.</w:t>
+        <w:pStyle w:val="Normal1"/>
+        <w:widowControl w:val="0"/>
+      </w:pPr>
+      <w:r>
+        <w:t>What steps do you need to do to implement the product or project</w:t>
+      </w:r>
+    </w:p>
+    <w:p>
+      <w:pPr>
+        <w:pStyle w:val="Normal1"/>
+        <w:widowControl w:val="0"/>
+      </w:pPr>
+      <w:r>
+        <w:t>eg.</w:t>
       </w:r>
     </w:p>
     <w:p>
@@ -3424,15 +3784,15 @@
         <w:widowControl w:val="0"/>
         <w:contextualSpacing w:val="0"/>
       </w:pPr>
-      <w:bookmarkStart w:id="25" w:name="h.7xk33chdy2v6" w:colFirst="0" w:colLast="0"/>
-      <w:bookmarkEnd w:id="25"/>
+      <w:bookmarkStart w:id="26" w:name="h.7xk33chdy2v6" w:colFirst="0" w:colLast="0"/>
+      <w:bookmarkEnd w:id="26"/>
       <w:r>
         <w:t>Preparation</w:t>
       </w:r>
     </w:p>
     <w:p>
       <w:pPr>
-        <w:pStyle w:val="normal0"/>
+        <w:pStyle w:val="Normal1"/>
         <w:widowControl w:val="0"/>
         <w:numPr>
           <w:ilvl w:val="0"/>
@@ -3447,7 +3807,7 @@
     </w:p>
     <w:p>
       <w:pPr>
-        <w:pStyle w:val="normal0"/>
+        <w:pStyle w:val="Normal1"/>
         <w:widowControl w:val="0"/>
         <w:numPr>
           <w:ilvl w:val="0"/>
@@ -3462,7 +3822,7 @@
     </w:p>
     <w:p>
       <w:pPr>
-        <w:pStyle w:val="normal0"/>
+        <w:pStyle w:val="Normal1"/>
         <w:widowControl w:val="0"/>
         <w:numPr>
           <w:ilvl w:val="0"/>
@@ -3477,7 +3837,7 @@
     </w:p>
     <w:p>
       <w:pPr>
-        <w:pStyle w:val="normal0"/>
+        <w:pStyle w:val="Normal1"/>
         <w:widowControl w:val="0"/>
         <w:numPr>
           <w:ilvl w:val="0"/>
@@ -3492,7 +3852,7 @@
     </w:p>
     <w:p>
       <w:pPr>
-        <w:pStyle w:val="normal0"/>
+        <w:pStyle w:val="Normal1"/>
         <w:widowControl w:val="0"/>
       </w:pPr>
     </w:p>
@@ -3504,15 +3864,15 @@
         <w:widowControl w:val="0"/>
         <w:contextualSpacing w:val="0"/>
       </w:pPr>
-      <w:bookmarkStart w:id="26" w:name="h.fzcxnyut0cz0" w:colFirst="0" w:colLast="0"/>
-      <w:bookmarkEnd w:id="26"/>
+      <w:bookmarkStart w:id="27" w:name="h.fzcxnyut0cz0" w:colFirst="0" w:colLast="0"/>
+      <w:bookmarkEnd w:id="27"/>
       <w:r>
         <w:t>Development of software</w:t>
       </w:r>
     </w:p>
     <w:p>
       <w:pPr>
-        <w:pStyle w:val="normal0"/>
+        <w:pStyle w:val="Normal1"/>
         <w:widowControl w:val="0"/>
         <w:numPr>
           <w:ilvl w:val="0"/>
@@ -3527,7 +3887,7 @@
     </w:p>
     <w:p>
       <w:pPr>
-        <w:pStyle w:val="normal0"/>
+        <w:pStyle w:val="Normal1"/>
         <w:widowControl w:val="0"/>
         <w:numPr>
           <w:ilvl w:val="0"/>
@@ -3542,7 +3902,7 @@
     </w:p>
     <w:p>
       <w:pPr>
-        <w:pStyle w:val="normal0"/>
+        <w:pStyle w:val="Normal1"/>
         <w:widowControl w:val="0"/>
         <w:numPr>
           <w:ilvl w:val="0"/>
@@ -3557,7 +3917,7 @@
     </w:p>
     <w:p>
       <w:pPr>
-        <w:pStyle w:val="normal0"/>
+        <w:pStyle w:val="Normal1"/>
         <w:widowControl w:val="0"/>
       </w:pPr>
     </w:p>
@@ -3569,15 +3929,15 @@
         <w:widowControl w:val="0"/>
         <w:contextualSpacing w:val="0"/>
       </w:pPr>
-      <w:bookmarkStart w:id="27" w:name="h.y7nkn8q489lk" w:colFirst="0" w:colLast="0"/>
-      <w:bookmarkEnd w:id="27"/>
+      <w:bookmarkStart w:id="28" w:name="h.y7nkn8q489lk" w:colFirst="0" w:colLast="0"/>
+      <w:bookmarkEnd w:id="28"/>
       <w:r>
         <w:t>Hardware setup</w:t>
       </w:r>
     </w:p>
     <w:p>
       <w:pPr>
-        <w:pStyle w:val="normal0"/>
+        <w:pStyle w:val="Normal1"/>
         <w:widowControl w:val="0"/>
         <w:numPr>
           <w:ilvl w:val="0"/>
@@ -3592,7 +3952,7 @@
     </w:p>
     <w:p>
       <w:pPr>
-        <w:pStyle w:val="normal0"/>
+        <w:pStyle w:val="Normal1"/>
         <w:widowControl w:val="0"/>
         <w:numPr>
           <w:ilvl w:val="0"/>
@@ -3607,7 +3967,7 @@
     </w:p>
     <w:p>
       <w:pPr>
-        <w:pStyle w:val="normal0"/>
+        <w:pStyle w:val="Normal1"/>
         <w:widowControl w:val="0"/>
         <w:numPr>
           <w:ilvl w:val="0"/>
@@ -3622,7 +3982,7 @@
     </w:p>
     <w:p>
       <w:pPr>
-        <w:pStyle w:val="normal0"/>
+        <w:pStyle w:val="Normal1"/>
         <w:widowControl w:val="0"/>
         <w:numPr>
           <w:ilvl w:val="0"/>
@@ -3637,7 +3997,7 @@
     </w:p>
     <w:p>
       <w:pPr>
-        <w:pStyle w:val="normal0"/>
+        <w:pStyle w:val="Normal1"/>
         <w:widowControl w:val="0"/>
         <w:numPr>
           <w:ilvl w:val="0"/>
@@ -3652,7 +4012,7 @@
     </w:p>
     <w:p>
       <w:pPr>
-        <w:pStyle w:val="normal0"/>
+        <w:pStyle w:val="Normal1"/>
       </w:pPr>
       <w:r>
         <w:br w:type="page"/>
@@ -3660,7 +4020,7 @@
     </w:p>
     <w:p>
       <w:pPr>
-        <w:pStyle w:val="normal0"/>
+        <w:pStyle w:val="Normal1"/>
         <w:widowControl w:val="0"/>
       </w:pPr>
     </w:p>
@@ -3672,15 +4032,15 @@
         <w:widowControl w:val="0"/>
         <w:contextualSpacing w:val="0"/>
       </w:pPr>
-      <w:bookmarkStart w:id="28" w:name="h.8x08e4hvqizg" w:colFirst="0" w:colLast="0"/>
-      <w:bookmarkEnd w:id="28"/>
+      <w:bookmarkStart w:id="29" w:name="h.8x08e4hvqizg" w:colFirst="0" w:colLast="0"/>
+      <w:bookmarkEnd w:id="29"/>
       <w:r>
         <w:t>Cost</w:t>
       </w:r>
     </w:p>
     <w:p>
       <w:pPr>
-        <w:pStyle w:val="normal0"/>
+        <w:pStyle w:val="Normal1"/>
         <w:widowControl w:val="0"/>
       </w:pPr>
       <w:r>
@@ -3695,8 +4055,8 @@
         <w:widowControl w:val="0"/>
         <w:contextualSpacing w:val="0"/>
       </w:pPr>
-      <w:bookmarkStart w:id="29" w:name="h.28y6hwd99ohr" w:colFirst="0" w:colLast="0"/>
-      <w:bookmarkEnd w:id="29"/>
+      <w:bookmarkStart w:id="30" w:name="h.28y6hwd99ohr" w:colFirst="0" w:colLast="0"/>
+      <w:bookmarkEnd w:id="30"/>
       <w:r>
         <w:t>Platform cost</w:t>
       </w:r>
@@ -3709,8 +4069,8 @@
         <w:widowControl w:val="0"/>
         <w:contextualSpacing w:val="0"/>
       </w:pPr>
-      <w:bookmarkStart w:id="30" w:name="h.syha32knd6hd" w:colFirst="0" w:colLast="0"/>
-      <w:bookmarkEnd w:id="30"/>
+      <w:bookmarkStart w:id="31" w:name="h.syha32knd6hd" w:colFirst="0" w:colLast="0"/>
+      <w:bookmarkEnd w:id="31"/>
       <w:r>
         <w:t xml:space="preserve">License and support </w:t>
       </w:r>
@@ -3723,21 +4083,21 @@
         <w:widowControl w:val="0"/>
         <w:contextualSpacing w:val="0"/>
       </w:pPr>
-      <w:bookmarkStart w:id="31" w:name="h.fm3l13xtid1y" w:colFirst="0" w:colLast="0"/>
-      <w:bookmarkEnd w:id="31"/>
+      <w:bookmarkStart w:id="32" w:name="h.fm3l13xtid1y" w:colFirst="0" w:colLast="0"/>
+      <w:bookmarkEnd w:id="32"/>
       <w:r>
         <w:t>Operational Cost</w:t>
       </w:r>
     </w:p>
     <w:p>
       <w:pPr>
-        <w:pStyle w:val="normal0"/>
-        <w:widowControl w:val="0"/>
-      </w:pPr>
-    </w:p>
-    <w:p>
-      <w:pPr>
-        <w:pStyle w:val="normal0"/>
+        <w:pStyle w:val="Normal1"/>
+        <w:widowControl w:val="0"/>
+      </w:pPr>
+    </w:p>
+    <w:p>
+      <w:pPr>
+        <w:pStyle w:val="Normal1"/>
       </w:pPr>
       <w:r>
         <w:br w:type="page"/>
@@ -3745,7 +4105,7 @@
     </w:p>
     <w:p>
       <w:pPr>
-        <w:pStyle w:val="normal0"/>
+        <w:pStyle w:val="Normal1"/>
         <w:widowControl w:val="0"/>
       </w:pPr>
     </w:p>
@@ -3757,29 +4117,24 @@
         <w:widowControl w:val="0"/>
         <w:contextualSpacing w:val="0"/>
       </w:pPr>
-      <w:bookmarkStart w:id="32" w:name="h.7wc0yv731cjc" w:colFirst="0" w:colLast="0"/>
-      <w:bookmarkEnd w:id="32"/>
+      <w:bookmarkStart w:id="33" w:name="h.7wc0yv731cjc" w:colFirst="0" w:colLast="0"/>
+      <w:bookmarkEnd w:id="33"/>
       <w:r>
         <w:t>Risks</w:t>
       </w:r>
     </w:p>
     <w:p>
       <w:pPr>
-        <w:pStyle w:val="normal0"/>
-        <w:widowControl w:val="0"/>
-      </w:pPr>
-      <w:r>
-        <w:t xml:space="preserve">What risks are there in the </w:t>
-      </w:r>
-      <w:proofErr w:type="gramStart"/>
-      <w:r>
-        <w:t>project.</w:t>
-      </w:r>
-      <w:proofErr w:type="gramEnd"/>
-    </w:p>
-    <w:p>
-      <w:pPr>
-        <w:pStyle w:val="normal0"/>
+        <w:pStyle w:val="Normal1"/>
+        <w:widowControl w:val="0"/>
+      </w:pPr>
+      <w:r>
+        <w:t>What risks are there in the project.</w:t>
+      </w:r>
+    </w:p>
+    <w:p>
+      <w:pPr>
+        <w:pStyle w:val="Normal1"/>
         <w:widowControl w:val="0"/>
       </w:pPr>
     </w:p>
@@ -3820,7 +4175,7 @@
           </w:tcPr>
           <w:p>
             <w:pPr>
-              <w:pStyle w:val="normal0"/>
+              <w:pStyle w:val="Normal1"/>
               <w:widowControl w:val="0"/>
               <w:spacing w:line="240" w:lineRule="auto"/>
             </w:pPr>
@@ -3842,7 +4197,7 @@
           </w:tcPr>
           <w:p>
             <w:pPr>
-              <w:pStyle w:val="normal0"/>
+              <w:pStyle w:val="Normal1"/>
               <w:widowControl w:val="0"/>
               <w:spacing w:line="240" w:lineRule="auto"/>
             </w:pPr>
@@ -3864,7 +4219,7 @@
           </w:tcPr>
           <w:p>
             <w:pPr>
-              <w:pStyle w:val="normal0"/>
+              <w:pStyle w:val="Normal1"/>
               <w:widowControl w:val="0"/>
               <w:spacing w:line="240" w:lineRule="auto"/>
             </w:pPr>
@@ -3886,20 +4241,12 @@
           </w:tcPr>
           <w:p>
             <w:pPr>
-              <w:pStyle w:val="normal0"/>
+              <w:pStyle w:val="Normal1"/>
               <w:widowControl w:val="0"/>
               <w:spacing w:line="240" w:lineRule="auto"/>
             </w:pPr>
             <w:r>
-              <w:t>Rank (RF=</w:t>
-            </w:r>
-            <w:proofErr w:type="spellStart"/>
-            <w:r>
-              <w:t>i</w:t>
-            </w:r>
-            <w:proofErr w:type="spellEnd"/>
-            <w:r>
-              <w:t>*p)</w:t>
+              <w:t>Rank (RF=i*p)</w:t>
             </w:r>
           </w:p>
         </w:tc>
@@ -3916,7 +4263,7 @@
           </w:tcPr>
           <w:p>
             <w:pPr>
-              <w:pStyle w:val="normal0"/>
+              <w:pStyle w:val="Normal1"/>
               <w:widowControl w:val="0"/>
               <w:spacing w:line="240" w:lineRule="auto"/>
             </w:pPr>
@@ -3938,7 +4285,7 @@
           </w:tcPr>
           <w:p>
             <w:pPr>
-              <w:pStyle w:val="normal0"/>
+              <w:pStyle w:val="Normal1"/>
               <w:widowControl w:val="0"/>
               <w:spacing w:line="240" w:lineRule="auto"/>
             </w:pPr>
@@ -3961,7 +4308,7 @@
           </w:tcPr>
           <w:p>
             <w:pPr>
-              <w:pStyle w:val="normal0"/>
+              <w:pStyle w:val="Normal1"/>
               <w:widowControl w:val="0"/>
               <w:spacing w:line="240" w:lineRule="auto"/>
             </w:pPr>
@@ -3982,7 +4329,7 @@
           </w:tcPr>
           <w:p>
             <w:pPr>
-              <w:pStyle w:val="normal0"/>
+              <w:pStyle w:val="Normal1"/>
               <w:widowControl w:val="0"/>
               <w:spacing w:line="240" w:lineRule="auto"/>
             </w:pPr>
@@ -4003,7 +4350,7 @@
           </w:tcPr>
           <w:p>
             <w:pPr>
-              <w:pStyle w:val="normal0"/>
+              <w:pStyle w:val="Normal1"/>
               <w:widowControl w:val="0"/>
               <w:spacing w:line="240" w:lineRule="auto"/>
             </w:pPr>
@@ -4024,7 +4371,7 @@
           </w:tcPr>
           <w:p>
             <w:pPr>
-              <w:pStyle w:val="normal0"/>
+              <w:pStyle w:val="Normal1"/>
               <w:widowControl w:val="0"/>
               <w:spacing w:line="240" w:lineRule="auto"/>
             </w:pPr>
@@ -4045,17 +4392,12 @@
           </w:tcPr>
           <w:p>
             <w:pPr>
-              <w:pStyle w:val="normal0"/>
+              <w:pStyle w:val="Normal1"/>
               <w:widowControl w:val="0"/>
               <w:spacing w:line="240" w:lineRule="auto"/>
             </w:pPr>
-            <w:proofErr w:type="gramStart"/>
             <w:r>
-              <w:t>evaluate</w:t>
-            </w:r>
-            <w:proofErr w:type="gramEnd"/>
-            <w:r>
-              <w:t xml:space="preserve"> upgrade options</w:t>
+              <w:t>evaluate upgrade options</w:t>
             </w:r>
           </w:p>
         </w:tc>
@@ -4071,17 +4413,12 @@
           </w:tcPr>
           <w:p>
             <w:pPr>
-              <w:pStyle w:val="normal0"/>
+              <w:pStyle w:val="Normal1"/>
               <w:widowControl w:val="0"/>
               <w:spacing w:line="240" w:lineRule="auto"/>
             </w:pPr>
-            <w:proofErr w:type="gramStart"/>
             <w:r>
-              <w:t>port</w:t>
-            </w:r>
-            <w:proofErr w:type="gramEnd"/>
-            <w:r>
-              <w:t xml:space="preserve"> application to other host</w:t>
+              <w:t>port application to other host</w:t>
             </w:r>
           </w:p>
         </w:tc>
@@ -4099,7 +4436,7 @@
           </w:tcPr>
           <w:p>
             <w:pPr>
-              <w:pStyle w:val="normal0"/>
+              <w:pStyle w:val="Normal1"/>
               <w:widowControl w:val="0"/>
               <w:spacing w:line="240" w:lineRule="auto"/>
             </w:pPr>
@@ -4117,7 +4454,7 @@
           </w:tcPr>
           <w:p>
             <w:pPr>
-              <w:pStyle w:val="normal0"/>
+              <w:pStyle w:val="Normal1"/>
               <w:widowControl w:val="0"/>
               <w:spacing w:line="240" w:lineRule="auto"/>
             </w:pPr>
@@ -4135,7 +4472,7 @@
           </w:tcPr>
           <w:p>
             <w:pPr>
-              <w:pStyle w:val="normal0"/>
+              <w:pStyle w:val="Normal1"/>
               <w:widowControl w:val="0"/>
               <w:spacing w:line="240" w:lineRule="auto"/>
             </w:pPr>
@@ -4153,7 +4490,7 @@
           </w:tcPr>
           <w:p>
             <w:pPr>
-              <w:pStyle w:val="normal0"/>
+              <w:pStyle w:val="Normal1"/>
               <w:widowControl w:val="0"/>
               <w:spacing w:line="240" w:lineRule="auto"/>
             </w:pPr>
@@ -4171,7 +4508,7 @@
           </w:tcPr>
           <w:p>
             <w:pPr>
-              <w:pStyle w:val="normal0"/>
+              <w:pStyle w:val="Normal1"/>
               <w:widowControl w:val="0"/>
               <w:spacing w:line="240" w:lineRule="auto"/>
             </w:pPr>
@@ -4189,7 +4526,7 @@
           </w:tcPr>
           <w:p>
             <w:pPr>
-              <w:pStyle w:val="normal0"/>
+              <w:pStyle w:val="Normal1"/>
               <w:widowControl w:val="0"/>
               <w:spacing w:line="240" w:lineRule="auto"/>
             </w:pPr>
@@ -4199,12 +4536,12 @@
     </w:tbl>
     <w:p>
       <w:pPr>
-        <w:pStyle w:val="normal0"/>
+        <w:pStyle w:val="Normal1"/>
         <w:widowControl w:val="0"/>
       </w:pPr>
     </w:p>
     <w:sectPr>
-      <w:footerReference w:type="default" r:id="rId14"/>
+      <w:footerReference w:type="default" r:id="rId15"/>
       <w:pgSz w:w="12240" w:h="15840"/>
       <w:pgMar w:top="1440" w:right="1440" w:bottom="1440" w:left="1440" w:header="720" w:footer="720" w:gutter="0"/>
       <w:pgNumType w:start="1"/>
@@ -4214,8 +4551,65 @@
 </w:document>
 </file>
 
+<file path=word/comments.xml><?xml version="1.0" encoding="utf-8"?>
+<w:comments xmlns:wpc="http://schemas.microsoft.com/office/word/2010/wordprocessingCanvas" xmlns:mc="http://schemas.openxmlformats.org/markup-compatibility/2006" xmlns:o="urn:schemas-microsoft-com:office:office" xmlns:r="http://schemas.openxmlformats.org/officeDocument/2006/relationships" xmlns:m="http://schemas.openxmlformats.org/officeDocument/2006/math" xmlns:v="urn:schemas-microsoft-com:vml" xmlns:wp14="http://schemas.microsoft.com/office/word/2010/wordprocessingDrawing" xmlns:wp="http://schemas.openxmlformats.org/drawingml/2006/wordprocessingDrawing" xmlns:w10="urn:schemas-microsoft-com:office:word" xmlns:w="http://schemas.openxmlformats.org/wordprocessingml/2006/main" xmlns:w14="http://schemas.microsoft.com/office/word/2010/wordml" xmlns:w15="http://schemas.microsoft.com/office/word/2012/wordml" xmlns:wpg="http://schemas.microsoft.com/office/word/2010/wordprocessingGroup" xmlns:wpi="http://schemas.microsoft.com/office/word/2010/wordprocessingInk" xmlns:wne="http://schemas.microsoft.com/office/word/2006/wordml" xmlns:wps="http://schemas.microsoft.com/office/word/2010/wordprocessingShape" mc:Ignorable="w14 w15 wp14">
+  <w:comment w:id="16" w:author="Torni PC" w:date="2015-03-07T17:18:00Z" w:initials="TP">
+    <w:p>
+      <w:pPr>
+        <w:pStyle w:val="CommentText"/>
+      </w:pPr>
+      <w:r>
+        <w:rPr>
+          <w:rStyle w:val="CommentReference"/>
+        </w:rPr>
+        <w:annotationRef/>
+      </w:r>
+      <w:r>
+        <w:t xml:space="preserve">Confused with what is meant with this sentence. Wording is weird. </w:t>
+      </w:r>
+      <w:r>
+        <w:br/>
+      </w:r>
+    </w:p>
+    <w:p>
+      <w:pPr>
+        <w:pStyle w:val="CommentText"/>
+      </w:pPr>
+      <w:r>
+        <w:t xml:space="preserve">Do you mean: “The application handling for database queries is implemented separately, while the user interface presentation and logic processing is likewise implemented separately.”? </w:t>
+      </w:r>
+    </w:p>
+    <w:p>
+      <w:pPr>
+        <w:pStyle w:val="CommentText"/>
+      </w:pPr>
+    </w:p>
+    <w:p>
+      <w:pPr>
+        <w:pStyle w:val="CommentText"/>
+      </w:pPr>
+      <w:r>
+        <w:t xml:space="preserve">You will be repeating yourself otherwise due to the previous sentence </w:t>
+      </w:r>
+      <w:r>
+        <w:sym w:font="Wingdings" w:char="F04A"/>
+      </w:r>
+      <w:r>
+        <w:t xml:space="preserve"> - Not sure how else to write it if it is.</w:t>
+      </w:r>
+    </w:p>
+  </w:comment>
+</w:comments>
+</file>
+
+<file path=word/commentsExtended.xml><?xml version="1.0" encoding="utf-8"?>
+<w15:commentsEx xmlns:wpc="http://schemas.microsoft.com/office/word/2010/wordprocessingCanvas" xmlns:mc="http://schemas.openxmlformats.org/markup-compatibility/2006" xmlns:o="urn:schemas-microsoft-com:office:office" xmlns:r="http://schemas.openxmlformats.org/officeDocument/2006/relationships" xmlns:m="http://schemas.openxmlformats.org/officeDocument/2006/math" xmlns:v="urn:schemas-microsoft-com:vml" xmlns:wp14="http://schemas.microsoft.com/office/word/2010/wordprocessingDrawing" xmlns:wp="http://schemas.openxmlformats.org/drawingml/2006/wordprocessingDrawing" xmlns:w10="urn:schemas-microsoft-com:office:word" xmlns:w="http://schemas.openxmlformats.org/wordprocessingml/2006/main" xmlns:w14="http://schemas.microsoft.com/office/word/2010/wordml" xmlns:w15="http://schemas.microsoft.com/office/word/2012/wordml" xmlns:wpg="http://schemas.microsoft.com/office/word/2010/wordprocessingGroup" xmlns:wpi="http://schemas.microsoft.com/office/word/2010/wordprocessingInk" xmlns:wne="http://schemas.microsoft.com/office/word/2006/wordml" xmlns:wps="http://schemas.microsoft.com/office/word/2010/wordprocessingShape" mc:Ignorable="w14 w15 wp14">
+  <w15:commentEx w15:paraId="3DBBF593" w15:done="0"/>
+</w15:commentsEx>
+</file>
+
 <file path=word/endnotes.xml><?xml version="1.0" encoding="utf-8"?>
-<w:endnotes xmlns:wpc="http://schemas.microsoft.com/office/word/2010/wordprocessingCanvas" xmlns:mo="http://schemas.microsoft.com/office/mac/office/2008/main" xmlns:mc="http://schemas.openxmlformats.org/markup-compatibility/2006" xmlns:mv="urn:schemas-microsoft-com:mac:vml" xmlns:o="urn:schemas-microsoft-com:office:office" xmlns:r="http://schemas.openxmlformats.org/officeDocument/2006/relationships" xmlns:m="http://schemas.openxmlformats.org/officeDocument/2006/math" xmlns:v="urn:schemas-microsoft-com:vml" xmlns:wp14="http://schemas.microsoft.com/office/word/2010/wordprocessingDrawing" xmlns:wp="http://schemas.openxmlformats.org/drawingml/2006/wordprocessingDrawing" xmlns:w10="urn:schemas-microsoft-com:office:word" xmlns:w="http://schemas.openxmlformats.org/wordprocessingml/2006/main" xmlns:w14="http://schemas.microsoft.com/office/word/2010/wordml" xmlns:wpg="http://schemas.microsoft.com/office/word/2010/wordprocessingGroup" xmlns:wpi="http://schemas.microsoft.com/office/word/2010/wordprocessingInk" xmlns:wne="http://schemas.microsoft.com/office/word/2006/wordml" xmlns:wps="http://schemas.microsoft.com/office/word/2010/wordprocessingShape" mc:Ignorable="w14 wp14">
+<w:endnotes xmlns:wpc="http://schemas.microsoft.com/office/word/2010/wordprocessingCanvas" xmlns:mc="http://schemas.openxmlformats.org/markup-compatibility/2006" xmlns:o="urn:schemas-microsoft-com:office:office" xmlns:r="http://schemas.openxmlformats.org/officeDocument/2006/relationships" xmlns:m="http://schemas.openxmlformats.org/officeDocument/2006/math" xmlns:v="urn:schemas-microsoft-com:vml" xmlns:wp14="http://schemas.microsoft.com/office/word/2010/wordprocessingDrawing" xmlns:wp="http://schemas.openxmlformats.org/drawingml/2006/wordprocessingDrawing" xmlns:w10="urn:schemas-microsoft-com:office:word" xmlns:w="http://schemas.openxmlformats.org/wordprocessingml/2006/main" xmlns:w14="http://schemas.microsoft.com/office/word/2010/wordml" xmlns:w15="http://schemas.microsoft.com/office/word/2012/wordml" xmlns:wpg="http://schemas.microsoft.com/office/word/2010/wordprocessingGroup" xmlns:wpi="http://schemas.microsoft.com/office/word/2010/wordprocessingInk" xmlns:wne="http://schemas.microsoft.com/office/word/2006/wordml" xmlns:wps="http://schemas.microsoft.com/office/word/2010/wordprocessingShape" mc:Ignorable="w14 w15 wp14">
   <w:endnote w:type="separator" w:id="-1">
     <w:p>
       <w:pPr>
@@ -4240,10 +4634,10 @@
 </file>
 
 <file path=word/footer1.xml><?xml version="1.0" encoding="utf-8"?>
-<w:ftr xmlns:wpc="http://schemas.microsoft.com/office/word/2010/wordprocessingCanvas" xmlns:mo="http://schemas.microsoft.com/office/mac/office/2008/main" xmlns:mc="http://schemas.openxmlformats.org/markup-compatibility/2006" xmlns:mv="urn:schemas-microsoft-com:mac:vml" xmlns:o="urn:schemas-microsoft-com:office:office" xmlns:r="http://schemas.openxmlformats.org/officeDocument/2006/relationships" xmlns:m="http://schemas.openxmlformats.org/officeDocument/2006/math" xmlns:v="urn:schemas-microsoft-com:vml" xmlns:wp14="http://schemas.microsoft.com/office/word/2010/wordprocessingDrawing" xmlns:wp="http://schemas.openxmlformats.org/drawingml/2006/wordprocessingDrawing" xmlns:w10="urn:schemas-microsoft-com:office:word" xmlns:w="http://schemas.openxmlformats.org/wordprocessingml/2006/main" xmlns:w14="http://schemas.microsoft.com/office/word/2010/wordml" xmlns:wpg="http://schemas.microsoft.com/office/word/2010/wordprocessingGroup" xmlns:wpi="http://schemas.microsoft.com/office/word/2010/wordprocessingInk" xmlns:wne="http://schemas.microsoft.com/office/word/2006/wordml" xmlns:wps="http://schemas.microsoft.com/office/word/2010/wordprocessingShape" mc:Ignorable="w14 wp14">
+<w:ftr xmlns:wpc="http://schemas.microsoft.com/office/word/2010/wordprocessingCanvas" xmlns:mc="http://schemas.openxmlformats.org/markup-compatibility/2006" xmlns:o="urn:schemas-microsoft-com:office:office" xmlns:r="http://schemas.openxmlformats.org/officeDocument/2006/relationships" xmlns:m="http://schemas.openxmlformats.org/officeDocument/2006/math" xmlns:v="urn:schemas-microsoft-com:vml" xmlns:wp14="http://schemas.microsoft.com/office/word/2010/wordprocessingDrawing" xmlns:wp="http://schemas.openxmlformats.org/drawingml/2006/wordprocessingDrawing" xmlns:w10="urn:schemas-microsoft-com:office:word" xmlns:w="http://schemas.openxmlformats.org/wordprocessingml/2006/main" xmlns:w14="http://schemas.microsoft.com/office/word/2010/wordml" xmlns:w15="http://schemas.microsoft.com/office/word/2012/wordml" xmlns:wpg="http://schemas.microsoft.com/office/word/2010/wordprocessingGroup" xmlns:wpi="http://schemas.microsoft.com/office/word/2010/wordprocessingInk" xmlns:wne="http://schemas.microsoft.com/office/word/2006/wordml" xmlns:wps="http://schemas.microsoft.com/office/word/2010/wordprocessingShape" mc:Ignorable="w14 w15 wp14">
   <w:p>
     <w:pPr>
-      <w:pStyle w:val="normal0"/>
+      <w:pStyle w:val="Normal1"/>
       <w:widowControl w:val="0"/>
       <w:jc w:val="right"/>
     </w:pPr>
@@ -4263,7 +4657,7 @@
       <w:rPr>
         <w:noProof/>
       </w:rPr>
-      <w:t>9</w:t>
+      <w:t>1</w:t>
     </w:r>
     <w:r>
       <w:fldChar w:fldCharType="end"/>
@@ -4294,7 +4688,7 @@
 </file>
 
 <file path=word/footnotes.xml><?xml version="1.0" encoding="utf-8"?>
-<w:footnotes xmlns:wpc="http://schemas.microsoft.com/office/word/2010/wordprocessingCanvas" xmlns:mo="http://schemas.microsoft.com/office/mac/office/2008/main" xmlns:mc="http://schemas.openxmlformats.org/markup-compatibility/2006" xmlns:mv="urn:schemas-microsoft-com:mac:vml" xmlns:o="urn:schemas-microsoft-com:office:office" xmlns:r="http://schemas.openxmlformats.org/officeDocument/2006/relationships" xmlns:m="http://schemas.openxmlformats.org/officeDocument/2006/math" xmlns:v="urn:schemas-microsoft-com:vml" xmlns:wp14="http://schemas.microsoft.com/office/word/2010/wordprocessingDrawing" xmlns:wp="http://schemas.openxmlformats.org/drawingml/2006/wordprocessingDrawing" xmlns:w10="urn:schemas-microsoft-com:office:word" xmlns:w="http://schemas.openxmlformats.org/wordprocessingml/2006/main" xmlns:w14="http://schemas.microsoft.com/office/word/2010/wordml" xmlns:wpg="http://schemas.microsoft.com/office/word/2010/wordprocessingGroup" xmlns:wpi="http://schemas.microsoft.com/office/word/2010/wordprocessingInk" xmlns:wne="http://schemas.microsoft.com/office/word/2006/wordml" xmlns:wps="http://schemas.microsoft.com/office/word/2010/wordprocessingShape" mc:Ignorable="w14 wp14">
+<w:footnotes xmlns:wpc="http://schemas.microsoft.com/office/word/2010/wordprocessingCanvas" xmlns:mc="http://schemas.openxmlformats.org/markup-compatibility/2006" xmlns:o="urn:schemas-microsoft-com:office:office" xmlns:r="http://schemas.openxmlformats.org/officeDocument/2006/relationships" xmlns:m="http://schemas.openxmlformats.org/officeDocument/2006/math" xmlns:v="urn:schemas-microsoft-com:vml" xmlns:wp14="http://schemas.microsoft.com/office/word/2010/wordprocessingDrawing" xmlns:wp="http://schemas.openxmlformats.org/drawingml/2006/wordprocessingDrawing" xmlns:w10="urn:schemas-microsoft-com:office:word" xmlns:w="http://schemas.openxmlformats.org/wordprocessingml/2006/main" xmlns:w14="http://schemas.microsoft.com/office/word/2010/wordml" xmlns:w15="http://schemas.microsoft.com/office/word/2012/wordml" xmlns:wpg="http://schemas.microsoft.com/office/word/2010/wordprocessingGroup" xmlns:wpi="http://schemas.microsoft.com/office/word/2010/wordprocessingInk" xmlns:wne="http://schemas.microsoft.com/office/word/2006/wordml" xmlns:wps="http://schemas.microsoft.com/office/word/2010/wordprocessingShape" mc:Ignorable="w14 w15 wp14">
   <w:footnote w:type="separator" w:id="-1">
     <w:p>
       <w:pPr>
@@ -4319,7 +4713,7 @@
 </file>
 
 <file path=word/numbering.xml><?xml version="1.0" encoding="utf-8"?>
-<w:numbering xmlns:wpc="http://schemas.microsoft.com/office/word/2010/wordprocessingCanvas" xmlns:mo="http://schemas.microsoft.com/office/mac/office/2008/main" xmlns:mc="http://schemas.openxmlformats.org/markup-compatibility/2006" xmlns:mv="urn:schemas-microsoft-com:mac:vml" xmlns:o="urn:schemas-microsoft-com:office:office" xmlns:r="http://schemas.openxmlformats.org/officeDocument/2006/relationships" xmlns:m="http://schemas.openxmlformats.org/officeDocument/2006/math" xmlns:v="urn:schemas-microsoft-com:vml" xmlns:wp14="http://schemas.microsoft.com/office/word/2010/wordprocessingDrawing" xmlns:wp="http://schemas.openxmlformats.org/drawingml/2006/wordprocessingDrawing" xmlns:w10="urn:schemas-microsoft-com:office:word" xmlns:w="http://schemas.openxmlformats.org/wordprocessingml/2006/main" xmlns:w14="http://schemas.microsoft.com/office/word/2010/wordml" xmlns:wpg="http://schemas.microsoft.com/office/word/2010/wordprocessingGroup" xmlns:wpi="http://schemas.microsoft.com/office/word/2010/wordprocessingInk" xmlns:wne="http://schemas.microsoft.com/office/word/2006/wordml" xmlns:wps="http://schemas.microsoft.com/office/word/2010/wordprocessingShape" mc:Ignorable="w14 wp14">
+<w:numbering xmlns:wpc="http://schemas.microsoft.com/office/word/2010/wordprocessingCanvas" xmlns:mc="http://schemas.openxmlformats.org/markup-compatibility/2006" xmlns:o="urn:schemas-microsoft-com:office:office" xmlns:r="http://schemas.openxmlformats.org/officeDocument/2006/relationships" xmlns:m="http://schemas.openxmlformats.org/officeDocument/2006/math" xmlns:v="urn:schemas-microsoft-com:vml" xmlns:wp14="http://schemas.microsoft.com/office/word/2010/wordprocessingDrawing" xmlns:wp="http://schemas.openxmlformats.org/drawingml/2006/wordprocessingDrawing" xmlns:w10="urn:schemas-microsoft-com:office:word" xmlns:w="http://schemas.openxmlformats.org/wordprocessingml/2006/main" xmlns:w14="http://schemas.microsoft.com/office/word/2010/wordml" xmlns:w15="http://schemas.microsoft.com/office/word/2012/wordml" xmlns:wpg="http://schemas.microsoft.com/office/word/2010/wordprocessingGroup" xmlns:wpi="http://schemas.microsoft.com/office/word/2010/wordprocessingInk" xmlns:wne="http://schemas.microsoft.com/office/word/2006/wordml" xmlns:wps="http://schemas.microsoft.com/office/word/2010/wordprocessingShape" mc:Ignorable="w14 w15 wp14">
   <w:abstractNum w:abstractNumId="0">
     <w:nsid w:val="112159C3"/>
     <w:multiLevelType w:val="multilevel"/>
@@ -6079,8 +6473,16 @@
 </w:numbering>
 </file>
 
+<file path=word/people.xml><?xml version="1.0" encoding="utf-8"?>
+<w15:people xmlns:wpc="http://schemas.microsoft.com/office/word/2010/wordprocessingCanvas" xmlns:mc="http://schemas.openxmlformats.org/markup-compatibility/2006" xmlns:o="urn:schemas-microsoft-com:office:office" xmlns:r="http://schemas.openxmlformats.org/officeDocument/2006/relationships" xmlns:m="http://schemas.openxmlformats.org/officeDocument/2006/math" xmlns:v="urn:schemas-microsoft-com:vml" xmlns:wp14="http://schemas.microsoft.com/office/word/2010/wordprocessingDrawing" xmlns:wp="http://schemas.openxmlformats.org/drawingml/2006/wordprocessingDrawing" xmlns:w10="urn:schemas-microsoft-com:office:word" xmlns:w="http://schemas.openxmlformats.org/wordprocessingml/2006/main" xmlns:w14="http://schemas.microsoft.com/office/word/2010/wordml" xmlns:w15="http://schemas.microsoft.com/office/word/2012/wordml" xmlns:wpg="http://schemas.microsoft.com/office/word/2010/wordprocessingGroup" xmlns:wpi="http://schemas.microsoft.com/office/word/2010/wordprocessingInk" xmlns:wne="http://schemas.microsoft.com/office/word/2006/wordml" xmlns:wps="http://schemas.microsoft.com/office/word/2010/wordprocessingShape" mc:Ignorable="w14 w15 wp14">
+  <w15:person w15:author="Torni PC">
+    <w15:presenceInfo w15:providerId="None" w15:userId="Torni PC"/>
+  </w15:person>
+</w15:people>
+</file>
+
 <file path=word/styles.xml><?xml version="1.0" encoding="utf-8"?>
-<w:styles xmlns:mc="http://schemas.openxmlformats.org/markup-compatibility/2006" xmlns:r="http://schemas.openxmlformats.org/officeDocument/2006/relationships" xmlns:w="http://schemas.openxmlformats.org/wordprocessingml/2006/main" xmlns:w14="http://schemas.microsoft.com/office/word/2010/wordml" mc:Ignorable="w14">
+<w:styles xmlns:mc="http://schemas.openxmlformats.org/markup-compatibility/2006" xmlns:r="http://schemas.openxmlformats.org/officeDocument/2006/relationships" xmlns:w="http://schemas.openxmlformats.org/wordprocessingml/2006/main" xmlns:w14="http://schemas.microsoft.com/office/word/2010/wordml" xmlns:w15="http://schemas.microsoft.com/office/word/2012/wordml" mc:Ignorable="w14 w15">
   <w:docDefaults>
     <w:rPrDefault>
       <w:rPr>
@@ -6096,144 +6498,369 @@
       </w:pPr>
     </w:pPrDefault>
   </w:docDefaults>
-  <w:latentStyles w:defLockedState="0" w:defUIPriority="99" w:defSemiHidden="1" w:defUnhideWhenUsed="1" w:defQFormat="0" w:count="276">
-    <w:lsdException w:name="Normal" w:semiHidden="0" w:uiPriority="0" w:unhideWhenUsed="0" w:qFormat="1"/>
-    <w:lsdException w:name="heading 1" w:semiHidden="0" w:uiPriority="9" w:unhideWhenUsed="0" w:qFormat="1"/>
-    <w:lsdException w:name="heading 2" w:uiPriority="9" w:qFormat="1"/>
-    <w:lsdException w:name="heading 3" w:uiPriority="9" w:qFormat="1"/>
-    <w:lsdException w:name="heading 4" w:uiPriority="9" w:qFormat="1"/>
-    <w:lsdException w:name="heading 5" w:uiPriority="9" w:qFormat="1"/>
-    <w:lsdException w:name="heading 6" w:uiPriority="9" w:qFormat="1"/>
-    <w:lsdException w:name="heading 7" w:uiPriority="9" w:qFormat="1"/>
-    <w:lsdException w:name="heading 8" w:uiPriority="9" w:qFormat="1"/>
-    <w:lsdException w:name="heading 9" w:uiPriority="9" w:qFormat="1"/>
-    <w:lsdException w:name="toc 1" w:uiPriority="39"/>
-    <w:lsdException w:name="toc 2" w:uiPriority="39"/>
-    <w:lsdException w:name="toc 3" w:uiPriority="39"/>
-    <w:lsdException w:name="toc 4" w:uiPriority="39"/>
-    <w:lsdException w:name="toc 5" w:uiPriority="39"/>
-    <w:lsdException w:name="toc 6" w:uiPriority="39"/>
-    <w:lsdException w:name="toc 7" w:uiPriority="39"/>
-    <w:lsdException w:name="toc 8" w:uiPriority="39"/>
-    <w:lsdException w:name="toc 9" w:uiPriority="39"/>
-    <w:lsdException w:name="caption" w:uiPriority="35" w:qFormat="1"/>
-    <w:lsdException w:name="Title" w:semiHidden="0" w:uiPriority="10" w:unhideWhenUsed="0" w:qFormat="1"/>
-    <w:lsdException w:name="Default Paragraph Font" w:uiPriority="1"/>
-    <w:lsdException w:name="Subtitle" w:semiHidden="0" w:uiPriority="11" w:unhideWhenUsed="0" w:qFormat="1"/>
-    <w:lsdException w:name="Strong" w:semiHidden="0" w:uiPriority="22" w:unhideWhenUsed="0" w:qFormat="1"/>
-    <w:lsdException w:name="Emphasis" w:semiHidden="0" w:uiPriority="20" w:unhideWhenUsed="0" w:qFormat="1"/>
-    <w:lsdException w:name="Table Grid" w:semiHidden="0" w:uiPriority="59" w:unhideWhenUsed="0"/>
-    <w:lsdException w:name="Placeholder Text" w:unhideWhenUsed="0"/>
-    <w:lsdException w:name="No Spacing" w:semiHidden="0" w:uiPriority="1" w:unhideWhenUsed="0" w:qFormat="1"/>
-    <w:lsdException w:name="Light Shading" w:semiHidden="0" w:uiPriority="60" w:unhideWhenUsed="0"/>
-    <w:lsdException w:name="Light List" w:semiHidden="0" w:uiPriority="61" w:unhideWhenUsed="0"/>
-    <w:lsdException w:name="Light Grid" w:semiHidden="0" w:uiPriority="62" w:unhideWhenUsed="0"/>
-    <w:lsdException w:name="Medium Shading 1" w:semiHidden="0" w:uiPriority="63" w:unhideWhenUsed="0"/>
-    <w:lsdException w:name="Medium Shading 2" w:semiHidden="0" w:uiPriority="64" w:unhideWhenUsed="0"/>
-    <w:lsdException w:name="Medium List 1" w:semiHidden="0" w:uiPriority="65" w:unhideWhenUsed="0"/>
-    <w:lsdException w:name="Medium List 2" w:semiHidden="0" w:uiPriority="66" w:unhideWhenUsed="0"/>
-    <w:lsdException w:name="Medium Grid 1" w:semiHidden="0" w:uiPriority="67" w:unhideWhenUsed="0"/>
-    <w:lsdException w:name="Medium Grid 2" w:semiHidden="0" w:uiPriority="68" w:unhideWhenUsed="0"/>
-    <w:lsdException w:name="Medium Grid 3" w:semiHidden="0" w:uiPriority="69" w:unhideWhenUsed="0"/>
-    <w:lsdException w:name="Dark List" w:semiHidden="0" w:uiPriority="70" w:unhideWhenUsed="0"/>
-    <w:lsdException w:name="Colorful Shading" w:semiHidden="0" w:uiPriority="71" w:unhideWhenUsed="0"/>
-    <w:lsdException w:name="Colorful List" w:semiHidden="0" w:uiPriority="72" w:unhideWhenUsed="0"/>
-    <w:lsdException w:name="Colorful Grid" w:semiHidden="0" w:uiPriority="73" w:unhideWhenUsed="0"/>
-    <w:lsdException w:name="Light Shading Accent 1" w:semiHidden="0" w:uiPriority="60" w:unhideWhenUsed="0"/>
-    <w:lsdException w:name="Light List Accent 1" w:semiHidden="0" w:uiPriority="61" w:unhideWhenUsed="0"/>
-    <w:lsdException w:name="Light Grid Accent 1" w:semiHidden="0" w:uiPriority="62" w:unhideWhenUsed="0"/>
-    <w:lsdException w:name="Medium Shading 1 Accent 1" w:semiHidden="0" w:uiPriority="63" w:unhideWhenUsed="0"/>
-    <w:lsdException w:name="Medium Shading 2 Accent 1" w:semiHidden="0" w:uiPriority="64" w:unhideWhenUsed="0"/>
-    <w:lsdException w:name="Medium List 1 Accent 1" w:semiHidden="0" w:uiPriority="65" w:unhideWhenUsed="0"/>
-    <w:lsdException w:name="Revision" w:unhideWhenUsed="0"/>
-    <w:lsdException w:name="List Paragraph" w:semiHidden="0" w:uiPriority="34" w:unhideWhenUsed="0" w:qFormat="1"/>
-    <w:lsdException w:name="Quote" w:semiHidden="0" w:uiPriority="29" w:unhideWhenUsed="0" w:qFormat="1"/>
-    <w:lsdException w:name="Intense Quote" w:semiHidden="0" w:uiPriority="30" w:unhideWhenUsed="0" w:qFormat="1"/>
-    <w:lsdException w:name="Medium List 2 Accent 1" w:semiHidden="0" w:uiPriority="66" w:unhideWhenUsed="0"/>
-    <w:lsdException w:name="Medium Grid 1 Accent 1" w:semiHidden="0" w:uiPriority="67" w:unhideWhenUsed="0"/>
-    <w:lsdException w:name="Medium Grid 2 Accent 1" w:semiHidden="0" w:uiPriority="68" w:unhideWhenUsed="0"/>
-    <w:lsdException w:name="Medium Grid 3 Accent 1" w:semiHidden="0" w:uiPriority="69" w:unhideWhenUsed="0"/>
-    <w:lsdException w:name="Dark List Accent 1" w:semiHidden="0" w:uiPriority="70" w:unhideWhenUsed="0"/>
-    <w:lsdException w:name="Colorful Shading Accent 1" w:semiHidden="0" w:uiPriority="71" w:unhideWhenUsed="0"/>
-    <w:lsdException w:name="Colorful List Accent 1" w:semiHidden="0" w:uiPriority="72" w:unhideWhenUsed="0"/>
-    <w:lsdException w:name="Colorful Grid Accent 1" w:semiHidden="0" w:uiPriority="73" w:unhideWhenUsed="0"/>
-    <w:lsdException w:name="Light Shading Accent 2" w:semiHidden="0" w:uiPriority="60" w:unhideWhenUsed="0"/>
-    <w:lsdException w:name="Light List Accent 2" w:semiHidden="0" w:uiPriority="61" w:unhideWhenUsed="0"/>
-    <w:lsdException w:name="Light Grid Accent 2" w:semiHidden="0" w:uiPriority="62" w:unhideWhenUsed="0"/>
-    <w:lsdException w:name="Medium Shading 1 Accent 2" w:semiHidden="0" w:uiPriority="63" w:unhideWhenUsed="0"/>
-    <w:lsdException w:name="Medium Shading 2 Accent 2" w:semiHidden="0" w:uiPriority="64" w:unhideWhenUsed="0"/>
-    <w:lsdException w:name="Medium List 1 Accent 2" w:semiHidden="0" w:uiPriority="65" w:unhideWhenUsed="0"/>
-    <w:lsdException w:name="Medium List 2 Accent 2" w:semiHidden="0" w:uiPriority="66" w:unhideWhenUsed="0"/>
-    <w:lsdException w:name="Medium Grid 1 Accent 2" w:semiHidden="0" w:uiPriority="67" w:unhideWhenUsed="0"/>
-    <w:lsdException w:name="Medium Grid 2 Accent 2" w:semiHidden="0" w:uiPriority="68" w:unhideWhenUsed="0"/>
-    <w:lsdException w:name="Medium Grid 3 Accent 2" w:semiHidden="0" w:uiPriority="69" w:unhideWhenUsed="0"/>
-    <w:lsdException w:name="Dark List Accent 2" w:semiHidden="0" w:uiPriority="70" w:unhideWhenUsed="0"/>
-    <w:lsdException w:name="Colorful Shading Accent 2" w:semiHidden="0" w:uiPriority="71" w:unhideWhenUsed="0"/>
-    <w:lsdException w:name="Colorful List Accent 2" w:semiHidden="0" w:uiPriority="72" w:unhideWhenUsed="0"/>
-    <w:lsdException w:name="Colorful Grid Accent 2" w:semiHidden="0" w:uiPriority="73" w:unhideWhenUsed="0"/>
-    <w:lsdException w:name="Light Shading Accent 3" w:semiHidden="0" w:uiPriority="60" w:unhideWhenUsed="0"/>
-    <w:lsdException w:name="Light List Accent 3" w:semiHidden="0" w:uiPriority="61" w:unhideWhenUsed="0"/>
-    <w:lsdException w:name="Light Grid Accent 3" w:semiHidden="0" w:uiPriority="62" w:unhideWhenUsed="0"/>
-    <w:lsdException w:name="Medium Shading 1 Accent 3" w:semiHidden="0" w:uiPriority="63" w:unhideWhenUsed="0"/>
-    <w:lsdException w:name="Medium Shading 2 Accent 3" w:semiHidden="0" w:uiPriority="64" w:unhideWhenUsed="0"/>
-    <w:lsdException w:name="Medium List 1 Accent 3" w:semiHidden="0" w:uiPriority="65" w:unhideWhenUsed="0"/>
-    <w:lsdException w:name="Medium List 2 Accent 3" w:semiHidden="0" w:uiPriority="66" w:unhideWhenUsed="0"/>
-    <w:lsdException w:name="Medium Grid 1 Accent 3" w:semiHidden="0" w:uiPriority="67" w:unhideWhenUsed="0"/>
-    <w:lsdException w:name="Medium Grid 2 Accent 3" w:semiHidden="0" w:uiPriority="68" w:unhideWhenUsed="0"/>
-    <w:lsdException w:name="Medium Grid 3 Accent 3" w:semiHidden="0" w:uiPriority="69" w:unhideWhenUsed="0"/>
-    <w:lsdException w:name="Dark List Accent 3" w:semiHidden="0" w:uiPriority="70" w:unhideWhenUsed="0"/>
-    <w:lsdException w:name="Colorful Shading Accent 3" w:semiHidden="0" w:uiPriority="71" w:unhideWhenUsed="0"/>
-    <w:lsdException w:name="Colorful List Accent 3" w:semiHidden="0" w:uiPriority="72" w:unhideWhenUsed="0"/>
-    <w:lsdException w:name="Colorful Grid Accent 3" w:semiHidden="0" w:uiPriority="73" w:unhideWhenUsed="0"/>
-    <w:lsdException w:name="Light Shading Accent 4" w:semiHidden="0" w:uiPriority="60" w:unhideWhenUsed="0"/>
-    <w:lsdException w:name="Light List Accent 4" w:semiHidden="0" w:uiPriority="61" w:unhideWhenUsed="0"/>
-    <w:lsdException w:name="Light Grid Accent 4" w:semiHidden="0" w:uiPriority="62" w:unhideWhenUsed="0"/>
-    <w:lsdException w:name="Medium Shading 1 Accent 4" w:semiHidden="0" w:uiPriority="63" w:unhideWhenUsed="0"/>
-    <w:lsdException w:name="Medium Shading 2 Accent 4" w:semiHidden="0" w:uiPriority="64" w:unhideWhenUsed="0"/>
-    <w:lsdException w:name="Medium List 1 Accent 4" w:semiHidden="0" w:uiPriority="65" w:unhideWhenUsed="0"/>
-    <w:lsdException w:name="Medium List 2 Accent 4" w:semiHidden="0" w:uiPriority="66" w:unhideWhenUsed="0"/>
-    <w:lsdException w:name="Medium Grid 1 Accent 4" w:semiHidden="0" w:uiPriority="67" w:unhideWhenUsed="0"/>
-    <w:lsdException w:name="Medium Grid 2 Accent 4" w:semiHidden="0" w:uiPriority="68" w:unhideWhenUsed="0"/>
-    <w:lsdException w:name="Medium Grid 3 Accent 4" w:semiHidden="0" w:uiPriority="69" w:unhideWhenUsed="0"/>
-    <w:lsdException w:name="Dark List Accent 4" w:semiHidden="0" w:uiPriority="70" w:unhideWhenUsed="0"/>
-    <w:lsdException w:name="Colorful Shading Accent 4" w:semiHidden="0" w:uiPriority="71" w:unhideWhenUsed="0"/>
-    <w:lsdException w:name="Colorful List Accent 4" w:semiHidden="0" w:uiPriority="72" w:unhideWhenUsed="0"/>
-    <w:lsdException w:name="Colorful Grid Accent 4" w:semiHidden="0" w:uiPriority="73" w:unhideWhenUsed="0"/>
-    <w:lsdException w:name="Light Shading Accent 5" w:semiHidden="0" w:uiPriority="60" w:unhideWhenUsed="0"/>
-    <w:lsdException w:name="Light List Accent 5" w:semiHidden="0" w:uiPriority="61" w:unhideWhenUsed="0"/>
-    <w:lsdException w:name="Light Grid Accent 5" w:semiHidden="0" w:uiPriority="62" w:unhideWhenUsed="0"/>
-    <w:lsdException w:name="Medium Shading 1 Accent 5" w:semiHidden="0" w:uiPriority="63" w:unhideWhenUsed="0"/>
-    <w:lsdException w:name="Medium Shading 2 Accent 5" w:semiHidden="0" w:uiPriority="64" w:unhideWhenUsed="0"/>
-    <w:lsdException w:name="Medium List 1 Accent 5" w:semiHidden="0" w:uiPriority="65" w:unhideWhenUsed="0"/>
-    <w:lsdException w:name="Medium List 2 Accent 5" w:semiHidden="0" w:uiPriority="66" w:unhideWhenUsed="0"/>
-    <w:lsdException w:name="Medium Grid 1 Accent 5" w:semiHidden="0" w:uiPriority="67" w:unhideWhenUsed="0"/>
-    <w:lsdException w:name="Medium Grid 2 Accent 5" w:semiHidden="0" w:uiPriority="68" w:unhideWhenUsed="0"/>
-    <w:lsdException w:name="Medium Grid 3 Accent 5" w:semiHidden="0" w:uiPriority="69" w:unhideWhenUsed="0"/>
-    <w:lsdException w:name="Dark List Accent 5" w:semiHidden="0" w:uiPriority="70" w:unhideWhenUsed="0"/>
-    <w:lsdException w:name="Colorful Shading Accent 5" w:semiHidden="0" w:uiPriority="71" w:unhideWhenUsed="0"/>
-    <w:lsdException w:name="Colorful List Accent 5" w:semiHidden="0" w:uiPriority="72" w:unhideWhenUsed="0"/>
-    <w:lsdException w:name="Colorful Grid Accent 5" w:semiHidden="0" w:uiPriority="73" w:unhideWhenUsed="0"/>
-    <w:lsdException w:name="Light Shading Accent 6" w:semiHidden="0" w:uiPriority="60" w:unhideWhenUsed="0"/>
-    <w:lsdException w:name="Light List Accent 6" w:semiHidden="0" w:uiPriority="61" w:unhideWhenUsed="0"/>
-    <w:lsdException w:name="Light Grid Accent 6" w:semiHidden="0" w:uiPriority="62" w:unhideWhenUsed="0"/>
-    <w:lsdException w:name="Medium Shading 1 Accent 6" w:semiHidden="0" w:uiPriority="63" w:unhideWhenUsed="0"/>
-    <w:lsdException w:name="Medium Shading 2 Accent 6" w:semiHidden="0" w:uiPriority="64" w:unhideWhenUsed="0"/>
-    <w:lsdException w:name="Medium List 1 Accent 6" w:semiHidden="0" w:uiPriority="65" w:unhideWhenUsed="0"/>
-    <w:lsdException w:name="Medium List 2 Accent 6" w:semiHidden="0" w:uiPriority="66" w:unhideWhenUsed="0"/>
-    <w:lsdException w:name="Medium Grid 1 Accent 6" w:semiHidden="0" w:uiPriority="67" w:unhideWhenUsed="0"/>
-    <w:lsdException w:name="Medium Grid 2 Accent 6" w:semiHidden="0" w:uiPriority="68" w:unhideWhenUsed="0"/>
-    <w:lsdException w:name="Medium Grid 3 Accent 6" w:semiHidden="0" w:uiPriority="69" w:unhideWhenUsed="0"/>
-    <w:lsdException w:name="Dark List Accent 6" w:semiHidden="0" w:uiPriority="70" w:unhideWhenUsed="0"/>
-    <w:lsdException w:name="Colorful Shading Accent 6" w:semiHidden="0" w:uiPriority="71" w:unhideWhenUsed="0"/>
-    <w:lsdException w:name="Colorful List Accent 6" w:semiHidden="0" w:uiPriority="72" w:unhideWhenUsed="0"/>
-    <w:lsdException w:name="Colorful Grid Accent 6" w:semiHidden="0" w:uiPriority="73" w:unhideWhenUsed="0"/>
-    <w:lsdException w:name="Subtle Emphasis" w:semiHidden="0" w:uiPriority="19" w:unhideWhenUsed="0" w:qFormat="1"/>
-    <w:lsdException w:name="Intense Emphasis" w:semiHidden="0" w:uiPriority="21" w:unhideWhenUsed="0" w:qFormat="1"/>
-    <w:lsdException w:name="Subtle Reference" w:semiHidden="0" w:uiPriority="31" w:unhideWhenUsed="0" w:qFormat="1"/>
-    <w:lsdException w:name="Intense Reference" w:semiHidden="0" w:uiPriority="32" w:unhideWhenUsed="0" w:qFormat="1"/>
-    <w:lsdException w:name="Book Title" w:semiHidden="0" w:uiPriority="33" w:unhideWhenUsed="0" w:qFormat="1"/>
-    <w:lsdException w:name="Bibliography" w:uiPriority="37"/>
-    <w:lsdException w:name="TOC Heading" w:uiPriority="39" w:qFormat="1"/>
+  <w:latentStyles w:defLockedState="0" w:defUIPriority="99" w:defSemiHidden="0" w:defUnhideWhenUsed="0" w:defQFormat="0" w:count="371">
+    <w:lsdException w:name="Normal" w:uiPriority="0" w:qFormat="1"/>
+    <w:lsdException w:name="heading 1" w:uiPriority="9" w:qFormat="1"/>
+    <w:lsdException w:name="heading 2" w:semiHidden="1" w:uiPriority="9" w:unhideWhenUsed="1" w:qFormat="1"/>
+    <w:lsdException w:name="heading 3" w:semiHidden="1" w:uiPriority="9" w:unhideWhenUsed="1" w:qFormat="1"/>
+    <w:lsdException w:name="heading 4" w:semiHidden="1" w:uiPriority="9" w:unhideWhenUsed="1" w:qFormat="1"/>
+    <w:lsdException w:name="heading 5" w:semiHidden="1" w:uiPriority="9" w:unhideWhenUsed="1" w:qFormat="1"/>
+    <w:lsdException w:name="heading 6" w:semiHidden="1" w:uiPriority="9" w:unhideWhenUsed="1" w:qFormat="1"/>
+    <w:lsdException w:name="heading 7" w:semiHidden="1" w:uiPriority="9" w:unhideWhenUsed="1" w:qFormat="1"/>
+    <w:lsdException w:name="heading 8" w:semiHidden="1" w:uiPriority="9" w:unhideWhenUsed="1" w:qFormat="1"/>
+    <w:lsdException w:name="heading 9" w:semiHidden="1" w:uiPriority="9" w:unhideWhenUsed="1" w:qFormat="1"/>
+    <w:lsdException w:name="index 1" w:semiHidden="1" w:unhideWhenUsed="1"/>
+    <w:lsdException w:name="index 2" w:semiHidden="1" w:unhideWhenUsed="1"/>
+    <w:lsdException w:name="index 3" w:semiHidden="1" w:unhideWhenUsed="1"/>
+    <w:lsdException w:name="index 4" w:semiHidden="1" w:unhideWhenUsed="1"/>
+    <w:lsdException w:name="index 5" w:semiHidden="1" w:unhideWhenUsed="1"/>
+    <w:lsdException w:name="index 6" w:semiHidden="1" w:unhideWhenUsed="1"/>
+    <w:lsdException w:name="index 7" w:semiHidden="1" w:unhideWhenUsed="1"/>
+    <w:lsdException w:name="index 8" w:semiHidden="1" w:unhideWhenUsed="1"/>
+    <w:lsdException w:name="index 9" w:semiHidden="1" w:unhideWhenUsed="1"/>
+    <w:lsdException w:name="toc 1" w:semiHidden="1" w:uiPriority="39" w:unhideWhenUsed="1"/>
+    <w:lsdException w:name="toc 2" w:semiHidden="1" w:uiPriority="39" w:unhideWhenUsed="1"/>
+    <w:lsdException w:name="toc 3" w:semiHidden="1" w:uiPriority="39" w:unhideWhenUsed="1"/>
+    <w:lsdException w:name="toc 4" w:semiHidden="1" w:uiPriority="39" w:unhideWhenUsed="1"/>
+    <w:lsdException w:name="toc 5" w:semiHidden="1" w:uiPriority="39" w:unhideWhenUsed="1"/>
+    <w:lsdException w:name="toc 6" w:semiHidden="1" w:uiPriority="39" w:unhideWhenUsed="1"/>
+    <w:lsdException w:name="toc 7" w:semiHidden="1" w:uiPriority="39" w:unhideWhenUsed="1"/>
+    <w:lsdException w:name="toc 8" w:semiHidden="1" w:uiPriority="39" w:unhideWhenUsed="1"/>
+    <w:lsdException w:name="toc 9" w:semiHidden="1" w:uiPriority="39" w:unhideWhenUsed="1"/>
+    <w:lsdException w:name="Normal Indent" w:semiHidden="1" w:unhideWhenUsed="1"/>
+    <w:lsdException w:name="footnote text" w:semiHidden="1" w:unhideWhenUsed="1"/>
+    <w:lsdException w:name="annotation text" w:semiHidden="1" w:unhideWhenUsed="1"/>
+    <w:lsdException w:name="header" w:semiHidden="1" w:unhideWhenUsed="1"/>
+    <w:lsdException w:name="footer" w:semiHidden="1" w:unhideWhenUsed="1"/>
+    <w:lsdException w:name="index heading" w:semiHidden="1" w:unhideWhenUsed="1"/>
+    <w:lsdException w:name="caption" w:semiHidden="1" w:uiPriority="35" w:unhideWhenUsed="1" w:qFormat="1"/>
+    <w:lsdException w:name="table of figures" w:semiHidden="1" w:unhideWhenUsed="1"/>
+    <w:lsdException w:name="envelope address" w:semiHidden="1" w:unhideWhenUsed="1"/>
+    <w:lsdException w:name="envelope return" w:semiHidden="1" w:unhideWhenUsed="1"/>
+    <w:lsdException w:name="footnote reference" w:semiHidden="1" w:unhideWhenUsed="1"/>
+    <w:lsdException w:name="annotation reference" w:semiHidden="1" w:unhideWhenUsed="1"/>
+    <w:lsdException w:name="line number" w:semiHidden="1" w:unhideWhenUsed="1"/>
+    <w:lsdException w:name="page number" w:semiHidden="1" w:unhideWhenUsed="1"/>
+    <w:lsdException w:name="endnote reference" w:semiHidden="1" w:unhideWhenUsed="1"/>
+    <w:lsdException w:name="endnote text" w:semiHidden="1" w:unhideWhenUsed="1"/>
+    <w:lsdException w:name="table of authorities" w:semiHidden="1" w:unhideWhenUsed="1"/>
+    <w:lsdException w:name="macro" w:semiHidden="1" w:unhideWhenUsed="1"/>
+    <w:lsdException w:name="toa heading" w:semiHidden="1" w:unhideWhenUsed="1"/>
+    <w:lsdException w:name="List" w:semiHidden="1" w:unhideWhenUsed="1"/>
+    <w:lsdException w:name="List Bullet" w:semiHidden="1" w:unhideWhenUsed="1"/>
+    <w:lsdException w:name="List Number" w:semiHidden="1" w:unhideWhenUsed="1"/>
+    <w:lsdException w:name="List 2" w:semiHidden="1" w:unhideWhenUsed="1"/>
+    <w:lsdException w:name="List 3" w:semiHidden="1" w:unhideWhenUsed="1"/>
+    <w:lsdException w:name="List 4" w:semiHidden="1" w:unhideWhenUsed="1"/>
+    <w:lsdException w:name="List 5" w:semiHidden="1" w:unhideWhenUsed="1"/>
+    <w:lsdException w:name="List Bullet 2" w:semiHidden="1" w:unhideWhenUsed="1"/>
+    <w:lsdException w:name="List Bullet 3" w:semiHidden="1" w:unhideWhenUsed="1"/>
+    <w:lsdException w:name="List Bullet 4" w:semiHidden="1" w:unhideWhenUsed="1"/>
+    <w:lsdException w:name="List Bullet 5" w:semiHidden="1" w:unhideWhenUsed="1"/>
+    <w:lsdException w:name="List Number 2" w:semiHidden="1" w:unhideWhenUsed="1"/>
+    <w:lsdException w:name="List Number 3" w:semiHidden="1" w:unhideWhenUsed="1"/>
+    <w:lsdException w:name="List Number 4" w:semiHidden="1" w:unhideWhenUsed="1"/>
+    <w:lsdException w:name="List Number 5" w:semiHidden="1" w:unhideWhenUsed="1"/>
+    <w:lsdException w:name="Title" w:uiPriority="10" w:qFormat="1"/>
+    <w:lsdException w:name="Closing" w:semiHidden="1" w:unhideWhenUsed="1"/>
+    <w:lsdException w:name="Signature" w:semiHidden="1" w:unhideWhenUsed="1"/>
+    <w:lsdException w:name="Default Paragraph Font" w:semiHidden="1" w:uiPriority="1" w:unhideWhenUsed="1"/>
+    <w:lsdException w:name="Body Text" w:semiHidden="1" w:unhideWhenUsed="1"/>
+    <w:lsdException w:name="Body Text Indent" w:semiHidden="1" w:unhideWhenUsed="1"/>
+    <w:lsdException w:name="List Continue" w:semiHidden="1" w:unhideWhenUsed="1"/>
+    <w:lsdException w:name="List Continue 2" w:semiHidden="1" w:unhideWhenUsed="1"/>
+    <w:lsdException w:name="List Continue 3" w:semiHidden="1" w:unhideWhenUsed="1"/>
+    <w:lsdException w:name="List Continue 4" w:semiHidden="1" w:unhideWhenUsed="1"/>
+    <w:lsdException w:name="List Continue 5" w:semiHidden="1" w:unhideWhenUsed="1"/>
+    <w:lsdException w:name="Message Header" w:semiHidden="1" w:unhideWhenUsed="1"/>
+    <w:lsdException w:name="Subtitle" w:uiPriority="11" w:qFormat="1"/>
+    <w:lsdException w:name="Salutation" w:semiHidden="1" w:unhideWhenUsed="1"/>
+    <w:lsdException w:name="Date" w:semiHidden="1" w:unhideWhenUsed="1"/>
+    <w:lsdException w:name="Body Text First Indent" w:semiHidden="1" w:unhideWhenUsed="1"/>
+    <w:lsdException w:name="Body Text First Indent 2" w:semiHidden="1" w:unhideWhenUsed="1"/>
+    <w:lsdException w:name="Note Heading" w:semiHidden="1" w:unhideWhenUsed="1"/>
+    <w:lsdException w:name="Body Text 2" w:semiHidden="1" w:unhideWhenUsed="1"/>
+    <w:lsdException w:name="Body Text 3" w:semiHidden="1" w:unhideWhenUsed="1"/>
+    <w:lsdException w:name="Body Text Indent 2" w:semiHidden="1" w:unhideWhenUsed="1"/>
+    <w:lsdException w:name="Body Text Indent 3" w:semiHidden="1" w:unhideWhenUsed="1"/>
+    <w:lsdException w:name="Block Text" w:semiHidden="1" w:unhideWhenUsed="1"/>
+    <w:lsdException w:name="Hyperlink" w:semiHidden="1" w:unhideWhenUsed="1"/>
+    <w:lsdException w:name="FollowedHyperlink" w:semiHidden="1" w:unhideWhenUsed="1"/>
+    <w:lsdException w:name="Strong" w:uiPriority="22" w:qFormat="1"/>
+    <w:lsdException w:name="Emphasis" w:uiPriority="20" w:qFormat="1"/>
+    <w:lsdException w:name="Document Map" w:semiHidden="1" w:unhideWhenUsed="1"/>
+    <w:lsdException w:name="Plain Text" w:semiHidden="1" w:unhideWhenUsed="1"/>
+    <w:lsdException w:name="E-mail Signature" w:semiHidden="1" w:unhideWhenUsed="1"/>
+    <w:lsdException w:name="HTML Top of Form" w:semiHidden="1" w:unhideWhenUsed="1"/>
+    <w:lsdException w:name="HTML Bottom of Form" w:semiHidden="1" w:unhideWhenUsed="1"/>
+    <w:lsdException w:name="Normal (Web)" w:semiHidden="1" w:unhideWhenUsed="1"/>
+    <w:lsdException w:name="HTML Acronym" w:semiHidden="1" w:unhideWhenUsed="1"/>
+    <w:lsdException w:name="HTML Address" w:semiHidden="1" w:unhideWhenUsed="1"/>
+    <w:lsdException w:name="HTML Cite" w:semiHidden="1" w:unhideWhenUsed="1"/>
+    <w:lsdException w:name="HTML Code" w:semiHidden="1" w:unhideWhenUsed="1"/>
+    <w:lsdException w:name="HTML Definition" w:semiHidden="1" w:unhideWhenUsed="1"/>
+    <w:lsdException w:name="HTML Keyboard" w:semiHidden="1" w:unhideWhenUsed="1"/>
+    <w:lsdException w:name="HTML Preformatted" w:semiHidden="1" w:unhideWhenUsed="1"/>
+    <w:lsdException w:name="HTML Sample" w:semiHidden="1" w:unhideWhenUsed="1"/>
+    <w:lsdException w:name="HTML Typewriter" w:semiHidden="1" w:unhideWhenUsed="1"/>
+    <w:lsdException w:name="HTML Variable" w:semiHidden="1" w:unhideWhenUsed="1"/>
+    <w:lsdException w:name="Normal Table" w:semiHidden="1" w:unhideWhenUsed="1"/>
+    <w:lsdException w:name="annotation subject" w:semiHidden="1" w:unhideWhenUsed="1"/>
+    <w:lsdException w:name="No List" w:semiHidden="1" w:unhideWhenUsed="1"/>
+    <w:lsdException w:name="Outline List 1" w:semiHidden="1" w:unhideWhenUsed="1"/>
+    <w:lsdException w:name="Outline List 2" w:semiHidden="1" w:unhideWhenUsed="1"/>
+    <w:lsdException w:name="Outline List 3" w:semiHidden="1" w:unhideWhenUsed="1"/>
+    <w:lsdException w:name="Table Simple 1" w:semiHidden="1" w:unhideWhenUsed="1"/>
+    <w:lsdException w:name="Table Simple 2" w:semiHidden="1" w:unhideWhenUsed="1"/>
+    <w:lsdException w:name="Table Simple 3" w:semiHidden="1" w:unhideWhenUsed="1"/>
+    <w:lsdException w:name="Table Classic 1" w:semiHidden="1" w:unhideWhenUsed="1"/>
+    <w:lsdException w:name="Table Classic 2" w:semiHidden="1" w:unhideWhenUsed="1"/>
+    <w:lsdException w:name="Table Classic 3" w:semiHidden="1" w:unhideWhenUsed="1"/>
+    <w:lsdException w:name="Table Classic 4" w:semiHidden="1" w:unhideWhenUsed="1"/>
+    <w:lsdException w:name="Table Colorful 1" w:semiHidden="1" w:unhideWhenUsed="1"/>
+    <w:lsdException w:name="Table Colorful 2" w:semiHidden="1" w:unhideWhenUsed="1"/>
+    <w:lsdException w:name="Table Colorful 3" w:semiHidden="1" w:unhideWhenUsed="1"/>
+    <w:lsdException w:name="Table Columns 1" w:semiHidden="1" w:unhideWhenUsed="1"/>
+    <w:lsdException w:name="Table Columns 2" w:semiHidden="1" w:unhideWhenUsed="1"/>
+    <w:lsdException w:name="Table Columns 3" w:semiHidden="1" w:unhideWhenUsed="1"/>
+    <w:lsdException w:name="Table Columns 4" w:semiHidden="1" w:unhideWhenUsed="1"/>
+    <w:lsdException w:name="Table Columns 5" w:semiHidden="1" w:unhideWhenUsed="1"/>
+    <w:lsdException w:name="Table Grid 1" w:semiHidden="1" w:unhideWhenUsed="1"/>
+    <w:lsdException w:name="Table Grid 2" w:semiHidden="1" w:unhideWhenUsed="1"/>
+    <w:lsdException w:name="Table Grid 3" w:semiHidden="1" w:unhideWhenUsed="1"/>
+    <w:lsdException w:name="Table Grid 4" w:semiHidden="1" w:unhideWhenUsed="1"/>
+    <w:lsdException w:name="Table Grid 5" w:semiHidden="1" w:unhideWhenUsed="1"/>
+    <w:lsdException w:name="Table Grid 6" w:semiHidden="1" w:unhideWhenUsed="1"/>
+    <w:lsdException w:name="Table Grid 7" w:semiHidden="1" w:unhideWhenUsed="1"/>
+    <w:lsdException w:name="Table Grid 8" w:semiHidden="1" w:unhideWhenUsed="1"/>
+    <w:lsdException w:name="Table List 1" w:semiHidden="1" w:unhideWhenUsed="1"/>
+    <w:lsdException w:name="Table List 2" w:semiHidden="1" w:unhideWhenUsed="1"/>
+    <w:lsdException w:name="Table List 3" w:semiHidden="1" w:unhideWhenUsed="1"/>
+    <w:lsdException w:name="Table List 4" w:semiHidden="1" w:unhideWhenUsed="1"/>
+    <w:lsdException w:name="Table List 5" w:semiHidden="1" w:unhideWhenUsed="1"/>
+    <w:lsdException w:name="Table List 6" w:semiHidden="1" w:unhideWhenUsed="1"/>
+    <w:lsdException w:name="Table List 7" w:semiHidden="1" w:unhideWhenUsed="1"/>
+    <w:lsdException w:name="Table List 8" w:semiHidden="1" w:unhideWhenUsed="1"/>
+    <w:lsdException w:name="Table 3D effects 1" w:semiHidden="1" w:unhideWhenUsed="1"/>
+    <w:lsdException w:name="Table 3D effects 2" w:semiHidden="1" w:unhideWhenUsed="1"/>
+    <w:lsdException w:name="Table 3D effects 3" w:semiHidden="1" w:unhideWhenUsed="1"/>
+    <w:lsdException w:name="Table Contemporary" w:semiHidden="1" w:unhideWhenUsed="1"/>
+    <w:lsdException w:name="Table Elegant" w:semiHidden="1" w:unhideWhenUsed="1"/>
+    <w:lsdException w:name="Table Professional" w:semiHidden="1" w:unhideWhenUsed="1"/>
+    <w:lsdException w:name="Table Subtle 1" w:semiHidden="1" w:unhideWhenUsed="1"/>
+    <w:lsdException w:name="Table Subtle 2" w:semiHidden="1" w:unhideWhenUsed="1"/>
+    <w:lsdException w:name="Table Web 1" w:semiHidden="1" w:unhideWhenUsed="1"/>
+    <w:lsdException w:name="Table Web 2" w:semiHidden="1" w:unhideWhenUsed="1"/>
+    <w:lsdException w:name="Table Web 3" w:semiHidden="1" w:unhideWhenUsed="1"/>
+    <w:lsdException w:name="Balloon Text" w:semiHidden="1" w:unhideWhenUsed="1"/>
+    <w:lsdException w:name="Table Grid" w:uiPriority="59"/>
+    <w:lsdException w:name="Table Theme" w:semiHidden="1" w:unhideWhenUsed="1"/>
+    <w:lsdException w:name="Placeholder Text" w:semiHidden="1"/>
+    <w:lsdException w:name="No Spacing" w:uiPriority="1" w:qFormat="1"/>
+    <w:lsdException w:name="Light Shading" w:uiPriority="60"/>
+    <w:lsdException w:name="Light List" w:uiPriority="61"/>
+    <w:lsdException w:name="Light Grid" w:uiPriority="62"/>
+    <w:lsdException w:name="Medium Shading 1" w:uiPriority="63"/>
+    <w:lsdException w:name="Medium Shading 2" w:uiPriority="64"/>
+    <w:lsdException w:name="Medium List 1" w:uiPriority="65"/>
+    <w:lsdException w:name="Medium List 2" w:uiPriority="66"/>
+    <w:lsdException w:name="Medium Grid 1" w:uiPriority="67"/>
+    <w:lsdException w:name="Medium Grid 2" w:uiPriority="68"/>
+    <w:lsdException w:name="Medium Grid 3" w:uiPriority="69"/>
+    <w:lsdException w:name="Dark List" w:uiPriority="70"/>
+    <w:lsdException w:name="Colorful Shading" w:uiPriority="71"/>
+    <w:lsdException w:name="Colorful List" w:uiPriority="72"/>
+    <w:lsdException w:name="Colorful Grid" w:uiPriority="73"/>
+    <w:lsdException w:name="Light Shading Accent 1" w:uiPriority="60"/>
+    <w:lsdException w:name="Light List Accent 1" w:uiPriority="61"/>
+    <w:lsdException w:name="Light Grid Accent 1" w:uiPriority="62"/>
+    <w:lsdException w:name="Medium Shading 1 Accent 1" w:uiPriority="63"/>
+    <w:lsdException w:name="Medium Shading 2 Accent 1" w:uiPriority="64"/>
+    <w:lsdException w:name="Medium List 1 Accent 1" w:uiPriority="65"/>
+    <w:lsdException w:name="Revision" w:semiHidden="1"/>
+    <w:lsdException w:name="List Paragraph" w:uiPriority="34" w:qFormat="1"/>
+    <w:lsdException w:name="Quote" w:uiPriority="29" w:qFormat="1"/>
+    <w:lsdException w:name="Intense Quote" w:uiPriority="30" w:qFormat="1"/>
+    <w:lsdException w:name="Medium List 2 Accent 1" w:uiPriority="66"/>
+    <w:lsdException w:name="Medium Grid 1 Accent 1" w:uiPriority="67"/>
+    <w:lsdException w:name="Medium Grid 2 Accent 1" w:uiPriority="68"/>
+    <w:lsdException w:name="Medium Grid 3 Accent 1" w:uiPriority="69"/>
+    <w:lsdException w:name="Dark List Accent 1" w:uiPriority="70"/>
+    <w:lsdException w:name="Colorful Shading Accent 1" w:uiPriority="71"/>
+    <w:lsdException w:name="Colorful List Accent 1" w:uiPriority="72"/>
+    <w:lsdException w:name="Colorful Grid Accent 1" w:uiPriority="73"/>
+    <w:lsdException w:name="Light Shading Accent 2" w:uiPriority="60"/>
+    <w:lsdException w:name="Light List Accent 2" w:uiPriority="61"/>
+    <w:lsdException w:name="Light Grid Accent 2" w:uiPriority="62"/>
+    <w:lsdException w:name="Medium Shading 1 Accent 2" w:uiPriority="63"/>
+    <w:lsdException w:name="Medium Shading 2 Accent 2" w:uiPriority="64"/>
+    <w:lsdException w:name="Medium List 1 Accent 2" w:uiPriority="65"/>
+    <w:lsdException w:name="Medium List 2 Accent 2" w:uiPriority="66"/>
+    <w:lsdException w:name="Medium Grid 1 Accent 2" w:uiPriority="67"/>
+    <w:lsdException w:name="Medium Grid 2 Accent 2" w:uiPriority="68"/>
+    <w:lsdException w:name="Medium Grid 3 Accent 2" w:uiPriority="69"/>
+    <w:lsdException w:name="Dark List Accent 2" w:uiPriority="70"/>
+    <w:lsdException w:name="Colorful Shading Accent 2" w:uiPriority="71"/>
+    <w:lsdException w:name="Colorful List Accent 2" w:uiPriority="72"/>
+    <w:lsdException w:name="Colorful Grid Accent 2" w:uiPriority="73"/>
+    <w:lsdException w:name="Light Shading Accent 3" w:uiPriority="60"/>
+    <w:lsdException w:name="Light List Accent 3" w:uiPriority="61"/>
+    <w:lsdException w:name="Light Grid Accent 3" w:uiPriority="62"/>
+    <w:lsdException w:name="Medium Shading 1 Accent 3" w:uiPriority="63"/>
+    <w:lsdException w:name="Medium Shading 2 Accent 3" w:uiPriority="64"/>
+    <w:lsdException w:name="Medium List 1 Accent 3" w:uiPriority="65"/>
+    <w:lsdException w:name="Medium List 2 Accent 3" w:uiPriority="66"/>
+    <w:lsdException w:name="Medium Grid 1 Accent 3" w:uiPriority="67"/>
+    <w:lsdException w:name="Medium Grid 2 Accent 3" w:uiPriority="68"/>
+    <w:lsdException w:name="Medium Grid 3 Accent 3" w:uiPriority="69"/>
+    <w:lsdException w:name="Dark List Accent 3" w:uiPriority="70"/>
+    <w:lsdException w:name="Colorful Shading Accent 3" w:uiPriority="71"/>
+    <w:lsdException w:name="Colorful List Accent 3" w:uiPriority="72"/>
+    <w:lsdException w:name="Colorful Grid Accent 3" w:uiPriority="73"/>
+    <w:lsdException w:name="Light Shading Accent 4" w:uiPriority="60"/>
+    <w:lsdException w:name="Light List Accent 4" w:uiPriority="61"/>
+    <w:lsdException w:name="Light Grid Accent 4" w:uiPriority="62"/>
+    <w:lsdException w:name="Medium Shading 1 Accent 4" w:uiPriority="63"/>
+    <w:lsdException w:name="Medium Shading 2 Accent 4" w:uiPriority="64"/>
+    <w:lsdException w:name="Medium List 1 Accent 4" w:uiPriority="65"/>
+    <w:lsdException w:name="Medium List 2 Accent 4" w:uiPriority="66"/>
+    <w:lsdException w:name="Medium Grid 1 Accent 4" w:uiPriority="67"/>
+    <w:lsdException w:name="Medium Grid 2 Accent 4" w:uiPriority="68"/>
+    <w:lsdException w:name="Medium Grid 3 Accent 4" w:uiPriority="69"/>
+    <w:lsdException w:name="Dark List Accent 4" w:uiPriority="70"/>
+    <w:lsdException w:name="Colorful Shading Accent 4" w:uiPriority="71"/>
+    <w:lsdException w:name="Colorful List Accent 4" w:uiPriority="72"/>
+    <w:lsdException w:name="Colorful Grid Accent 4" w:uiPriority="73"/>
+    <w:lsdException w:name="Light Shading Accent 5" w:uiPriority="60"/>
+    <w:lsdException w:name="Light List Accent 5" w:uiPriority="61"/>
+    <w:lsdException w:name="Light Grid Accent 5" w:uiPriority="62"/>
+    <w:lsdException w:name="Medium Shading 1 Accent 5" w:uiPriority="63"/>
+    <w:lsdException w:name="Medium Shading 2 Accent 5" w:uiPriority="64"/>
+    <w:lsdException w:name="Medium List 1 Accent 5" w:uiPriority="65"/>
+    <w:lsdException w:name="Medium List 2 Accent 5" w:uiPriority="66"/>
+    <w:lsdException w:name="Medium Grid 1 Accent 5" w:uiPriority="67"/>
+    <w:lsdException w:name="Medium Grid 2 Accent 5" w:uiPriority="68"/>
+    <w:lsdException w:name="Medium Grid 3 Accent 5" w:uiPriority="69"/>
+    <w:lsdException w:name="Dark List Accent 5" w:uiPriority="70"/>
+    <w:lsdException w:name="Colorful Shading Accent 5" w:uiPriority="71"/>
+    <w:lsdException w:name="Colorful List Accent 5" w:uiPriority="72"/>
+    <w:lsdException w:name="Colorful Grid Accent 5" w:uiPriority="73"/>
+    <w:lsdException w:name="Light Shading Accent 6" w:uiPriority="60"/>
+    <w:lsdException w:name="Light List Accent 6" w:uiPriority="61"/>
+    <w:lsdException w:name="Light Grid Accent 6" w:uiPriority="62"/>
+    <w:lsdException w:name="Medium Shading 1 Accent 6" w:uiPriority="63"/>
+    <w:lsdException w:name="Medium Shading 2 Accent 6" w:uiPriority="64"/>
+    <w:lsdException w:name="Medium List 1 Accent 6" w:uiPriority="65"/>
+    <w:lsdException w:name="Medium List 2 Accent 6" w:uiPriority="66"/>
+    <w:lsdException w:name="Medium Grid 1 Accent 6" w:uiPriority="67"/>
+    <w:lsdException w:name="Medium Grid 2 Accent 6" w:uiPriority="68"/>
+    <w:lsdException w:name="Medium Grid 3 Accent 6" w:uiPriority="69"/>
+    <w:lsdException w:name="Dark List Accent 6" w:uiPriority="70"/>
+    <w:lsdException w:name="Colorful Shading Accent 6" w:uiPriority="71"/>
+    <w:lsdException w:name="Colorful List Accent 6" w:uiPriority="72"/>
+    <w:lsdException w:name="Colorful Grid Accent 6" w:uiPriority="73"/>
+    <w:lsdException w:name="Subtle Emphasis" w:uiPriority="19" w:qFormat="1"/>
+    <w:lsdException w:name="Intense Emphasis" w:uiPriority="21" w:qFormat="1"/>
+    <w:lsdException w:name="Subtle Reference" w:uiPriority="31" w:qFormat="1"/>
+    <w:lsdException w:name="Intense Reference" w:uiPriority="32" w:qFormat="1"/>
+    <w:lsdException w:name="Book Title" w:uiPriority="33" w:qFormat="1"/>
+    <w:lsdException w:name="Bibliography" w:semiHidden="1" w:uiPriority="37" w:unhideWhenUsed="1"/>
+    <w:lsdException w:name="TOC Heading" w:semiHidden="1" w:uiPriority="39" w:unhideWhenUsed="1" w:qFormat="1"/>
+    <w:lsdException w:name="Grid Table 4" w:uiPriority="49"/>
+    <w:lsdException w:name="Grid Table 5 Dark" w:uiPriority="50"/>
+    <w:lsdException w:name="Grid Table 6 Colorful" w:uiPriority="51"/>
+    <w:lsdException w:name="Grid Table 7 Colorful" w:uiPriority="52"/>
+    <w:lsdException w:name="Grid Table 1 Light Accent 1" w:uiPriority="46"/>
+    <w:lsdException w:name="Grid Table 2 Accent 1" w:uiPriority="47"/>
+    <w:lsdException w:name="Grid Table 3 Accent 1" w:uiPriority="48"/>
+    <w:lsdException w:name="Grid Table 4 Accent 1" w:uiPriority="49"/>
+    <w:lsdException w:name="Grid Table 5 Dark Accent 1" w:uiPriority="50"/>
+    <w:lsdException w:name="Grid Table 6 Colorful Accent 1" w:uiPriority="51"/>
+    <w:lsdException w:name="Grid Table 7 Colorful Accent 1" w:uiPriority="52"/>
+    <w:lsdException w:name="Grid Table 1 Light Accent 2" w:uiPriority="46"/>
+    <w:lsdException w:name="Grid Table 2 Accent 2" w:uiPriority="47"/>
+    <w:lsdException w:name="Grid Table 3 Accent 2" w:uiPriority="48"/>
+    <w:lsdException w:name="Grid Table 4 Accent 2" w:uiPriority="49"/>
+    <w:lsdException w:name="Grid Table 5 Dark Accent 2" w:uiPriority="50"/>
+    <w:lsdException w:name="Grid Table 6 Colorful Accent 2" w:uiPriority="51"/>
+    <w:lsdException w:name="Grid Table 7 Colorful Accent 2" w:uiPriority="52"/>
+    <w:lsdException w:name="Grid Table 1 Light Accent 3" w:uiPriority="46"/>
+    <w:lsdException w:name="Grid Table 2 Accent 3" w:uiPriority="47"/>
+    <w:lsdException w:name="Grid Table 3 Accent 3" w:uiPriority="48"/>
+    <w:lsdException w:name="Grid Table 4 Accent 3" w:uiPriority="49"/>
+    <w:lsdException w:name="Grid Table 5 Dark Accent 3" w:uiPriority="50"/>
+    <w:lsdException w:name="Grid Table 6 Colorful Accent 3" w:uiPriority="51"/>
+    <w:lsdException w:name="Grid Table 7 Colorful Accent 3" w:uiPriority="52"/>
+    <w:lsdException w:name="Grid Table 1 Light Accent 4" w:uiPriority="46"/>
+    <w:lsdException w:name="Grid Table 2 Accent 4" w:uiPriority="47"/>
+    <w:lsdException w:name="Grid Table 3 Accent 4" w:uiPriority="48"/>
+    <w:lsdException w:name="Grid Table 4 Accent 4" w:uiPriority="49"/>
+    <w:lsdException w:name="Grid Table 5 Dark Accent 4" w:uiPriority="50"/>
+    <w:lsdException w:name="Grid Table 6 Colorful Accent 4" w:uiPriority="51"/>
+    <w:lsdException w:name="Grid Table 7 Colorful Accent 4" w:uiPriority="52"/>
+    <w:lsdException w:name="Grid Table 1 Light Accent 5" w:uiPriority="46"/>
+    <w:lsdException w:name="Grid Table 2 Accent 5" w:uiPriority="47"/>
+    <w:lsdException w:name="Grid Table 3 Accent 5" w:uiPriority="48"/>
+    <w:lsdException w:name="Grid Table 4 Accent 5" w:uiPriority="49"/>
+    <w:lsdException w:name="Grid Table 5 Dark Accent 5" w:uiPriority="50"/>
+    <w:lsdException w:name="Grid Table 6 Colorful Accent 5" w:uiPriority="51"/>
+    <w:lsdException w:name="Grid Table 7 Colorful Accent 5" w:uiPriority="52"/>
+    <w:lsdException w:name="Grid Table 1 Light Accent 6" w:uiPriority="46"/>
+    <w:lsdException w:name="Grid Table 2 Accent 6" w:uiPriority="47"/>
+    <w:lsdException w:name="Grid Table 3 Accent 6" w:uiPriority="48"/>
+    <w:lsdException w:name="Grid Table 4 Accent 6" w:uiPriority="49"/>
+    <w:lsdException w:name="Grid Table 5 Dark Accent 6" w:uiPriority="50"/>
+    <w:lsdException w:name="Grid Table 6 Colorful Accent 6" w:uiPriority="51"/>
+    <w:lsdException w:name="Grid Table 7 Colorful Accent 6" w:uiPriority="52"/>
+    <w:lsdException w:name="List Table 1 Light" w:uiPriority="46"/>
+    <w:lsdException w:name="List Table 2" w:uiPriority="47"/>
+    <w:lsdException w:name="List Table 3" w:uiPriority="48"/>
+    <w:lsdException w:name="List Table 4" w:uiPriority="49"/>
+    <w:lsdException w:name="List Table 5 Dark" w:uiPriority="50"/>
+    <w:lsdException w:name="List Table 6 Colorful" w:uiPriority="51"/>
+    <w:lsdException w:name="List Table 7 Colorful" w:uiPriority="52"/>
+    <w:lsdException w:name="List Table 1 Light Accent 1" w:uiPriority="46"/>
+    <w:lsdException w:name="List Table 2 Accent 1" w:uiPriority="47"/>
+    <w:lsdException w:name="List Table 3 Accent 1" w:uiPriority="48"/>
+    <w:lsdException w:name="List Table 4 Accent 1" w:uiPriority="49"/>
+    <w:lsdException w:name="List Table 5 Dark Accent 1" w:uiPriority="50"/>
+    <w:lsdException w:name="List Table 6 Colorful Accent 1" w:uiPriority="51"/>
+    <w:lsdException w:name="List Table 7 Colorful Accent 1" w:uiPriority="52"/>
+    <w:lsdException w:name="List Table 1 Light Accent 2" w:uiPriority="46"/>
+    <w:lsdException w:name="List Table 2 Accent 2" w:uiPriority="47"/>
+    <w:lsdException w:name="List Table 3 Accent 2" w:uiPriority="48"/>
+    <w:lsdException w:name="List Table 4 Accent 2" w:uiPriority="49"/>
+    <w:lsdException w:name="List Table 5 Dark Accent 2" w:uiPriority="50"/>
+    <w:lsdException w:name="List Table 6 Colorful Accent 2" w:uiPriority="51"/>
+    <w:lsdException w:name="List Table 7 Colorful Accent 2" w:uiPriority="52"/>
+    <w:lsdException w:name="List Table 1 Light Accent 3" w:uiPriority="46"/>
+    <w:lsdException w:name="List Table 2 Accent 3" w:uiPriority="47"/>
+    <w:lsdException w:name="List Table 3 Accent 3" w:uiPriority="48"/>
+    <w:lsdException w:name="List Table 4 Accent 3" w:uiPriority="49"/>
+    <w:lsdException w:name="List Table 5 Dark Accent 3" w:uiPriority="50"/>
+    <w:lsdException w:name="List Table 6 Colorful Accent 3" w:uiPriority="51"/>
+    <w:lsdException w:name="List Table 7 Colorful Accent 3" w:uiPriority="52"/>
+    <w:lsdException w:name="List Table 1 Light Accent 4" w:uiPriority="46"/>
+    <w:lsdException w:name="List Table 2 Accent 4" w:uiPriority="47"/>
+    <w:lsdException w:name="List Table 3 Accent 4" w:uiPriority="48"/>
+    <w:lsdException w:name="List Table 4 Accent 4" w:uiPriority="49"/>
+    <w:lsdException w:name="List Table 5 Dark Accent 4" w:uiPriority="50"/>
+    <w:lsdException w:name="List Table 6 Colorful Accent 4" w:uiPriority="51"/>
+    <w:lsdException w:name="List Table 7 Colorful Accent 4" w:uiPriority="52"/>
+    <w:lsdException w:name="List Table 1 Light Accent 5" w:uiPriority="46"/>
+    <w:lsdException w:name="List Table 2 Accent 5" w:uiPriority="47"/>
+    <w:lsdException w:name="List Table 3 Accent 5" w:uiPriority="48"/>
+    <w:lsdException w:name="List Table 4 Accent 5" w:uiPriority="49"/>
+    <w:lsdException w:name="List Table 5 Dark Accent 5" w:uiPriority="50"/>
+    <w:lsdException w:name="List Table 6 Colorful Accent 5" w:uiPriority="51"/>
+    <w:lsdException w:name="List Table 7 Colorful Accent 5" w:uiPriority="52"/>
+    <w:lsdException w:name="List Table 1 Light Accent 6" w:uiPriority="46"/>
+    <w:lsdException w:name="List Table 2 Accent 6" w:uiPriority="47"/>
+    <w:lsdException w:name="List Table 3 Accent 6" w:uiPriority="48"/>
+    <w:lsdException w:name="List Table 4 Accent 6" w:uiPriority="49"/>
+    <w:lsdException w:name="List Table 5 Dark Accent 6" w:uiPriority="50"/>
+    <w:lsdException w:name="List Table 6 Colorful Accent 6" w:uiPriority="51"/>
+    <w:lsdException w:name="List Table 7 Colorful Accent 6" w:uiPriority="52"/>
   </w:latentStyles>
   <w:style w:type="paragraph" w:default="1" w:styleId="Normal">
     <w:name w:val="Normal"/>
@@ -6241,8 +6868,8 @@
   </w:style>
   <w:style w:type="paragraph" w:styleId="Heading1">
     <w:name w:val="heading 1"/>
-    <w:basedOn w:val="normal0"/>
-    <w:next w:val="normal0"/>
+    <w:basedOn w:val="Normal1"/>
+    <w:next w:val="Normal1"/>
     <w:pPr>
       <w:keepNext/>
       <w:keepLines/>
@@ -6257,8 +6884,8 @@
   </w:style>
   <w:style w:type="paragraph" w:styleId="Heading2">
     <w:name w:val="heading 2"/>
-    <w:basedOn w:val="normal0"/>
-    <w:next w:val="normal0"/>
+    <w:basedOn w:val="Normal1"/>
+    <w:next w:val="Normal1"/>
     <w:pPr>
       <w:keepNext/>
       <w:keepLines/>
@@ -6274,8 +6901,8 @@
   </w:style>
   <w:style w:type="paragraph" w:styleId="Heading3">
     <w:name w:val="heading 3"/>
-    <w:basedOn w:val="normal0"/>
-    <w:next w:val="normal0"/>
+    <w:basedOn w:val="Normal1"/>
+    <w:next w:val="Normal1"/>
     <w:pPr>
       <w:keepNext/>
       <w:keepLines/>
@@ -6292,8 +6919,8 @@
   </w:style>
   <w:style w:type="paragraph" w:styleId="Heading4">
     <w:name w:val="heading 4"/>
-    <w:basedOn w:val="normal0"/>
-    <w:next w:val="normal0"/>
+    <w:basedOn w:val="Normal1"/>
+    <w:next w:val="Normal1"/>
     <w:pPr>
       <w:keepNext/>
       <w:keepLines/>
@@ -6309,8 +6936,8 @@
   </w:style>
   <w:style w:type="paragraph" w:styleId="Heading5">
     <w:name w:val="heading 5"/>
-    <w:basedOn w:val="normal0"/>
-    <w:next w:val="normal0"/>
+    <w:basedOn w:val="Normal1"/>
+    <w:next w:val="Normal1"/>
     <w:pPr>
       <w:keepNext/>
       <w:keepLines/>
@@ -6325,8 +6952,8 @@
   </w:style>
   <w:style w:type="paragraph" w:styleId="Heading6">
     <w:name w:val="heading 6"/>
-    <w:basedOn w:val="normal0"/>
-    <w:next w:val="normal0"/>
+    <w:basedOn w:val="Normal1"/>
+    <w:next w:val="Normal1"/>
     <w:pPr>
       <w:keepNext/>
       <w:keepLines/>
@@ -6367,13 +6994,13 @@
     <w:semiHidden/>
     <w:unhideWhenUsed/>
   </w:style>
-  <w:style w:type="paragraph" w:customStyle="1" w:styleId="normal0">
-    <w:name w:val="normal"/>
+  <w:style w:type="paragraph" w:customStyle="1" w:styleId="Normal1">
+    <w:name w:val="Normal1"/>
   </w:style>
   <w:style w:type="paragraph" w:styleId="Title">
     <w:name w:val="Title"/>
-    <w:basedOn w:val="normal0"/>
-    <w:next w:val="normal0"/>
+    <w:basedOn w:val="Normal1"/>
+    <w:next w:val="Normal1"/>
     <w:pPr>
       <w:keepNext/>
       <w:keepLines/>
@@ -6386,8 +7013,8 @@
   </w:style>
   <w:style w:type="paragraph" w:styleId="Subtitle">
     <w:name w:val="Subtitle"/>
-    <w:basedOn w:val="normal0"/>
-    <w:next w:val="normal0"/>
+    <w:basedOn w:val="Normal1"/>
+    <w:next w:val="Normal1"/>
     <w:pPr>
       <w:keepNext/>
       <w:keepLines/>
@@ -6406,13 +7033,6 @@
     <w:tblPr>
       <w:tblStyleRowBandSize w:val="1"/>
       <w:tblStyleColBandSize w:val="1"/>
-      <w:tblInd w:w="0" w:type="dxa"/>
-      <w:tblCellMar>
-        <w:top w:w="0" w:type="dxa"/>
-        <w:left w:w="108" w:type="dxa"/>
-        <w:bottom w:w="0" w:type="dxa"/>
-        <w:right w:w="108" w:type="dxa"/>
-      </w:tblCellMar>
     </w:tblPr>
   </w:style>
   <w:style w:type="table" w:customStyle="1" w:styleId="a0">
@@ -6420,13 +7040,6 @@
     <w:tblPr>
       <w:tblStyleRowBandSize w:val="1"/>
       <w:tblStyleColBandSize w:val="1"/>
-      <w:tblInd w:w="0" w:type="dxa"/>
-      <w:tblCellMar>
-        <w:top w:w="0" w:type="dxa"/>
-        <w:left w:w="108" w:type="dxa"/>
-        <w:bottom w:w="0" w:type="dxa"/>
-        <w:right w:w="108" w:type="dxa"/>
-      </w:tblCellMar>
     </w:tblPr>
   </w:style>
   <w:style w:type="table" w:customStyle="1" w:styleId="a1">
@@ -6434,13 +7047,6 @@
     <w:tblPr>
       <w:tblStyleRowBandSize w:val="1"/>
       <w:tblStyleColBandSize w:val="1"/>
-      <w:tblInd w:w="0" w:type="dxa"/>
-      <w:tblCellMar>
-        <w:top w:w="0" w:type="dxa"/>
-        <w:left w:w="108" w:type="dxa"/>
-        <w:bottom w:w="0" w:type="dxa"/>
-        <w:right w:w="108" w:type="dxa"/>
-      </w:tblCellMar>
     </w:tblPr>
   </w:style>
   <w:style w:type="table" w:customStyle="1" w:styleId="a2">
@@ -6448,13 +7054,6 @@
     <w:tblPr>
       <w:tblStyleRowBandSize w:val="1"/>
       <w:tblStyleColBandSize w:val="1"/>
-      <w:tblInd w:w="0" w:type="dxa"/>
-      <w:tblCellMar>
-        <w:top w:w="0" w:type="dxa"/>
-        <w:left w:w="108" w:type="dxa"/>
-        <w:bottom w:w="0" w:type="dxa"/>
-        <w:right w:w="108" w:type="dxa"/>
-      </w:tblCellMar>
     </w:tblPr>
   </w:style>
   <w:style w:type="character" w:styleId="Hyperlink">
@@ -6518,7 +7117,6 @@
       <w:spacing w:line="240" w:lineRule="auto"/>
     </w:pPr>
     <w:tblPr>
-      <w:tblInd w:w="0" w:type="dxa"/>
       <w:tblBorders>
         <w:top w:val="single" w:sz="4" w:space="0" w:color="auto"/>
         <w:left w:val="single" w:sz="4" w:space="0" w:color="auto"/>
@@ -6527,472 +7125,72 @@
         <w:insideH w:val="single" w:sz="4" w:space="0" w:color="auto"/>
         <w:insideV w:val="single" w:sz="4" w:space="0" w:color="auto"/>
       </w:tblBorders>
-      <w:tblCellMar>
-        <w:top w:w="0" w:type="dxa"/>
-        <w:left w:w="108" w:type="dxa"/>
-        <w:bottom w:w="0" w:type="dxa"/>
-        <w:right w:w="108" w:type="dxa"/>
-      </w:tblCellMar>
     </w:tblPr>
   </w:style>
-</w:styles>
-</file>
-
-<file path=word/stylesWithEffects.xml><?xml version="1.0" encoding="utf-8"?>
-<w:styles xmlns:wpc="http://schemas.microsoft.com/office/word/2010/wordprocessingCanvas" xmlns:mo="http://schemas.microsoft.com/office/mac/office/2008/main" xmlns:mc="http://schemas.openxmlformats.org/markup-compatibility/2006" xmlns:mv="urn:schemas-microsoft-com:mac:vml" xmlns:o="urn:schemas-microsoft-com:office:office" xmlns:r="http://schemas.openxmlformats.org/officeDocument/2006/relationships" xmlns:m="http://schemas.openxmlformats.org/officeDocument/2006/math" xmlns:v="urn:schemas-microsoft-com:vml" xmlns:wp14="http://schemas.microsoft.com/office/word/2010/wordprocessingDrawing" xmlns:wp="http://schemas.openxmlformats.org/drawingml/2006/wordprocessingDrawing" xmlns:w10="urn:schemas-microsoft-com:office:word" xmlns:w="http://schemas.openxmlformats.org/wordprocessingml/2006/main" xmlns:w14="http://schemas.microsoft.com/office/word/2010/wordml" xmlns:wpg="http://schemas.microsoft.com/office/word/2010/wordprocessingGroup" xmlns:wpi="http://schemas.microsoft.com/office/word/2010/wordprocessingInk" xmlns:wne="http://schemas.microsoft.com/office/word/2006/wordml" xmlns:wps="http://schemas.microsoft.com/office/word/2010/wordprocessingShape" mc:Ignorable="w14 wp14">
-  <w:docDefaults>
-    <w:rPrDefault>
-      <w:rPr>
-        <w:rFonts w:ascii="Arial" w:eastAsia="Arial" w:hAnsi="Arial" w:cs="Arial"/>
-        <w:color w:val="000000"/>
-        <w:sz w:val="22"/>
-        <w:lang w:val="en-GB" w:eastAsia="en-US" w:bidi="ar-SA"/>
-      </w:rPr>
-    </w:rPrDefault>
-    <w:pPrDefault>
-      <w:pPr>
-        <w:spacing w:line="276" w:lineRule="auto"/>
-      </w:pPr>
-    </w:pPrDefault>
-  </w:docDefaults>
-  <w:latentStyles w:defLockedState="0" w:defUIPriority="99" w:defSemiHidden="1" w:defUnhideWhenUsed="1" w:defQFormat="0" w:count="276">
-    <w:lsdException w:name="Normal" w:semiHidden="0" w:uiPriority="0" w:unhideWhenUsed="0" w:qFormat="1"/>
-    <w:lsdException w:name="heading 1" w:semiHidden="0" w:uiPriority="9" w:unhideWhenUsed="0" w:qFormat="1"/>
-    <w:lsdException w:name="heading 2" w:uiPriority="9" w:qFormat="1"/>
-    <w:lsdException w:name="heading 3" w:uiPriority="9" w:qFormat="1"/>
-    <w:lsdException w:name="heading 4" w:uiPriority="9" w:qFormat="1"/>
-    <w:lsdException w:name="heading 5" w:uiPriority="9" w:qFormat="1"/>
-    <w:lsdException w:name="heading 6" w:uiPriority="9" w:qFormat="1"/>
-    <w:lsdException w:name="heading 7" w:uiPriority="9" w:qFormat="1"/>
-    <w:lsdException w:name="heading 8" w:uiPriority="9" w:qFormat="1"/>
-    <w:lsdException w:name="heading 9" w:uiPriority="9" w:qFormat="1"/>
-    <w:lsdException w:name="toc 1" w:uiPriority="39"/>
-    <w:lsdException w:name="toc 2" w:uiPriority="39"/>
-    <w:lsdException w:name="toc 3" w:uiPriority="39"/>
-    <w:lsdException w:name="toc 4" w:uiPriority="39"/>
-    <w:lsdException w:name="toc 5" w:uiPriority="39"/>
-    <w:lsdException w:name="toc 6" w:uiPriority="39"/>
-    <w:lsdException w:name="toc 7" w:uiPriority="39"/>
-    <w:lsdException w:name="toc 8" w:uiPriority="39"/>
-    <w:lsdException w:name="toc 9" w:uiPriority="39"/>
-    <w:lsdException w:name="caption" w:uiPriority="35" w:qFormat="1"/>
-    <w:lsdException w:name="Title" w:semiHidden="0" w:uiPriority="10" w:unhideWhenUsed="0" w:qFormat="1"/>
-    <w:lsdException w:name="Default Paragraph Font" w:uiPriority="1"/>
-    <w:lsdException w:name="Subtitle" w:semiHidden="0" w:uiPriority="11" w:unhideWhenUsed="0" w:qFormat="1"/>
-    <w:lsdException w:name="Strong" w:semiHidden="0" w:uiPriority="22" w:unhideWhenUsed="0" w:qFormat="1"/>
-    <w:lsdException w:name="Emphasis" w:semiHidden="0" w:uiPriority="20" w:unhideWhenUsed="0" w:qFormat="1"/>
-    <w:lsdException w:name="Table Grid" w:semiHidden="0" w:uiPriority="59" w:unhideWhenUsed="0"/>
-    <w:lsdException w:name="Placeholder Text" w:unhideWhenUsed="0"/>
-    <w:lsdException w:name="No Spacing" w:semiHidden="0" w:uiPriority="1" w:unhideWhenUsed="0" w:qFormat="1"/>
-    <w:lsdException w:name="Light Shading" w:semiHidden="0" w:uiPriority="60" w:unhideWhenUsed="0"/>
-    <w:lsdException w:name="Light List" w:semiHidden="0" w:uiPriority="61" w:unhideWhenUsed="0"/>
-    <w:lsdException w:name="Light Grid" w:semiHidden="0" w:uiPriority="62" w:unhideWhenUsed="0"/>
-    <w:lsdException w:name="Medium Shading 1" w:semiHidden="0" w:uiPriority="63" w:unhideWhenUsed="0"/>
-    <w:lsdException w:name="Medium Shading 2" w:semiHidden="0" w:uiPriority="64" w:unhideWhenUsed="0"/>
-    <w:lsdException w:name="Medium List 1" w:semiHidden="0" w:uiPriority="65" w:unhideWhenUsed="0"/>
-    <w:lsdException w:name="Medium List 2" w:semiHidden="0" w:uiPriority="66" w:unhideWhenUsed="0"/>
-    <w:lsdException w:name="Medium Grid 1" w:semiHidden="0" w:uiPriority="67" w:unhideWhenUsed="0"/>
-    <w:lsdException w:name="Medium Grid 2" w:semiHidden="0" w:uiPriority="68" w:unhideWhenUsed="0"/>
-    <w:lsdException w:name="Medium Grid 3" w:semiHidden="0" w:uiPriority="69" w:unhideWhenUsed="0"/>
-    <w:lsdException w:name="Dark List" w:semiHidden="0" w:uiPriority="70" w:unhideWhenUsed="0"/>
-    <w:lsdException w:name="Colorful Shading" w:semiHidden="0" w:uiPriority="71" w:unhideWhenUsed="0"/>
-    <w:lsdException w:name="Colorful List" w:semiHidden="0" w:uiPriority="72" w:unhideWhenUsed="0"/>
-    <w:lsdException w:name="Colorful Grid" w:semiHidden="0" w:uiPriority="73" w:unhideWhenUsed="0"/>
-    <w:lsdException w:name="Light Shading Accent 1" w:semiHidden="0" w:uiPriority="60" w:unhideWhenUsed="0"/>
-    <w:lsdException w:name="Light List Accent 1" w:semiHidden="0" w:uiPriority="61" w:unhideWhenUsed="0"/>
-    <w:lsdException w:name="Light Grid Accent 1" w:semiHidden="0" w:uiPriority="62" w:unhideWhenUsed="0"/>
-    <w:lsdException w:name="Medium Shading 1 Accent 1" w:semiHidden="0" w:uiPriority="63" w:unhideWhenUsed="0"/>
-    <w:lsdException w:name="Medium Shading 2 Accent 1" w:semiHidden="0" w:uiPriority="64" w:unhideWhenUsed="0"/>
-    <w:lsdException w:name="Medium List 1 Accent 1" w:semiHidden="0" w:uiPriority="65" w:unhideWhenUsed="0"/>
-    <w:lsdException w:name="Revision" w:unhideWhenUsed="0"/>
-    <w:lsdException w:name="List Paragraph" w:semiHidden="0" w:uiPriority="34" w:unhideWhenUsed="0" w:qFormat="1"/>
-    <w:lsdException w:name="Quote" w:semiHidden="0" w:uiPriority="29" w:unhideWhenUsed="0" w:qFormat="1"/>
-    <w:lsdException w:name="Intense Quote" w:semiHidden="0" w:uiPriority="30" w:unhideWhenUsed="0" w:qFormat="1"/>
-    <w:lsdException w:name="Medium List 2 Accent 1" w:semiHidden="0" w:uiPriority="66" w:unhideWhenUsed="0"/>
-    <w:lsdException w:name="Medium Grid 1 Accent 1" w:semiHidden="0" w:uiPriority="67" w:unhideWhenUsed="0"/>
-    <w:lsdException w:name="Medium Grid 2 Accent 1" w:semiHidden="0" w:uiPriority="68" w:unhideWhenUsed="0"/>
-    <w:lsdException w:name="Medium Grid 3 Accent 1" w:semiHidden="0" w:uiPriority="69" w:unhideWhenUsed="0"/>
-    <w:lsdException w:name="Dark List Accent 1" w:semiHidden="0" w:uiPriority="70" w:unhideWhenUsed="0"/>
-    <w:lsdException w:name="Colorful Shading Accent 1" w:semiHidden="0" w:uiPriority="71" w:unhideWhenUsed="0"/>
-    <w:lsdException w:name="Colorful List Accent 1" w:semiHidden="0" w:uiPriority="72" w:unhideWhenUsed="0"/>
-    <w:lsdException w:name="Colorful Grid Accent 1" w:semiHidden="0" w:uiPriority="73" w:unhideWhenUsed="0"/>
-    <w:lsdException w:name="Light Shading Accent 2" w:semiHidden="0" w:uiPriority="60" w:unhideWhenUsed="0"/>
-    <w:lsdException w:name="Light List Accent 2" w:semiHidden="0" w:uiPriority="61" w:unhideWhenUsed="0"/>
-    <w:lsdException w:name="Light Grid Accent 2" w:semiHidden="0" w:uiPriority="62" w:unhideWhenUsed="0"/>
-    <w:lsdException w:name="Medium Shading 1 Accent 2" w:semiHidden="0" w:uiPriority="63" w:unhideWhenUsed="0"/>
-    <w:lsdException w:name="Medium Shading 2 Accent 2" w:semiHidden="0" w:uiPriority="64" w:unhideWhenUsed="0"/>
-    <w:lsdException w:name="Medium List 1 Accent 2" w:semiHidden="0" w:uiPriority="65" w:unhideWhenUsed="0"/>
-    <w:lsdException w:name="Medium List 2 Accent 2" w:semiHidden="0" w:uiPriority="66" w:unhideWhenUsed="0"/>
-    <w:lsdException w:name="Medium Grid 1 Accent 2" w:semiHidden="0" w:uiPriority="67" w:unhideWhenUsed="0"/>
-    <w:lsdException w:name="Medium Grid 2 Accent 2" w:semiHidden="0" w:uiPriority="68" w:unhideWhenUsed="0"/>
-    <w:lsdException w:name="Medium Grid 3 Accent 2" w:semiHidden="0" w:uiPriority="69" w:unhideWhenUsed="0"/>
-    <w:lsdException w:name="Dark List Accent 2" w:semiHidden="0" w:uiPriority="70" w:unhideWhenUsed="0"/>
-    <w:lsdException w:name="Colorful Shading Accent 2" w:semiHidden="0" w:uiPriority="71" w:unhideWhenUsed="0"/>
-    <w:lsdException w:name="Colorful List Accent 2" w:semiHidden="0" w:uiPriority="72" w:unhideWhenUsed="0"/>
-    <w:lsdException w:name="Colorful Grid Accent 2" w:semiHidden="0" w:uiPriority="73" w:unhideWhenUsed="0"/>
-    <w:lsdException w:name="Light Shading Accent 3" w:semiHidden="0" w:uiPriority="60" w:unhideWhenUsed="0"/>
-    <w:lsdException w:name="Light List Accent 3" w:semiHidden="0" w:uiPriority="61" w:unhideWhenUsed="0"/>
-    <w:lsdException w:name="Light Grid Accent 3" w:semiHidden="0" w:uiPriority="62" w:unhideWhenUsed="0"/>
-    <w:lsdException w:name="Medium Shading 1 Accent 3" w:semiHidden="0" w:uiPriority="63" w:unhideWhenUsed="0"/>
-    <w:lsdException w:name="Medium Shading 2 Accent 3" w:semiHidden="0" w:uiPriority="64" w:unhideWhenUsed="0"/>
-    <w:lsdException w:name="Medium List 1 Accent 3" w:semiHidden="0" w:uiPriority="65" w:unhideWhenUsed="0"/>
-    <w:lsdException w:name="Medium List 2 Accent 3" w:semiHidden="0" w:uiPriority="66" w:unhideWhenUsed="0"/>
-    <w:lsdException w:name="Medium Grid 1 Accent 3" w:semiHidden="0" w:uiPriority="67" w:unhideWhenUsed="0"/>
-    <w:lsdException w:name="Medium Grid 2 Accent 3" w:semiHidden="0" w:uiPriority="68" w:unhideWhenUsed="0"/>
-    <w:lsdException w:name="Medium Grid 3 Accent 3" w:semiHidden="0" w:uiPriority="69" w:unhideWhenUsed="0"/>
-    <w:lsdException w:name="Dark List Accent 3" w:semiHidden="0" w:uiPriority="70" w:unhideWhenUsed="0"/>
-    <w:lsdException w:name="Colorful Shading Accent 3" w:semiHidden="0" w:uiPriority="71" w:unhideWhenUsed="0"/>
-    <w:lsdException w:name="Colorful List Accent 3" w:semiHidden="0" w:uiPriority="72" w:unhideWhenUsed="0"/>
-    <w:lsdException w:name="Colorful Grid Accent 3" w:semiHidden="0" w:uiPriority="73" w:unhideWhenUsed="0"/>
-    <w:lsdException w:name="Light Shading Accent 4" w:semiHidden="0" w:uiPriority="60" w:unhideWhenUsed="0"/>
-    <w:lsdException w:name="Light List Accent 4" w:semiHidden="0" w:uiPriority="61" w:unhideWhenUsed="0"/>
-    <w:lsdException w:name="Light Grid Accent 4" w:semiHidden="0" w:uiPriority="62" w:unhideWhenUsed="0"/>
-    <w:lsdException w:name="Medium Shading 1 Accent 4" w:semiHidden="0" w:uiPriority="63" w:unhideWhenUsed="0"/>
-    <w:lsdException w:name="Medium Shading 2 Accent 4" w:semiHidden="0" w:uiPriority="64" w:unhideWhenUsed="0"/>
-    <w:lsdException w:name="Medium List 1 Accent 4" w:semiHidden="0" w:uiPriority="65" w:unhideWhenUsed="0"/>
-    <w:lsdException w:name="Medium List 2 Accent 4" w:semiHidden="0" w:uiPriority="66" w:unhideWhenUsed="0"/>
-    <w:lsdException w:name="Medium Grid 1 Accent 4" w:semiHidden="0" w:uiPriority="67" w:unhideWhenUsed="0"/>
-    <w:lsdException w:name="Medium Grid 2 Accent 4" w:semiHidden="0" w:uiPriority="68" w:unhideWhenUsed="0"/>
-    <w:lsdException w:name="Medium Grid 3 Accent 4" w:semiHidden="0" w:uiPriority="69" w:unhideWhenUsed="0"/>
-    <w:lsdException w:name="Dark List Accent 4" w:semiHidden="0" w:uiPriority="70" w:unhideWhenUsed="0"/>
-    <w:lsdException w:name="Colorful Shading Accent 4" w:semiHidden="0" w:uiPriority="71" w:unhideWhenUsed="0"/>
-    <w:lsdException w:name="Colorful List Accent 4" w:semiHidden="0" w:uiPriority="72" w:unhideWhenUsed="0"/>
-    <w:lsdException w:name="Colorful Grid Accent 4" w:semiHidden="0" w:uiPriority="73" w:unhideWhenUsed="0"/>
-    <w:lsdException w:name="Light Shading Accent 5" w:semiHidden="0" w:uiPriority="60" w:unhideWhenUsed="0"/>
-    <w:lsdException w:name="Light List Accent 5" w:semiHidden="0" w:uiPriority="61" w:unhideWhenUsed="0"/>
-    <w:lsdException w:name="Light Grid Accent 5" w:semiHidden="0" w:uiPriority="62" w:unhideWhenUsed="0"/>
-    <w:lsdException w:name="Medium Shading 1 Accent 5" w:semiHidden="0" w:uiPriority="63" w:unhideWhenUsed="0"/>
-    <w:lsdException w:name="Medium Shading 2 Accent 5" w:semiHidden="0" w:uiPriority="64" w:unhideWhenUsed="0"/>
-    <w:lsdException w:name="Medium List 1 Accent 5" w:semiHidden="0" w:uiPriority="65" w:unhideWhenUsed="0"/>
-    <w:lsdException w:name="Medium List 2 Accent 5" w:semiHidden="0" w:uiPriority="66" w:unhideWhenUsed="0"/>
-    <w:lsdException w:name="Medium Grid 1 Accent 5" w:semiHidden="0" w:uiPriority="67" w:unhideWhenUsed="0"/>
-    <w:lsdException w:name="Medium Grid 2 Accent 5" w:semiHidden="0" w:uiPriority="68" w:unhideWhenUsed="0"/>
-    <w:lsdException w:name="Medium Grid 3 Accent 5" w:semiHidden="0" w:uiPriority="69" w:unhideWhenUsed="0"/>
-    <w:lsdException w:name="Dark List Accent 5" w:semiHidden="0" w:uiPriority="70" w:unhideWhenUsed="0"/>
-    <w:lsdException w:name="Colorful Shading Accent 5" w:semiHidden="0" w:uiPriority="71" w:unhideWhenUsed="0"/>
-    <w:lsdException w:name="Colorful List Accent 5" w:semiHidden="0" w:uiPriority="72" w:unhideWhenUsed="0"/>
-    <w:lsdException w:name="Colorful Grid Accent 5" w:semiHidden="0" w:uiPriority="73" w:unhideWhenUsed="0"/>
-    <w:lsdException w:name="Light Shading Accent 6" w:semiHidden="0" w:uiPriority="60" w:unhideWhenUsed="0"/>
-    <w:lsdException w:name="Light List Accent 6" w:semiHidden="0" w:uiPriority="61" w:unhideWhenUsed="0"/>
-    <w:lsdException w:name="Light Grid Accent 6" w:semiHidden="0" w:uiPriority="62" w:unhideWhenUsed="0"/>
-    <w:lsdException w:name="Medium Shading 1 Accent 6" w:semiHidden="0" w:uiPriority="63" w:unhideWhenUsed="0"/>
-    <w:lsdException w:name="Medium Shading 2 Accent 6" w:semiHidden="0" w:uiPriority="64" w:unhideWhenUsed="0"/>
-    <w:lsdException w:name="Medium List 1 Accent 6" w:semiHidden="0" w:uiPriority="65" w:unhideWhenUsed="0"/>
-    <w:lsdException w:name="Medium List 2 Accent 6" w:semiHidden="0" w:uiPriority="66" w:unhideWhenUsed="0"/>
-    <w:lsdException w:name="Medium Grid 1 Accent 6" w:semiHidden="0" w:uiPriority="67" w:unhideWhenUsed="0"/>
-    <w:lsdException w:name="Medium Grid 2 Accent 6" w:semiHidden="0" w:uiPriority="68" w:unhideWhenUsed="0"/>
-    <w:lsdException w:name="Medium Grid 3 Accent 6" w:semiHidden="0" w:uiPriority="69" w:unhideWhenUsed="0"/>
-    <w:lsdException w:name="Dark List Accent 6" w:semiHidden="0" w:uiPriority="70" w:unhideWhenUsed="0"/>
-    <w:lsdException w:name="Colorful Shading Accent 6" w:semiHidden="0" w:uiPriority="71" w:unhideWhenUsed="0"/>
-    <w:lsdException w:name="Colorful List Accent 6" w:semiHidden="0" w:uiPriority="72" w:unhideWhenUsed="0"/>
-    <w:lsdException w:name="Colorful Grid Accent 6" w:semiHidden="0" w:uiPriority="73" w:unhideWhenUsed="0"/>
-    <w:lsdException w:name="Subtle Emphasis" w:semiHidden="0" w:uiPriority="19" w:unhideWhenUsed="0" w:qFormat="1"/>
-    <w:lsdException w:name="Intense Emphasis" w:semiHidden="0" w:uiPriority="21" w:unhideWhenUsed="0" w:qFormat="1"/>
-    <w:lsdException w:name="Subtle Reference" w:semiHidden="0" w:uiPriority="31" w:unhideWhenUsed="0" w:qFormat="1"/>
-    <w:lsdException w:name="Intense Reference" w:semiHidden="0" w:uiPriority="32" w:unhideWhenUsed="0" w:qFormat="1"/>
-    <w:lsdException w:name="Book Title" w:semiHidden="0" w:uiPriority="33" w:unhideWhenUsed="0" w:qFormat="1"/>
-    <w:lsdException w:name="Bibliography" w:uiPriority="37"/>
-    <w:lsdException w:name="TOC Heading" w:uiPriority="39" w:qFormat="1"/>
-  </w:latentStyles>
-  <w:style w:type="paragraph" w:default="1" w:styleId="Normal">
-    <w:name w:val="Normal"/>
-    <w:qFormat/>
-  </w:style>
-  <w:style w:type="paragraph" w:styleId="Heading1">
-    <w:name w:val="heading 1"/>
-    <w:basedOn w:val="normal0"/>
-    <w:next w:val="normal0"/>
-    <w:pPr>
-      <w:keepNext/>
-      <w:keepLines/>
-      <w:spacing w:before="200"/>
-      <w:contextualSpacing/>
-      <w:outlineLvl w:val="0"/>
-    </w:pPr>
-    <w:rPr>
-      <w:rFonts w:ascii="Trebuchet MS" w:eastAsia="Trebuchet MS" w:hAnsi="Trebuchet MS" w:cs="Trebuchet MS"/>
-      <w:sz w:val="32"/>
-    </w:rPr>
-  </w:style>
-  <w:style w:type="paragraph" w:styleId="Heading2">
-    <w:name w:val="heading 2"/>
-    <w:basedOn w:val="normal0"/>
-    <w:next w:val="normal0"/>
-    <w:pPr>
-      <w:keepNext/>
-      <w:keepLines/>
-      <w:spacing w:before="200"/>
-      <w:contextualSpacing/>
-      <w:outlineLvl w:val="1"/>
-    </w:pPr>
-    <w:rPr>
-      <w:rFonts w:ascii="Trebuchet MS" w:eastAsia="Trebuchet MS" w:hAnsi="Trebuchet MS" w:cs="Trebuchet MS"/>
-      <w:b/>
-      <w:sz w:val="26"/>
-    </w:rPr>
-  </w:style>
-  <w:style w:type="paragraph" w:styleId="Heading3">
-    <w:name w:val="heading 3"/>
-    <w:basedOn w:val="normal0"/>
-    <w:next w:val="normal0"/>
-    <w:pPr>
-      <w:keepNext/>
-      <w:keepLines/>
-      <w:spacing w:before="160"/>
-      <w:contextualSpacing/>
-      <w:outlineLvl w:val="2"/>
-    </w:pPr>
-    <w:rPr>
-      <w:rFonts w:ascii="Trebuchet MS" w:eastAsia="Trebuchet MS" w:hAnsi="Trebuchet MS" w:cs="Trebuchet MS"/>
-      <w:b/>
-      <w:color w:val="666666"/>
-      <w:sz w:val="24"/>
-    </w:rPr>
-  </w:style>
-  <w:style w:type="paragraph" w:styleId="Heading4">
-    <w:name w:val="heading 4"/>
-    <w:basedOn w:val="normal0"/>
-    <w:next w:val="normal0"/>
-    <w:pPr>
-      <w:keepNext/>
-      <w:keepLines/>
-      <w:spacing w:before="160"/>
-      <w:contextualSpacing/>
-      <w:outlineLvl w:val="3"/>
-    </w:pPr>
-    <w:rPr>
-      <w:rFonts w:ascii="Trebuchet MS" w:eastAsia="Trebuchet MS" w:hAnsi="Trebuchet MS" w:cs="Trebuchet MS"/>
-      <w:color w:val="666666"/>
-      <w:u w:val="single"/>
-    </w:rPr>
-  </w:style>
-  <w:style w:type="paragraph" w:styleId="Heading5">
-    <w:name w:val="heading 5"/>
-    <w:basedOn w:val="normal0"/>
-    <w:next w:val="normal0"/>
-    <w:pPr>
-      <w:keepNext/>
-      <w:keepLines/>
-      <w:spacing w:before="160"/>
-      <w:contextualSpacing/>
-      <w:outlineLvl w:val="4"/>
-    </w:pPr>
-    <w:rPr>
-      <w:rFonts w:ascii="Trebuchet MS" w:eastAsia="Trebuchet MS" w:hAnsi="Trebuchet MS" w:cs="Trebuchet MS"/>
-      <w:color w:val="666666"/>
-    </w:rPr>
-  </w:style>
-  <w:style w:type="paragraph" w:styleId="Heading6">
-    <w:name w:val="heading 6"/>
-    <w:basedOn w:val="normal0"/>
-    <w:next w:val="normal0"/>
-    <w:pPr>
-      <w:keepNext/>
-      <w:keepLines/>
-      <w:spacing w:before="160"/>
-      <w:contextualSpacing/>
-      <w:outlineLvl w:val="5"/>
-    </w:pPr>
-    <w:rPr>
-      <w:rFonts w:ascii="Trebuchet MS" w:eastAsia="Trebuchet MS" w:hAnsi="Trebuchet MS" w:cs="Trebuchet MS"/>
-      <w:i/>
-      <w:color w:val="666666"/>
-    </w:rPr>
-  </w:style>
-  <w:style w:type="character" w:default="1" w:styleId="DefaultParagraphFont">
-    <w:name w:val="Default Paragraph Font"/>
-    <w:uiPriority w:val="1"/>
-    <w:semiHidden/>
-    <w:unhideWhenUsed/>
-  </w:style>
-  <w:style w:type="table" w:default="1" w:styleId="TableNormal">
-    <w:name w:val="Normal Table"/>
+  <w:style w:type="character" w:styleId="CommentReference">
+    <w:name w:val="annotation reference"/>
+    <w:basedOn w:val="DefaultParagraphFont"/>
     <w:uiPriority w:val="99"/>
     <w:semiHidden/>
     <w:unhideWhenUsed/>
-    <w:tblPr>
-      <w:tblInd w:w="0" w:type="dxa"/>
-      <w:tblCellMar>
-        <w:top w:w="0" w:type="dxa"/>
-        <w:left w:w="108" w:type="dxa"/>
-        <w:bottom w:w="0" w:type="dxa"/>
-        <w:right w:w="108" w:type="dxa"/>
-      </w:tblCellMar>
-    </w:tblPr>
+    <w:rsid w:val="00EC1FA1"/>
+    <w:rPr>
+      <w:sz w:val="16"/>
+      <w:szCs w:val="16"/>
+    </w:rPr>
   </w:style>
-  <w:style w:type="numbering" w:default="1" w:styleId="NoList">
-    <w:name w:val="No List"/>
+  <w:style w:type="paragraph" w:styleId="CommentText">
+    <w:name w:val="annotation text"/>
+    <w:basedOn w:val="Normal"/>
+    <w:link w:val="CommentTextChar"/>
     <w:uiPriority w:val="99"/>
     <w:semiHidden/>
     <w:unhideWhenUsed/>
-  </w:style>
-  <w:style w:type="paragraph" w:customStyle="1" w:styleId="normal0">
-    <w:name w:val="normal"/>
-  </w:style>
-  <w:style w:type="paragraph" w:styleId="Title">
-    <w:name w:val="Title"/>
-    <w:basedOn w:val="normal0"/>
-    <w:next w:val="normal0"/>
-    <w:pPr>
-      <w:keepNext/>
-      <w:keepLines/>
-      <w:contextualSpacing/>
-    </w:pPr>
-    <w:rPr>
-      <w:rFonts w:ascii="Trebuchet MS" w:eastAsia="Trebuchet MS" w:hAnsi="Trebuchet MS" w:cs="Trebuchet MS"/>
-      <w:sz w:val="42"/>
-    </w:rPr>
-  </w:style>
-  <w:style w:type="paragraph" w:styleId="Subtitle">
-    <w:name w:val="Subtitle"/>
-    <w:basedOn w:val="normal0"/>
-    <w:next w:val="normal0"/>
-    <w:pPr>
-      <w:keepNext/>
-      <w:keepLines/>
-      <w:spacing w:after="200"/>
-      <w:contextualSpacing/>
-    </w:pPr>
-    <w:rPr>
-      <w:rFonts w:ascii="Trebuchet MS" w:eastAsia="Trebuchet MS" w:hAnsi="Trebuchet MS" w:cs="Trebuchet MS"/>
-      <w:i/>
-      <w:color w:val="666666"/>
-      <w:sz w:val="26"/>
-    </w:rPr>
-  </w:style>
-  <w:style w:type="table" w:customStyle="1" w:styleId="a">
-    <w:basedOn w:val="TableNormal"/>
-    <w:tblPr>
-      <w:tblStyleRowBandSize w:val="1"/>
-      <w:tblStyleColBandSize w:val="1"/>
-      <w:tblInd w:w="0" w:type="dxa"/>
-      <w:tblCellMar>
-        <w:top w:w="0" w:type="dxa"/>
-        <w:left w:w="108" w:type="dxa"/>
-        <w:bottom w:w="0" w:type="dxa"/>
-        <w:right w:w="108" w:type="dxa"/>
-      </w:tblCellMar>
-    </w:tblPr>
-  </w:style>
-  <w:style w:type="table" w:customStyle="1" w:styleId="a0">
-    <w:basedOn w:val="TableNormal"/>
-    <w:tblPr>
-      <w:tblStyleRowBandSize w:val="1"/>
-      <w:tblStyleColBandSize w:val="1"/>
-      <w:tblInd w:w="0" w:type="dxa"/>
-      <w:tblCellMar>
-        <w:top w:w="0" w:type="dxa"/>
-        <w:left w:w="108" w:type="dxa"/>
-        <w:bottom w:w="0" w:type="dxa"/>
-        <w:right w:w="108" w:type="dxa"/>
-      </w:tblCellMar>
-    </w:tblPr>
-  </w:style>
-  <w:style w:type="table" w:customStyle="1" w:styleId="a1">
-    <w:basedOn w:val="TableNormal"/>
-    <w:tblPr>
-      <w:tblStyleRowBandSize w:val="1"/>
-      <w:tblStyleColBandSize w:val="1"/>
-      <w:tblInd w:w="0" w:type="dxa"/>
-      <w:tblCellMar>
-        <w:top w:w="0" w:type="dxa"/>
-        <w:left w:w="108" w:type="dxa"/>
-        <w:bottom w:w="0" w:type="dxa"/>
-        <w:right w:w="108" w:type="dxa"/>
-      </w:tblCellMar>
-    </w:tblPr>
-  </w:style>
-  <w:style w:type="table" w:customStyle="1" w:styleId="a2">
-    <w:basedOn w:val="TableNormal"/>
-    <w:tblPr>
-      <w:tblStyleRowBandSize w:val="1"/>
-      <w:tblStyleColBandSize w:val="1"/>
-      <w:tblInd w:w="0" w:type="dxa"/>
-      <w:tblCellMar>
-        <w:top w:w="0" w:type="dxa"/>
-        <w:left w:w="108" w:type="dxa"/>
-        <w:bottom w:w="0" w:type="dxa"/>
-        <w:right w:w="108" w:type="dxa"/>
-      </w:tblCellMar>
-    </w:tblPr>
-  </w:style>
-  <w:style w:type="character" w:styleId="Hyperlink">
-    <w:name w:val="Hyperlink"/>
-    <w:basedOn w:val="DefaultParagraphFont"/>
-    <w:uiPriority w:val="99"/>
-    <w:unhideWhenUsed/>
-    <w:rsid w:val="00D10954"/>
-    <w:rPr>
-      <w:color w:val="0000FF" w:themeColor="hyperlink"/>
-      <w:u w:val="single"/>
-    </w:rPr>
-  </w:style>
-  <w:style w:type="paragraph" w:styleId="BalloonText">
-    <w:name w:val="Balloon Text"/>
-    <w:basedOn w:val="Normal"/>
-    <w:link w:val="BalloonTextChar"/>
-    <w:uiPriority w:val="99"/>
-    <w:semiHidden/>
-    <w:unhideWhenUsed/>
-    <w:rsid w:val="001F20D6"/>
+    <w:rsid w:val="00EC1FA1"/>
     <w:pPr>
       <w:spacing w:line="240" w:lineRule="auto"/>
     </w:pPr>
     <w:rPr>
-      <w:rFonts w:ascii="Lucida Grande" w:hAnsi="Lucida Grande" w:cs="Lucida Grande"/>
-      <w:sz w:val="18"/>
-      <w:szCs w:val="18"/>
+      <w:sz w:val="20"/>
     </w:rPr>
   </w:style>
-  <w:style w:type="character" w:customStyle="1" w:styleId="BalloonTextChar">
-    <w:name w:val="Balloon Text Char"/>
+  <w:style w:type="character" w:customStyle="1" w:styleId="CommentTextChar">
+    <w:name w:val="Comment Text Char"/>
     <w:basedOn w:val="DefaultParagraphFont"/>
-    <w:link w:val="BalloonText"/>
+    <w:link w:val="CommentText"/>
     <w:uiPriority w:val="99"/>
     <w:semiHidden/>
-    <w:rsid w:val="001F20D6"/>
+    <w:rsid w:val="00EC1FA1"/>
     <w:rPr>
-      <w:rFonts w:ascii="Lucida Grande" w:hAnsi="Lucida Grande" w:cs="Lucida Grande"/>
-      <w:sz w:val="18"/>
-      <w:szCs w:val="18"/>
+      <w:sz w:val="20"/>
     </w:rPr>
   </w:style>
-  <w:style w:type="paragraph" w:styleId="ListParagraph">
-    <w:name w:val="List Paragraph"/>
-    <w:basedOn w:val="Normal"/>
-    <w:uiPriority w:val="34"/>
-    <w:qFormat/>
-    <w:rsid w:val="00433158"/>
-    <w:pPr>
-      <w:ind w:left="720"/>
-      <w:contextualSpacing/>
-    </w:pPr>
+  <w:style w:type="paragraph" w:styleId="CommentSubject">
+    <w:name w:val="annotation subject"/>
+    <w:basedOn w:val="CommentText"/>
+    <w:next w:val="CommentText"/>
+    <w:link w:val="CommentSubjectChar"/>
+    <w:uiPriority w:val="99"/>
+    <w:semiHidden/>
+    <w:unhideWhenUsed/>
+    <w:rsid w:val="00EC1FA1"/>
+    <w:rPr>
+      <w:b/>
+      <w:bCs/>
+    </w:rPr>
   </w:style>
-  <w:style w:type="table" w:styleId="TableGrid">
-    <w:name w:val="Table Grid"/>
-    <w:basedOn w:val="TableNormal"/>
-    <w:uiPriority w:val="59"/>
-    <w:rsid w:val="00564A60"/>
-    <w:pPr>
-      <w:spacing w:line="240" w:lineRule="auto"/>
-    </w:pPr>
-    <w:tblPr>
-      <w:tblInd w:w="0" w:type="dxa"/>
-      <w:tblBorders>
-        <w:top w:val="single" w:sz="4" w:space="0" w:color="auto"/>
-        <w:left w:val="single" w:sz="4" w:space="0" w:color="auto"/>
-        <w:bottom w:val="single" w:sz="4" w:space="0" w:color="auto"/>
-        <w:right w:val="single" w:sz="4" w:space="0" w:color="auto"/>
-        <w:insideH w:val="single" w:sz="4" w:space="0" w:color="auto"/>
-        <w:insideV w:val="single" w:sz="4" w:space="0" w:color="auto"/>
-      </w:tblBorders>
-      <w:tblCellMar>
-        <w:top w:w="0" w:type="dxa"/>
-        <w:left w:w="108" w:type="dxa"/>
-        <w:bottom w:w="0" w:type="dxa"/>
-        <w:right w:w="108" w:type="dxa"/>
-      </w:tblCellMar>
-    </w:tblPr>
+  <w:style w:type="character" w:customStyle="1" w:styleId="CommentSubjectChar">
+    <w:name w:val="Comment Subject Char"/>
+    <w:basedOn w:val="CommentTextChar"/>
+    <w:link w:val="CommentSubject"/>
+    <w:uiPriority w:val="99"/>
+    <w:semiHidden/>
+    <w:rsid w:val="00EC1FA1"/>
+    <w:rPr>
+      <w:b/>
+      <w:bCs/>
+      <w:sz w:val="20"/>
+    </w:rPr>
   </w:style>
 </w:styles>
 </file>

</xml_diff>

<commit_message>
Failover and scalability done
</commit_message>
<xml_diff>
--- a/SolutionDocument.docx
+++ b/SolutionDocument.docx
@@ -707,21 +707,8 @@
               <w:widowControl w:val="0"/>
               <w:spacing w:line="240" w:lineRule="auto"/>
             </w:pPr>
-            <w:proofErr w:type="spellStart"/>
             <w:r>
-              <w:t>Nikolaj</w:t>
-            </w:r>
-            <w:proofErr w:type="spellEnd"/>
-            <w:r>
-              <w:t xml:space="preserve"> B. </w:t>
-            </w:r>
-            <w:proofErr w:type="spellStart"/>
-            <w:r>
-              <w:t>Hemmeshøj</w:t>
-            </w:r>
-            <w:proofErr w:type="spellEnd"/>
-            <w:r>
-              <w:t xml:space="preserve">, </w:t>
+              <w:t xml:space="preserve">Nikolaj B. Hemmeshøj, </w:t>
             </w:r>
             <w:hyperlink r:id="rId8" w:history="1">
               <w:r>
@@ -956,19 +943,9 @@
               <w:widowControl w:val="0"/>
               <w:spacing w:line="240" w:lineRule="auto"/>
             </w:pPr>
-            <w:proofErr w:type="spellStart"/>
             <w:r>
-              <w:t>Nikolaj</w:t>
+              <w:t>Nikolaj B. Hemmeshøj</w:t>
             </w:r>
-            <w:proofErr w:type="spellEnd"/>
-            <w:r>
-              <w:t xml:space="preserve"> B. </w:t>
-            </w:r>
-            <w:proofErr w:type="spellStart"/>
-            <w:r>
-              <w:t>Hemmeshøj</w:t>
-            </w:r>
-            <w:proofErr w:type="spellEnd"/>
           </w:p>
         </w:tc>
         <w:tc>
@@ -1037,15 +1014,7 @@
               <w:spacing w:line="240" w:lineRule="auto"/>
             </w:pPr>
             <w:r>
-              <w:t xml:space="preserve">Jarl </w:t>
-            </w:r>
-            <w:proofErr w:type="spellStart"/>
-            <w:r>
-              <w:t>Tuxen</w:t>
-            </w:r>
-            <w:proofErr w:type="spellEnd"/>
-            <w:r>
-              <w:t xml:space="preserve"> </w:t>
+              <w:t xml:space="preserve">Jarl Tuxen </w:t>
             </w:r>
           </w:p>
         </w:tc>
@@ -1482,15 +1451,7 @@
         <w:t xml:space="preserve"> costs</w:t>
       </w:r>
       <w:r>
-        <w:t xml:space="preserve">. No centralised server or active </w:t>
-      </w:r>
-      <w:proofErr w:type="gramStart"/>
-      <w:r>
-        <w:t>internet</w:t>
-      </w:r>
-      <w:proofErr w:type="gramEnd"/>
-      <w:r>
-        <w:t xml:space="preserve"> connection is required for communication. </w:t>
+        <w:t xml:space="preserve">. No centralised server or active internet connection is required for communication. </w:t>
       </w:r>
     </w:p>
     <w:p>
@@ -1760,13 +1721,8 @@
         <w:pStyle w:val="normal0"/>
         <w:widowControl w:val="0"/>
       </w:pPr>
-      <w:proofErr w:type="gramStart"/>
-      <w:r>
-        <w:t>High level</w:t>
-      </w:r>
-      <w:proofErr w:type="gramEnd"/>
-      <w:r>
-        <w:t xml:space="preserve"> cost elements that the project will carry</w:t>
+      <w:r>
+        <w:t>High level cost elements that the project will carry</w:t>
       </w:r>
       <w:r>
         <w:t xml:space="preserve"> once implemented or will be running</w:t>
@@ -1885,13 +1841,8 @@
       <w:r>
         <w:t xml:space="preserve">Open source software </w:t>
       </w:r>
-      <w:proofErr w:type="gramStart"/>
-      <w:r>
-        <w:t>were</w:t>
-      </w:r>
-      <w:proofErr w:type="gramEnd"/>
-      <w:r>
-        <w:t xml:space="preserve"> used for development so</w:t>
+      <w:r>
+        <w:t>were used for development so</w:t>
       </w:r>
       <w:r>
         <w:t xml:space="preserve"> no licence costs. </w:t>
@@ -2113,15 +2064,7 @@
         <w:widowControl w:val="0"/>
       </w:pPr>
       <w:r>
-        <w:t xml:space="preserve">The strength of the system lies in enabling users to communicate without having an </w:t>
-      </w:r>
-      <w:proofErr w:type="gramStart"/>
-      <w:r>
-        <w:t>internet</w:t>
-      </w:r>
-      <w:proofErr w:type="gramEnd"/>
-      <w:r>
-        <w:t xml:space="preserve"> access. </w:t>
+        <w:t xml:space="preserve">The strength of the system lies in enabling users to communicate without having an internet access. </w:t>
       </w:r>
       <w:r>
         <w:t xml:space="preserve">The system </w:t>
@@ -2737,15 +2680,7 @@
         </w:numPr>
       </w:pPr>
       <w:r>
-        <w:t xml:space="preserve">Send/Receive </w:t>
-      </w:r>
-      <w:proofErr w:type="gramStart"/>
-      <w:r>
-        <w:t>small-medium</w:t>
-      </w:r>
-      <w:proofErr w:type="gramEnd"/>
-      <w:r>
-        <w:t xml:space="preserve"> sized files.</w:t>
+        <w:t>Send/Receive small-medium sized files.</w:t>
       </w:r>
     </w:p>
     <w:p>
@@ -3218,8 +3153,6 @@
               <w:widowControl w:val="0"/>
               <w:ind w:left="720"/>
             </w:pPr>
-            <w:bookmarkStart w:id="19" w:name="_GoBack"/>
-            <w:bookmarkEnd w:id="19"/>
           </w:p>
         </w:tc>
       </w:tr>
@@ -3238,8 +3171,8 @@
         <w:widowControl w:val="0"/>
         <w:contextualSpacing w:val="0"/>
       </w:pPr>
-      <w:bookmarkStart w:id="20" w:name="h.q4gw0162nchu" w:colFirst="0" w:colLast="0"/>
-      <w:bookmarkEnd w:id="20"/>
+      <w:bookmarkStart w:id="19" w:name="h.q4gw0162nchu" w:colFirst="0" w:colLast="0"/>
+      <w:bookmarkEnd w:id="19"/>
       <w:r>
         <w:t>Capacity recommendations</w:t>
       </w:r>
@@ -3247,10 +3180,33 @@
     <w:p>
       <w:pPr>
         <w:pStyle w:val="normal0"/>
-        <w:widowControl w:val="0"/>
-      </w:pPr>
-      <w:r>
-        <w:t>How does the system scale and how do we measure it under SPT.</w:t>
+      </w:pPr>
+      <w:r>
+        <w:t xml:space="preserve">Currently we will require only one machine to run server. When the database gets centralised, the database server can be implemented on the same machine. But theoretically assuming that with the passage of time the number of clients using the systems will increase and there comes a point when more than one machine could be required to run server. In that case the </w:t>
+      </w:r>
+      <w:r>
+        <w:t>load-balancing</w:t>
+      </w:r>
+      <w:r>
+        <w:t xml:space="preserve"> device could be setup to distribute the traffic equally and let the application work optimally</w:t>
+      </w:r>
+      <w:r>
+        <w:t xml:space="preserve"> during the peak hours</w:t>
+      </w:r>
+      <w:r>
+        <w:t>.</w:t>
+      </w:r>
+      <w:r>
+        <w:t xml:space="preserve"> Moreover having distributed server setup and load balancer will also increase the </w:t>
+      </w:r>
+      <w:r>
+        <w:t>reliability of</w:t>
+      </w:r>
+      <w:r>
+        <w:t xml:space="preserve"> the applicatio</w:t>
+      </w:r>
+      <w:r>
+        <w:t>n; as in case of server break down the user traffic could be directed to the running server in the server farm.</w:t>
       </w:r>
     </w:p>
     <w:p>
@@ -3261,8 +3217,8 @@
         <w:widowControl w:val="0"/>
         <w:contextualSpacing w:val="0"/>
       </w:pPr>
-      <w:bookmarkStart w:id="21" w:name="h.ykwmexgv6n1" w:colFirst="0" w:colLast="0"/>
-      <w:bookmarkEnd w:id="21"/>
+      <w:bookmarkStart w:id="20" w:name="h.ykwmexgv6n1" w:colFirst="0" w:colLast="0"/>
+      <w:bookmarkEnd w:id="20"/>
       <w:r>
         <w:t>Impact on other system</w:t>
       </w:r>
@@ -3273,39 +3229,17 @@
         <w:widowControl w:val="0"/>
       </w:pPr>
       <w:r>
-        <w:t xml:space="preserve">How does the new system impact other system or infrastructure as the </w:t>
-      </w:r>
-      <w:proofErr w:type="gramStart"/>
-      <w:r>
-        <w:t>company.</w:t>
-      </w:r>
-      <w:proofErr w:type="gramEnd"/>
-    </w:p>
-    <w:p>
-      <w:pPr>
-        <w:pStyle w:val="normal0"/>
-        <w:widowControl w:val="0"/>
-      </w:pPr>
-    </w:p>
-    <w:p>
-      <w:pPr>
-        <w:pStyle w:val="normal0"/>
-        <w:widowControl w:val="0"/>
-      </w:pPr>
-    </w:p>
-    <w:p>
-      <w:pPr>
-        <w:pStyle w:val="normal0"/>
-      </w:pPr>
-      <w:r>
-        <w:br w:type="page"/>
-      </w:r>
-    </w:p>
-    <w:p>
-      <w:pPr>
-        <w:pStyle w:val="normal0"/>
-        <w:widowControl w:val="0"/>
-      </w:pPr>
+        <w:t xml:space="preserve">This system is not a part of any company or infrastructure so it will not have any impact on any other system or company yet. </w:t>
+      </w:r>
+      <w:r>
+        <w:t xml:space="preserve">The resources used to implement the system are available within the institute so no external dependency will </w:t>
+      </w:r>
+      <w:r>
+        <w:t>affect</w:t>
+      </w:r>
+      <w:r>
+        <w:t xml:space="preserve"> the internal setup or infrastructure. </w:t>
+      </w:r>
     </w:p>
     <w:p>
       <w:pPr>
@@ -3315,19 +3249,48 @@
         <w:widowControl w:val="0"/>
         <w:contextualSpacing w:val="0"/>
       </w:pPr>
-      <w:bookmarkStart w:id="22" w:name="h.ndht1r7b6n3n" w:colFirst="0" w:colLast="0"/>
+      <w:bookmarkStart w:id="21" w:name="h.ndht1r7b6n3n" w:colFirst="0" w:colLast="0"/>
+      <w:bookmarkEnd w:id="21"/>
+      <w:r>
+        <w:t>Failover and scalability</w:t>
+      </w:r>
+    </w:p>
+    <w:p>
+      <w:pPr>
+        <w:pStyle w:val="normal0"/>
+        <w:widowControl w:val="0"/>
+      </w:pPr>
+      <w:r>
+        <w:t>Scalability-The system has been developed in view to keep the option of further up gradation of client and server. Any compone</w:t>
+      </w:r>
+      <w:r>
+        <w:t xml:space="preserve">nt in the system like database or </w:t>
+      </w:r>
+      <w:r>
+        <w:t>server etc can be upgraded</w:t>
+      </w:r>
+      <w:r>
+        <w:t xml:space="preserve"> later</w:t>
+      </w:r>
+      <w:r>
+        <w:t xml:space="preserve"> to accommodate the increased number of users</w:t>
+      </w:r>
+      <w:r>
+        <w:t>.</w:t>
+      </w:r>
+      <w:r>
+        <w:t xml:space="preserve"> To prevent failover and keeping system up and running 95% of the year multiple servers </w:t>
+      </w:r>
+      <w:r>
+        <w:t xml:space="preserve">will be working, so if one of the server will crash the other servers will be there to provide the service. </w:t>
+      </w:r>
+      <w:bookmarkStart w:id="22" w:name="_GoBack"/>
       <w:bookmarkEnd w:id="22"/>
       <w:r>
-        <w:t>Failover and scalability</w:t>
-      </w:r>
-    </w:p>
-    <w:p>
-      <w:pPr>
-        <w:pStyle w:val="normal0"/>
-        <w:widowControl w:val="0"/>
-      </w:pPr>
-      <w:r>
-        <w:t>How does the system scale and how does it handle failover.</w:t>
+        <w:t xml:space="preserve"> </w:t>
+      </w:r>
+      <w:r>
+        <w:t xml:space="preserve"> </w:t>
       </w:r>
     </w:p>
     <w:p>
@@ -3364,13 +3327,8 @@
         <w:widowControl w:val="0"/>
       </w:pPr>
       <w:r>
-        <w:t xml:space="preserve">How should the system be implemented with </w:t>
-      </w:r>
-      <w:proofErr w:type="gramStart"/>
-      <w:r>
-        <w:t>timeline.</w:t>
-      </w:r>
-      <w:proofErr w:type="gramEnd"/>
+        <w:t>How should the system be implemented with timeline.</w:t>
+      </w:r>
     </w:p>
     <w:p>
       <w:pPr>
@@ -3392,28 +3350,16 @@
         <w:widowControl w:val="0"/>
       </w:pPr>
       <w:r>
-        <w:t xml:space="preserve">What steps do you need to do to implement the product or </w:t>
-      </w:r>
-      <w:proofErr w:type="gramStart"/>
-      <w:r>
-        <w:t>project</w:t>
-      </w:r>
-      <w:proofErr w:type="gramEnd"/>
-    </w:p>
-    <w:p>
-      <w:pPr>
-        <w:pStyle w:val="normal0"/>
-        <w:widowControl w:val="0"/>
-      </w:pPr>
-      <w:proofErr w:type="spellStart"/>
-      <w:proofErr w:type="gramStart"/>
-      <w:r>
-        <w:t>eg</w:t>
-      </w:r>
-      <w:proofErr w:type="spellEnd"/>
-      <w:proofErr w:type="gramEnd"/>
-      <w:r>
-        <w:t>.</w:t>
+        <w:t>What steps do you need to do to implement the product or project</w:t>
+      </w:r>
+    </w:p>
+    <w:p>
+      <w:pPr>
+        <w:pStyle w:val="normal0"/>
+        <w:widowControl w:val="0"/>
+      </w:pPr>
+      <w:r>
+        <w:t>eg.</w:t>
       </w:r>
     </w:p>
     <w:p>
@@ -3769,13 +3715,8 @@
         <w:widowControl w:val="0"/>
       </w:pPr>
       <w:r>
-        <w:t xml:space="preserve">What risks are there in the </w:t>
-      </w:r>
-      <w:proofErr w:type="gramStart"/>
-      <w:r>
-        <w:t>project.</w:t>
-      </w:r>
-      <w:proofErr w:type="gramEnd"/>
+        <w:t>What risks are there in the project.</w:t>
+      </w:r>
     </w:p>
     <w:p>
       <w:pPr>
@@ -3891,15 +3832,7 @@
               <w:spacing w:line="240" w:lineRule="auto"/>
             </w:pPr>
             <w:r>
-              <w:t>Rank (RF=</w:t>
-            </w:r>
-            <w:proofErr w:type="spellStart"/>
-            <w:r>
-              <w:t>i</w:t>
-            </w:r>
-            <w:proofErr w:type="spellEnd"/>
-            <w:r>
-              <w:t>*p)</w:t>
+              <w:t>Rank (RF=i*p)</w:t>
             </w:r>
           </w:p>
         </w:tc>
@@ -4049,13 +3982,8 @@
               <w:widowControl w:val="0"/>
               <w:spacing w:line="240" w:lineRule="auto"/>
             </w:pPr>
-            <w:proofErr w:type="gramStart"/>
             <w:r>
-              <w:t>evaluate</w:t>
-            </w:r>
-            <w:proofErr w:type="gramEnd"/>
-            <w:r>
-              <w:t xml:space="preserve"> upgrade options</w:t>
+              <w:t>evaluate upgrade options</w:t>
             </w:r>
           </w:p>
         </w:tc>
@@ -4075,13 +4003,8 @@
               <w:widowControl w:val="0"/>
               <w:spacing w:line="240" w:lineRule="auto"/>
             </w:pPr>
-            <w:proofErr w:type="gramStart"/>
             <w:r>
-              <w:t>port</w:t>
-            </w:r>
-            <w:proofErr w:type="gramEnd"/>
-            <w:r>
-              <w:t xml:space="preserve"> application to other host</w:t>
+              <w:t>port application to other host</w:t>
             </w:r>
           </w:p>
         </w:tc>
@@ -4263,7 +4186,7 @@
       <w:rPr>
         <w:noProof/>
       </w:rPr>
-      <w:t>9</w:t>
+      <w:t>10</w:t>
     </w:r>
     <w:r>
       <w:fldChar w:fldCharType="end"/>
@@ -4284,7 +4207,7 @@
       <w:rPr>
         <w:noProof/>
       </w:rPr>
-      <w:t>13</w:t>
+      <w:t>12</w:t>
     </w:r>
     <w:r>
       <w:fldChar w:fldCharType="end"/>

</xml_diff>

<commit_message>
Please review and give feedback
</commit_message>
<xml_diff>
--- a/SolutionDocument.docx
+++ b/SolutionDocument.docx
@@ -707,8 +707,21 @@
               <w:widowControl w:val="0"/>
               <w:spacing w:line="240" w:lineRule="auto"/>
             </w:pPr>
+            <w:proofErr w:type="spellStart"/>
             <w:r>
-              <w:t xml:space="preserve">Nikolaj B. Hemmeshøj, </w:t>
+              <w:t>Nikolaj</w:t>
+            </w:r>
+            <w:proofErr w:type="spellEnd"/>
+            <w:r>
+              <w:t xml:space="preserve"> B. </w:t>
+            </w:r>
+            <w:proofErr w:type="spellStart"/>
+            <w:r>
+              <w:t>Hemmeshøj</w:t>
+            </w:r>
+            <w:proofErr w:type="spellEnd"/>
+            <w:r>
+              <w:t xml:space="preserve">, </w:t>
             </w:r>
             <w:hyperlink r:id="rId8" w:history="1">
               <w:r>
@@ -943,9 +956,19 @@
               <w:widowControl w:val="0"/>
               <w:spacing w:line="240" w:lineRule="auto"/>
             </w:pPr>
+            <w:proofErr w:type="spellStart"/>
             <w:r>
-              <w:t>Nikolaj B. Hemmeshøj</w:t>
+              <w:t>Nikolaj</w:t>
             </w:r>
+            <w:proofErr w:type="spellEnd"/>
+            <w:r>
+              <w:t xml:space="preserve"> B. </w:t>
+            </w:r>
+            <w:proofErr w:type="spellStart"/>
+            <w:r>
+              <w:t>Hemmeshøj</w:t>
+            </w:r>
+            <w:proofErr w:type="spellEnd"/>
           </w:p>
         </w:tc>
         <w:tc>
@@ -1014,7 +1037,15 @@
               <w:spacing w:line="240" w:lineRule="auto"/>
             </w:pPr>
             <w:r>
-              <w:t xml:space="preserve">Jarl Tuxen </w:t>
+              <w:t xml:space="preserve">Jarl </w:t>
+            </w:r>
+            <w:proofErr w:type="spellStart"/>
+            <w:r>
+              <w:t>Tuxen</w:t>
+            </w:r>
+            <w:proofErr w:type="spellEnd"/>
+            <w:r>
+              <w:t xml:space="preserve"> </w:t>
             </w:r>
           </w:p>
         </w:tc>
@@ -1451,7 +1482,15 @@
         <w:t xml:space="preserve"> costs</w:t>
       </w:r>
       <w:r>
-        <w:t xml:space="preserve">. No centralised server or active internet connection is required for communication. </w:t>
+        <w:t xml:space="preserve">. No centralised server or active </w:t>
+      </w:r>
+      <w:proofErr w:type="gramStart"/>
+      <w:r>
+        <w:t>internet</w:t>
+      </w:r>
+      <w:proofErr w:type="gramEnd"/>
+      <w:r>
+        <w:t xml:space="preserve"> connection is required for communication. </w:t>
       </w:r>
     </w:p>
     <w:p>
@@ -1721,8 +1760,13 @@
         <w:pStyle w:val="normal0"/>
         <w:widowControl w:val="0"/>
       </w:pPr>
-      <w:r>
-        <w:t>High level cost elements that the project will carry</w:t>
+      <w:proofErr w:type="gramStart"/>
+      <w:r>
+        <w:t>High level</w:t>
+      </w:r>
+      <w:proofErr w:type="gramEnd"/>
+      <w:r>
+        <w:t xml:space="preserve"> cost elements that the project will carry</w:t>
       </w:r>
       <w:r>
         <w:t xml:space="preserve"> once implemented or will be running</w:t>
@@ -1841,8 +1885,13 @@
       <w:r>
         <w:t xml:space="preserve">Open source software </w:t>
       </w:r>
-      <w:r>
-        <w:t>were used for development so</w:t>
+      <w:proofErr w:type="gramStart"/>
+      <w:r>
+        <w:t>were</w:t>
+      </w:r>
+      <w:proofErr w:type="gramEnd"/>
+      <w:r>
+        <w:t xml:space="preserve"> used for development so</w:t>
       </w:r>
       <w:r>
         <w:t xml:space="preserve"> no licence costs. </w:t>
@@ -2064,7 +2113,15 @@
         <w:widowControl w:val="0"/>
       </w:pPr>
       <w:r>
-        <w:t xml:space="preserve">The strength of the system lies in enabling users to communicate without having an internet access. </w:t>
+        <w:t xml:space="preserve">The strength of the system lies in enabling users to communicate without having an </w:t>
+      </w:r>
+      <w:proofErr w:type="gramStart"/>
+      <w:r>
+        <w:t>internet</w:t>
+      </w:r>
+      <w:proofErr w:type="gramEnd"/>
+      <w:r>
+        <w:t xml:space="preserve"> access. </w:t>
       </w:r>
       <w:r>
         <w:t xml:space="preserve">The system </w:t>
@@ -2696,7 +2753,15 @@
         </w:numPr>
       </w:pPr>
       <w:r>
-        <w:t>Send/Receive small-medium sized files.</w:t>
+        <w:t xml:space="preserve">Send/Receive </w:t>
+      </w:r>
+      <w:proofErr w:type="gramStart"/>
+      <w:r>
+        <w:t>small-medium</w:t>
+      </w:r>
+      <w:proofErr w:type="gramEnd"/>
+      <w:r>
+        <w:t xml:space="preserve"> sized files.</w:t>
       </w:r>
     </w:p>
     <w:p>
@@ -3281,7 +3346,15 @@
         <w:t xml:space="preserve">nt in the system like database or </w:t>
       </w:r>
       <w:r>
-        <w:t>server etc can be upgraded</w:t>
+        <w:t xml:space="preserve">server </w:t>
+      </w:r>
+      <w:proofErr w:type="spellStart"/>
+      <w:r>
+        <w:t>etc</w:t>
+      </w:r>
+      <w:proofErr w:type="spellEnd"/>
+      <w:r>
+        <w:t xml:space="preserve"> can be upgraded</w:t>
       </w:r>
       <w:r>
         <w:t xml:space="preserve"> later</w:t>
@@ -3342,7 +3415,15 @@
         <w:t xml:space="preserve"> </w:t>
       </w:r>
       <w:r>
-        <w:t xml:space="preserve">Java development kit (jdk) is required to compile and run the program. </w:t>
+        <w:t>Java development kit (</w:t>
+      </w:r>
+      <w:proofErr w:type="spellStart"/>
+      <w:r>
+        <w:t>jdk</w:t>
+      </w:r>
+      <w:proofErr w:type="spellEnd"/>
+      <w:r>
+        <w:t xml:space="preserve">) is required to compile and run the program. </w:t>
       </w:r>
       <w:r>
         <w:t xml:space="preserve">The object oriented programming using java language is used to write </w:t>
@@ -3394,7 +3475,10 @@
         <w:contextualSpacing/>
       </w:pPr>
       <w:r>
-        <w:t>Analysis of requirements</w:t>
+        <w:t>U</w:t>
+      </w:r>
+      <w:r>
+        <w:t>nderstanding why system should be built.</w:t>
       </w:r>
     </w:p>
     <w:p>
@@ -3409,7 +3493,7 @@
         <w:contextualSpacing/>
       </w:pPr>
       <w:r>
-        <w:t>...</w:t>
+        <w:t xml:space="preserve">Analysis of functional and non-functional requirements. </w:t>
       </w:r>
     </w:p>
     <w:p>
@@ -3424,7 +3508,7 @@
         <w:contextualSpacing/>
       </w:pPr>
       <w:r>
-        <w:t>Create installation manuals</w:t>
+        <w:t>Define the scope of the project.</w:t>
       </w:r>
     </w:p>
     <w:p>
@@ -3439,14 +3523,26 @@
         <w:contextualSpacing/>
       </w:pPr>
       <w:r>
-        <w:t>Performance testing</w:t>
-      </w:r>
-    </w:p>
-    <w:p>
-      <w:pPr>
-        <w:pStyle w:val="normal0"/>
-        <w:widowControl w:val="0"/>
-      </w:pPr>
+        <w:t>Create installation manuals</w:t>
+      </w:r>
+      <w:r>
+        <w:t>.</w:t>
+      </w:r>
+    </w:p>
+    <w:p>
+      <w:pPr>
+        <w:pStyle w:val="normal0"/>
+        <w:widowControl w:val="0"/>
+        <w:numPr>
+          <w:ilvl w:val="0"/>
+          <w:numId w:val="1"/>
+        </w:numPr>
+        <w:ind w:hanging="359"/>
+        <w:contextualSpacing/>
+      </w:pPr>
+      <w:r>
+        <w:t xml:space="preserve">Create feasibility plan. </w:t>
+      </w:r>
     </w:p>
     <w:p>
       <w:pPr>
@@ -3461,6 +3557,11 @@
       <w:r>
         <w:t>Development of software</w:t>
       </w:r>
+    </w:p>
+    <w:p>
+      <w:pPr>
+        <w:pStyle w:val="normal0"/>
+      </w:pPr>
     </w:p>
     <w:p>
       <w:pPr>
@@ -3474,7 +3575,10 @@
         <w:contextualSpacing/>
       </w:pPr>
       <w:r>
-        <w:t>Web service development</w:t>
+        <w:t>Software design implementation</w:t>
+      </w:r>
+      <w:r>
+        <w:t>.</w:t>
       </w:r>
     </w:p>
     <w:p>
@@ -3489,7 +3593,7 @@
         <w:contextualSpacing/>
       </w:pPr>
       <w:r>
-        <w:t>...</w:t>
+        <w:t>Database designing.</w:t>
       </w:r>
     </w:p>
     <w:p>
@@ -3504,14 +3608,41 @@
         <w:contextualSpacing/>
       </w:pPr>
       <w:r>
-        <w:t>Frontend development</w:t>
-      </w:r>
-    </w:p>
-    <w:p>
-      <w:pPr>
-        <w:pStyle w:val="normal0"/>
-        <w:widowControl w:val="0"/>
-      </w:pPr>
+        <w:t>Building algorithms to implement the design.</w:t>
+      </w:r>
+    </w:p>
+    <w:p>
+      <w:pPr>
+        <w:pStyle w:val="normal0"/>
+        <w:widowControl w:val="0"/>
+        <w:numPr>
+          <w:ilvl w:val="0"/>
+          <w:numId w:val="5"/>
+        </w:numPr>
+        <w:ind w:hanging="359"/>
+        <w:contextualSpacing/>
+      </w:pPr>
+      <w:r>
+        <w:t>Writing the source code of the system.</w:t>
+      </w:r>
+      <w:r>
+        <w:t xml:space="preserve"> </w:t>
+      </w:r>
+    </w:p>
+    <w:p>
+      <w:pPr>
+        <w:pStyle w:val="normal0"/>
+        <w:widowControl w:val="0"/>
+        <w:numPr>
+          <w:ilvl w:val="0"/>
+          <w:numId w:val="5"/>
+        </w:numPr>
+        <w:ind w:hanging="359"/>
+        <w:contextualSpacing/>
+      </w:pPr>
+      <w:r>
+        <w:t>System testing and removing bugs.</w:t>
+      </w:r>
     </w:p>
     <w:p>
       <w:pPr>
@@ -3526,6 +3657,11 @@
       <w:r>
         <w:t>Hardware setup</w:t>
       </w:r>
+    </w:p>
+    <w:p>
+      <w:pPr>
+        <w:pStyle w:val="normal0"/>
+      </w:pPr>
     </w:p>
     <w:p>
       <w:pPr>
@@ -3539,7 +3675,10 @@
         <w:contextualSpacing/>
       </w:pPr>
       <w:r>
-        <w:t>Install Hypervisor</w:t>
+        <w:t xml:space="preserve">Install </w:t>
+      </w:r>
+      <w:r>
+        <w:t>Servers</w:t>
       </w:r>
     </w:p>
     <w:p>
@@ -3554,7 +3693,7 @@
         <w:contextualSpacing/>
       </w:pPr>
       <w:r>
-        <w:t>Create VM’s for project</w:t>
+        <w:t>Install Eclipse IDE</w:t>
       </w:r>
     </w:p>
     <w:p>
@@ -3569,7 +3708,15 @@
         <w:contextualSpacing/>
       </w:pPr>
       <w:r>
-        <w:t>Install webservers and databases</w:t>
+        <w:t xml:space="preserve">Install </w:t>
+      </w:r>
+      <w:proofErr w:type="spellStart"/>
+      <w:r>
+        <w:t>jdk</w:t>
+      </w:r>
+      <w:proofErr w:type="spellEnd"/>
+      <w:r>
+        <w:t xml:space="preserve"> 1.5 or later</w:t>
       </w:r>
     </w:p>
     <w:p>
@@ -3584,37 +3731,8 @@
         <w:contextualSpacing/>
       </w:pPr>
       <w:r>
-        <w:t>SPT test of basic setup</w:t>
-      </w:r>
-    </w:p>
-    <w:p>
-      <w:pPr>
-        <w:pStyle w:val="normal0"/>
-        <w:widowControl w:val="0"/>
-        <w:numPr>
-          <w:ilvl w:val="0"/>
-          <w:numId w:val="4"/>
-        </w:numPr>
-        <w:ind w:hanging="359"/>
-        <w:contextualSpacing/>
-      </w:pPr>
-      <w:r>
-        <w:t>...</w:t>
-      </w:r>
-    </w:p>
-    <w:p>
-      <w:pPr>
-        <w:pStyle w:val="normal0"/>
-      </w:pPr>
-      <w:r>
-        <w:br w:type="page"/>
-      </w:r>
-    </w:p>
-    <w:p>
-      <w:pPr>
-        <w:pStyle w:val="normal0"/>
-        <w:widowControl w:val="0"/>
-      </w:pPr>
+        <w:t>Install databases</w:t>
+      </w:r>
     </w:p>
     <w:p>
       <w:pPr>
@@ -3695,21 +3813,25 @@
     </w:p>
     <w:p>
       <w:r>
+        <w:lastRenderedPageBreak/>
         <w:t xml:space="preserve">All products used for the development of this application have either GPL or EPL open source license. </w:t>
       </w:r>
       <w:r>
         <w:t xml:space="preserve">Support will be available in the form of the user manual and operation documents. </w:t>
       </w:r>
       <w:r>
-        <w:t>Moreover the system is not very complex and due to its GUI its easy to use. The network administrator already working in the organization can be</w:t>
-      </w:r>
-      <w:r>
-        <w:t xml:space="preserve"> equipped to provide support in case if unexpected issue arises. </w:t>
-      </w:r>
-      <w:bookmarkStart w:id="30" w:name="_GoBack"/>
-      <w:bookmarkEnd w:id="30"/>
-      <w:r>
-        <w:t xml:space="preserve"> </w:t>
+        <w:t xml:space="preserve">Moreover the system is not very complex and due to its GUI </w:t>
+      </w:r>
+      <w:proofErr w:type="gramStart"/>
+      <w:r>
+        <w:t>its</w:t>
+      </w:r>
+      <w:proofErr w:type="gramEnd"/>
+      <w:r>
+        <w:t xml:space="preserve"> easy to use. The network administrator already working in the organization can be</w:t>
+      </w:r>
+      <w:r>
+        <w:t xml:space="preserve"> equipped to provide support in case if unexpected issue arises.  </w:t>
       </w:r>
     </w:p>
     <w:p>
@@ -3720,8 +3842,8 @@
         <w:widowControl w:val="0"/>
         <w:contextualSpacing w:val="0"/>
       </w:pPr>
-      <w:bookmarkStart w:id="31" w:name="h.fm3l13xtid1y" w:colFirst="0" w:colLast="0"/>
-      <w:bookmarkEnd w:id="31"/>
+      <w:bookmarkStart w:id="30" w:name="h.fm3l13xtid1y" w:colFirst="0" w:colLast="0"/>
+      <w:bookmarkEnd w:id="30"/>
       <w:r>
         <w:t>Operational Cost</w:t>
       </w:r>
@@ -3729,22 +3851,37 @@
     <w:p>
       <w:pPr>
         <w:pStyle w:val="normal0"/>
-        <w:widowControl w:val="0"/>
-      </w:pPr>
-    </w:p>
-    <w:p>
-      <w:pPr>
-        <w:pStyle w:val="normal0"/>
-      </w:pPr>
-      <w:r>
-        <w:br w:type="page"/>
-      </w:r>
-    </w:p>
-    <w:p>
-      <w:pPr>
-        <w:pStyle w:val="normal0"/>
-        <w:widowControl w:val="0"/>
-      </w:pPr>
+      </w:pPr>
+    </w:p>
+    <w:p>
+      <w:pPr>
+        <w:pStyle w:val="normal0"/>
+      </w:pPr>
+      <w:r>
+        <w:t xml:space="preserve">Initial operational cost will be zero because we will be using existing resources. But as the number of active users will increase the multiple servers will be required to set up the database and </w:t>
+      </w:r>
+      <w:r>
+        <w:t xml:space="preserve">the </w:t>
+      </w:r>
+      <w:r>
+        <w:t xml:space="preserve">server. Cost can depend on the choice of machine and the number of active users. </w:t>
+      </w:r>
+    </w:p>
+    <w:p>
+      <w:pPr>
+        <w:pStyle w:val="normal0"/>
+      </w:pPr>
+    </w:p>
+    <w:p>
+      <w:pPr>
+        <w:pStyle w:val="normal0"/>
+      </w:pPr>
+      <w:r>
+        <w:t xml:space="preserve">Moreover the hardware purchased might not have an operating system, which can be purchased from price starting $1000-$4000 for an Enterprise edition Windows Server. Similarly a MySQL database server will cost </w:t>
+      </w:r>
+      <w:r>
+        <w:t>$900 or so.</w:t>
+      </w:r>
     </w:p>
     <w:p>
       <w:pPr>
@@ -3754,8 +3891,8 @@
         <w:widowControl w:val="0"/>
         <w:contextualSpacing w:val="0"/>
       </w:pPr>
-      <w:bookmarkStart w:id="32" w:name="h.7wc0yv731cjc" w:colFirst="0" w:colLast="0"/>
-      <w:bookmarkEnd w:id="32"/>
+      <w:bookmarkStart w:id="31" w:name="h.7wc0yv731cjc" w:colFirst="0" w:colLast="0"/>
+      <w:bookmarkEnd w:id="31"/>
       <w:r>
         <w:t>Risks</w:t>
       </w:r>
@@ -3766,8 +3903,68 @@
         <w:widowControl w:val="0"/>
       </w:pPr>
       <w:r>
-        <w:t>What risks are there in the project.</w:t>
-      </w:r>
+        <w:t xml:space="preserve">When it comes to small to </w:t>
+      </w:r>
+      <w:r>
+        <w:t>medium</w:t>
+      </w:r>
+      <w:r>
+        <w:t xml:space="preserve"> level</w:t>
+      </w:r>
+      <w:r>
+        <w:t xml:space="preserve"> development using limited </w:t>
+      </w:r>
+      <w:r>
+        <w:t xml:space="preserve">time frame and </w:t>
+      </w:r>
+      <w:r>
+        <w:t xml:space="preserve">resources there is always </w:t>
+      </w:r>
+      <w:r>
+        <w:t xml:space="preserve">a </w:t>
+      </w:r>
+      <w:r>
+        <w:t>possibility of the risks coming in your way when the application becomes operational</w:t>
+      </w:r>
+      <w:r>
+        <w:t>.</w:t>
+      </w:r>
+      <w:r>
+        <w:t xml:space="preserve"> Keeping this fact in mind we have developed a proactive risk </w:t>
+      </w:r>
+      <w:r>
+        <w:t xml:space="preserve">strategy to identify the risks and develop preventive measures against it. </w:t>
+      </w:r>
+    </w:p>
+    <w:p>
+      <w:pPr>
+        <w:pStyle w:val="normal0"/>
+        <w:widowControl w:val="0"/>
+      </w:pPr>
+    </w:p>
+    <w:p>
+      <w:pPr>
+        <w:pStyle w:val="normal0"/>
+        <w:widowControl w:val="0"/>
+      </w:pPr>
+      <w:r>
+        <w:t xml:space="preserve">The possible risks for the project have been identified and depending on the frequency of their </w:t>
+      </w:r>
+      <w:r>
+        <w:t>occurrence</w:t>
+      </w:r>
+      <w:r>
+        <w:t xml:space="preserve"> they </w:t>
+      </w:r>
+      <w:r>
+        <w:t>have been scaled up to 1-10 and at last a mitigation action and solution has been developed.</w:t>
+      </w:r>
+    </w:p>
+    <w:p>
+      <w:pPr>
+        <w:pStyle w:val="normal0"/>
+        <w:widowControl w:val="0"/>
+      </w:pPr>
     </w:p>
     <w:p>
       <w:pPr>
@@ -3778,6 +3975,8 @@
     <w:tbl>
       <w:tblPr>
         <w:tblStyle w:val="a2"/>
+        <w:tblpPr w:leftFromText="180" w:rightFromText="180" w:vertAnchor="text" w:tblpY="1"/>
+        <w:tblOverlap w:val="never"/>
         <w:tblW w:w="9360" w:type="dxa"/>
         <w:tblBorders>
           <w:top w:val="single" w:sz="8" w:space="0" w:color="000000"/>
@@ -3883,7 +4082,7 @@
               <w:spacing w:line="240" w:lineRule="auto"/>
             </w:pPr>
             <w:r>
-              <w:t>Rank (RF=i*p)</w:t>
+              <w:t xml:space="preserve">Rank </w:t>
             </w:r>
           </w:p>
         </w:tc>
@@ -3971,7 +4170,7 @@
               <w:spacing w:line="240" w:lineRule="auto"/>
             </w:pPr>
             <w:r>
-              <w:t>HW</w:t>
+              <w:t>Technical</w:t>
             </w:r>
           </w:p>
         </w:tc>
@@ -3992,7 +4191,7 @@
               <w:spacing w:line="240" w:lineRule="auto"/>
             </w:pPr>
             <w:r>
-              <w:t>Low capacity</w:t>
+              <w:t>Server Breakdown</w:t>
             </w:r>
           </w:p>
         </w:tc>
@@ -4013,7 +4212,7 @@
               <w:spacing w:line="240" w:lineRule="auto"/>
             </w:pPr>
             <w:r>
-              <w:t>15=3*1</w:t>
+              <w:t>4</w:t>
             </w:r>
           </w:p>
         </w:tc>
@@ -4034,7 +4233,7 @@
               <w:spacing w:line="240" w:lineRule="auto"/>
             </w:pPr>
             <w:r>
-              <w:t>evaluate upgrade options</w:t>
+              <w:t>Monitor Server Load</w:t>
             </w:r>
           </w:p>
         </w:tc>
@@ -4055,7 +4254,7 @@
               <w:spacing w:line="240" w:lineRule="auto"/>
             </w:pPr>
             <w:r>
-              <w:t>port application to other host</w:t>
+              <w:t>Multiple Servers</w:t>
             </w:r>
           </w:p>
         </w:tc>
@@ -4077,6 +4276,9 @@
               <w:widowControl w:val="0"/>
               <w:spacing w:line="240" w:lineRule="auto"/>
             </w:pPr>
+            <w:r>
+              <w:t>#2</w:t>
+            </w:r>
           </w:p>
         </w:tc>
         <w:tc>
@@ -4095,6 +4297,9 @@
               <w:widowControl w:val="0"/>
               <w:spacing w:line="240" w:lineRule="auto"/>
             </w:pPr>
+            <w:r>
+              <w:t>Software</w:t>
+            </w:r>
           </w:p>
         </w:tc>
         <w:tc>
@@ -4113,6 +4318,9 @@
               <w:widowControl w:val="0"/>
               <w:spacing w:line="240" w:lineRule="auto"/>
             </w:pPr>
+            <w:r>
+              <w:t>Run time error</w:t>
+            </w:r>
           </w:p>
         </w:tc>
         <w:tc>
@@ -4131,6 +4339,9 @@
               <w:widowControl w:val="0"/>
               <w:spacing w:line="240" w:lineRule="auto"/>
             </w:pPr>
+            <w:r>
+              <w:t>5-6</w:t>
+            </w:r>
           </w:p>
         </w:tc>
         <w:tc>
@@ -4149,6 +4360,9 @@
               <w:widowControl w:val="0"/>
               <w:spacing w:line="240" w:lineRule="auto"/>
             </w:pPr>
+            <w:r>
+              <w:t>JRE missing</w:t>
+            </w:r>
           </w:p>
         </w:tc>
         <w:tc>
@@ -4167,6 +4381,271 @@
               <w:widowControl w:val="0"/>
               <w:spacing w:line="240" w:lineRule="auto"/>
             </w:pPr>
+            <w:r>
+              <w:t>Install JRE</w:t>
+            </w:r>
+          </w:p>
+        </w:tc>
+      </w:tr>
+      <w:tr>
+        <w:tc>
+          <w:tcPr>
+            <w:tcW w:w="1560" w:type="dxa"/>
+            <w:tcMar>
+              <w:top w:w="100" w:type="dxa"/>
+              <w:left w:w="100" w:type="dxa"/>
+              <w:bottom w:w="100" w:type="dxa"/>
+              <w:right w:w="100" w:type="dxa"/>
+            </w:tcMar>
+          </w:tcPr>
+          <w:p>
+            <w:pPr>
+              <w:pStyle w:val="normal0"/>
+              <w:widowControl w:val="0"/>
+              <w:spacing w:line="240" w:lineRule="auto"/>
+            </w:pPr>
+            <w:r>
+              <w:t>#3</w:t>
+            </w:r>
+          </w:p>
+        </w:tc>
+        <w:tc>
+          <w:tcPr>
+            <w:tcW w:w="1560" w:type="dxa"/>
+            <w:tcMar>
+              <w:top w:w="100" w:type="dxa"/>
+              <w:left w:w="100" w:type="dxa"/>
+              <w:bottom w:w="100" w:type="dxa"/>
+              <w:right w:w="100" w:type="dxa"/>
+            </w:tcMar>
+          </w:tcPr>
+          <w:p>
+            <w:pPr>
+              <w:pStyle w:val="normal0"/>
+              <w:widowControl w:val="0"/>
+              <w:spacing w:line="240" w:lineRule="auto"/>
+            </w:pPr>
+            <w:r>
+              <w:t>Technical</w:t>
+            </w:r>
+          </w:p>
+        </w:tc>
+        <w:tc>
+          <w:tcPr>
+            <w:tcW w:w="1560" w:type="dxa"/>
+            <w:tcMar>
+              <w:top w:w="100" w:type="dxa"/>
+              <w:left w:w="100" w:type="dxa"/>
+              <w:bottom w:w="100" w:type="dxa"/>
+              <w:right w:w="100" w:type="dxa"/>
+            </w:tcMar>
+          </w:tcPr>
+          <w:p>
+            <w:pPr>
+              <w:pStyle w:val="normal0"/>
+              <w:widowControl w:val="0"/>
+              <w:spacing w:line="240" w:lineRule="auto"/>
+            </w:pPr>
+            <w:r>
+              <w:t>Power Interruption</w:t>
+            </w:r>
+          </w:p>
+        </w:tc>
+        <w:tc>
+          <w:tcPr>
+            <w:tcW w:w="1560" w:type="dxa"/>
+            <w:tcMar>
+              <w:top w:w="100" w:type="dxa"/>
+              <w:left w:w="100" w:type="dxa"/>
+              <w:bottom w:w="100" w:type="dxa"/>
+              <w:right w:w="100" w:type="dxa"/>
+            </w:tcMar>
+          </w:tcPr>
+          <w:p>
+            <w:pPr>
+              <w:pStyle w:val="normal0"/>
+              <w:widowControl w:val="0"/>
+              <w:spacing w:line="240" w:lineRule="auto"/>
+            </w:pPr>
+            <w:r>
+              <w:t>2</w:t>
+            </w:r>
+          </w:p>
+        </w:tc>
+        <w:tc>
+          <w:tcPr>
+            <w:tcW w:w="1560" w:type="dxa"/>
+            <w:tcMar>
+              <w:top w:w="100" w:type="dxa"/>
+              <w:left w:w="100" w:type="dxa"/>
+              <w:bottom w:w="100" w:type="dxa"/>
+              <w:right w:w="100" w:type="dxa"/>
+            </w:tcMar>
+          </w:tcPr>
+          <w:p>
+            <w:pPr>
+              <w:pStyle w:val="normal0"/>
+              <w:widowControl w:val="0"/>
+              <w:spacing w:line="240" w:lineRule="auto"/>
+            </w:pPr>
+            <w:r>
+              <w:t>Sudden power failure</w:t>
+            </w:r>
+          </w:p>
+        </w:tc>
+        <w:tc>
+          <w:tcPr>
+            <w:tcW w:w="1560" w:type="dxa"/>
+            <w:tcMar>
+              <w:top w:w="100" w:type="dxa"/>
+              <w:left w:w="100" w:type="dxa"/>
+              <w:bottom w:w="100" w:type="dxa"/>
+              <w:right w:w="100" w:type="dxa"/>
+            </w:tcMar>
+          </w:tcPr>
+          <w:p>
+            <w:pPr>
+              <w:pStyle w:val="normal0"/>
+              <w:widowControl w:val="0"/>
+              <w:spacing w:line="240" w:lineRule="auto"/>
+            </w:pPr>
+            <w:r>
+              <w:t>UPS installation</w:t>
+            </w:r>
+          </w:p>
+        </w:tc>
+      </w:tr>
+      <w:tr>
+        <w:tc>
+          <w:tcPr>
+            <w:tcW w:w="1560" w:type="dxa"/>
+            <w:tcMar>
+              <w:top w:w="100" w:type="dxa"/>
+              <w:left w:w="100" w:type="dxa"/>
+              <w:bottom w:w="100" w:type="dxa"/>
+              <w:right w:w="100" w:type="dxa"/>
+            </w:tcMar>
+          </w:tcPr>
+          <w:p>
+            <w:pPr>
+              <w:pStyle w:val="normal0"/>
+              <w:widowControl w:val="0"/>
+              <w:spacing w:line="240" w:lineRule="auto"/>
+            </w:pPr>
+            <w:r>
+              <w:t>#4</w:t>
+            </w:r>
+          </w:p>
+        </w:tc>
+        <w:tc>
+          <w:tcPr>
+            <w:tcW w:w="1560" w:type="dxa"/>
+            <w:tcMar>
+              <w:top w:w="100" w:type="dxa"/>
+              <w:left w:w="100" w:type="dxa"/>
+              <w:bottom w:w="100" w:type="dxa"/>
+              <w:right w:w="100" w:type="dxa"/>
+            </w:tcMar>
+          </w:tcPr>
+          <w:p>
+            <w:pPr>
+              <w:pStyle w:val="normal0"/>
+              <w:widowControl w:val="0"/>
+              <w:spacing w:line="240" w:lineRule="auto"/>
+            </w:pPr>
+            <w:r>
+              <w:t>System</w:t>
+            </w:r>
+          </w:p>
+        </w:tc>
+        <w:tc>
+          <w:tcPr>
+            <w:tcW w:w="1560" w:type="dxa"/>
+            <w:tcMar>
+              <w:top w:w="100" w:type="dxa"/>
+              <w:left w:w="100" w:type="dxa"/>
+              <w:bottom w:w="100" w:type="dxa"/>
+              <w:right w:w="100" w:type="dxa"/>
+            </w:tcMar>
+          </w:tcPr>
+          <w:p>
+            <w:pPr>
+              <w:pStyle w:val="normal0"/>
+              <w:widowControl w:val="0"/>
+              <w:spacing w:line="240" w:lineRule="auto"/>
+            </w:pPr>
+            <w:r>
+              <w:t>System fails under stress</w:t>
+            </w:r>
+          </w:p>
+        </w:tc>
+        <w:tc>
+          <w:tcPr>
+            <w:tcW w:w="1560" w:type="dxa"/>
+            <w:tcMar>
+              <w:top w:w="100" w:type="dxa"/>
+              <w:left w:w="100" w:type="dxa"/>
+              <w:bottom w:w="100" w:type="dxa"/>
+              <w:right w:w="100" w:type="dxa"/>
+            </w:tcMar>
+          </w:tcPr>
+          <w:p>
+            <w:pPr>
+              <w:pStyle w:val="normal0"/>
+              <w:widowControl w:val="0"/>
+              <w:spacing w:line="240" w:lineRule="auto"/>
+            </w:pPr>
+            <w:r>
+              <w:t>3-4</w:t>
+            </w:r>
+          </w:p>
+        </w:tc>
+        <w:tc>
+          <w:tcPr>
+            <w:tcW w:w="1560" w:type="dxa"/>
+            <w:tcMar>
+              <w:top w:w="100" w:type="dxa"/>
+              <w:left w:w="100" w:type="dxa"/>
+              <w:bottom w:w="100" w:type="dxa"/>
+              <w:right w:w="100" w:type="dxa"/>
+            </w:tcMar>
+          </w:tcPr>
+          <w:p>
+            <w:pPr>
+              <w:pStyle w:val="normal0"/>
+              <w:widowControl w:val="0"/>
+              <w:spacing w:line="240" w:lineRule="auto"/>
+            </w:pPr>
+            <w:r>
+              <w:t xml:space="preserve">Scaling </w:t>
+            </w:r>
+            <w:r>
+              <w:t xml:space="preserve">up the </w:t>
+            </w:r>
+            <w:r>
+              <w:t>system</w:t>
+            </w:r>
+          </w:p>
+        </w:tc>
+        <w:tc>
+          <w:tcPr>
+            <w:tcW w:w="1560" w:type="dxa"/>
+            <w:tcMar>
+              <w:top w:w="100" w:type="dxa"/>
+              <w:left w:w="100" w:type="dxa"/>
+              <w:bottom w:w="100" w:type="dxa"/>
+              <w:right w:w="100" w:type="dxa"/>
+            </w:tcMar>
+          </w:tcPr>
+          <w:p>
+            <w:pPr>
+              <w:pStyle w:val="normal0"/>
+              <w:widowControl w:val="0"/>
+              <w:spacing w:line="240" w:lineRule="auto"/>
+            </w:pPr>
+            <w:r>
+              <w:t>Load balancer to distribute the users in server farm</w:t>
+            </w:r>
           </w:p>
         </w:tc>
       </w:tr>
@@ -4176,6 +4655,20 @@
         <w:pStyle w:val="normal0"/>
         <w:widowControl w:val="0"/>
       </w:pPr>
+    </w:p>
+    <w:p>
+      <w:pPr>
+        <w:pStyle w:val="normal0"/>
+        <w:widowControl w:val="0"/>
+      </w:pPr>
+    </w:p>
+    <w:p>
+      <w:pPr>
+        <w:pStyle w:val="normal0"/>
+        <w:widowControl w:val="0"/>
+      </w:pPr>
+      <w:bookmarkStart w:id="32" w:name="_GoBack"/>
+      <w:bookmarkEnd w:id="32"/>
     </w:p>
     <w:sectPr>
       <w:footerReference w:type="default" r:id="rId14"/>
@@ -4258,7 +4751,7 @@
       <w:rPr>
         <w:noProof/>
       </w:rPr>
-      <w:t>12</w:t>
+      <w:t>11</w:t>
     </w:r>
     <w:r>
       <w:fldChar w:fldCharType="end"/>

</xml_diff>

<commit_message>
Technical dictionary added …
</commit_message>
<xml_diff>
--- a/SolutionDocument.docx
+++ b/SolutionDocument.docx
@@ -707,21 +707,8 @@
               <w:widowControl w:val="0"/>
               <w:spacing w:line="240" w:lineRule="auto"/>
             </w:pPr>
-            <w:proofErr w:type="spellStart"/>
             <w:r>
-              <w:t>Nikolaj</w:t>
-            </w:r>
-            <w:proofErr w:type="spellEnd"/>
-            <w:r>
-              <w:t xml:space="preserve"> B. </w:t>
-            </w:r>
-            <w:proofErr w:type="spellStart"/>
-            <w:r>
-              <w:t>Hemmeshøj</w:t>
-            </w:r>
-            <w:proofErr w:type="spellEnd"/>
-            <w:r>
-              <w:t xml:space="preserve">, </w:t>
+              <w:t xml:space="preserve">Nikolaj B. Hemmeshøj, </w:t>
             </w:r>
             <w:hyperlink r:id="rId8" w:history="1">
               <w:r>
@@ -956,19 +943,9 @@
               <w:widowControl w:val="0"/>
               <w:spacing w:line="240" w:lineRule="auto"/>
             </w:pPr>
-            <w:proofErr w:type="spellStart"/>
             <w:r>
-              <w:t>Nikolaj</w:t>
+              <w:t>Nikolaj B. Hemmeshøj</w:t>
             </w:r>
-            <w:proofErr w:type="spellEnd"/>
-            <w:r>
-              <w:t xml:space="preserve"> B. </w:t>
-            </w:r>
-            <w:proofErr w:type="spellStart"/>
-            <w:r>
-              <w:t>Hemmeshøj</w:t>
-            </w:r>
-            <w:proofErr w:type="spellEnd"/>
           </w:p>
         </w:tc>
         <w:tc>
@@ -1037,15 +1014,7 @@
               <w:spacing w:line="240" w:lineRule="auto"/>
             </w:pPr>
             <w:r>
-              <w:t xml:space="preserve">Jarl </w:t>
-            </w:r>
-            <w:proofErr w:type="spellStart"/>
-            <w:r>
-              <w:t>Tuxen</w:t>
-            </w:r>
-            <w:proofErr w:type="spellEnd"/>
-            <w:r>
-              <w:t xml:space="preserve"> </w:t>
+              <w:t xml:space="preserve">Jarl Tuxen </w:t>
             </w:r>
           </w:p>
         </w:tc>
@@ -1482,15 +1451,7 @@
         <w:t xml:space="preserve"> costs</w:t>
       </w:r>
       <w:r>
-        <w:t xml:space="preserve">. No centralised server or active </w:t>
-      </w:r>
-      <w:proofErr w:type="gramStart"/>
-      <w:r>
-        <w:t>internet</w:t>
-      </w:r>
-      <w:proofErr w:type="gramEnd"/>
-      <w:r>
-        <w:t xml:space="preserve"> connection is required for communication. </w:t>
+        <w:t xml:space="preserve">. No centralised server or active internet connection is required for communication. </w:t>
       </w:r>
     </w:p>
     <w:p>
@@ -1760,13 +1721,8 @@
         <w:pStyle w:val="normal0"/>
         <w:widowControl w:val="0"/>
       </w:pPr>
-      <w:proofErr w:type="gramStart"/>
-      <w:r>
-        <w:t>High level</w:t>
-      </w:r>
-      <w:proofErr w:type="gramEnd"/>
-      <w:r>
-        <w:t xml:space="preserve"> cost elements that the project will carry</w:t>
+      <w:r>
+        <w:t>High level cost elements that the project will carry</w:t>
       </w:r>
       <w:r>
         <w:t xml:space="preserve"> once implemented or will be running</w:t>
@@ -1885,13 +1841,8 @@
       <w:r>
         <w:t xml:space="preserve">Open source software </w:t>
       </w:r>
-      <w:proofErr w:type="gramStart"/>
-      <w:r>
-        <w:t>were</w:t>
-      </w:r>
-      <w:proofErr w:type="gramEnd"/>
-      <w:r>
-        <w:t xml:space="preserve"> used for development so</w:t>
+      <w:r>
+        <w:t>were used for development so</w:t>
       </w:r>
       <w:r>
         <w:t xml:space="preserve"> no licence costs. </w:t>
@@ -2113,15 +2064,7 @@
         <w:widowControl w:val="0"/>
       </w:pPr>
       <w:r>
-        <w:t xml:space="preserve">The strength of the system lies in enabling users to communicate without having an </w:t>
-      </w:r>
-      <w:proofErr w:type="gramStart"/>
-      <w:r>
-        <w:t>internet</w:t>
-      </w:r>
-      <w:proofErr w:type="gramEnd"/>
-      <w:r>
-        <w:t xml:space="preserve"> access. </w:t>
+        <w:t xml:space="preserve">The strength of the system lies in enabling users to communicate without having an internet access. </w:t>
       </w:r>
       <w:r>
         <w:t xml:space="preserve">The system </w:t>
@@ -2193,7 +2136,67 @@
       <w:r>
         <w:t>Technical dictionary</w:t>
       </w:r>
-      <w:r>
+    </w:p>
+    <w:p>
+      <w:pPr>
+        <w:pStyle w:val="Heading2"/>
+        <w:keepNext w:val="0"/>
+        <w:keepLines w:val="0"/>
+        <w:widowControl w:val="0"/>
+        <w:tabs>
+          <w:tab w:val="left" w:pos="6893"/>
+        </w:tabs>
+        <w:contextualSpacing w:val="0"/>
+        <w:rPr>
+          <w:rFonts w:ascii="Arial" w:hAnsi="Arial" w:cs="Arial"/>
+          <w:sz w:val="22"/>
+          <w:szCs w:val="22"/>
+        </w:rPr>
+      </w:pPr>
+      <w:r>
+        <w:rPr>
+          <w:rFonts w:ascii="Arial" w:hAnsi="Arial" w:cs="Arial"/>
+          <w:b w:val="0"/>
+          <w:sz w:val="22"/>
+          <w:szCs w:val="22"/>
+        </w:rPr>
+        <w:t xml:space="preserve">Here </w:t>
+      </w:r>
+      <w:r>
+        <w:rPr>
+          <w:rFonts w:ascii="Arial" w:hAnsi="Arial" w:cs="Arial"/>
+          <w:b w:val="0"/>
+          <w:sz w:val="22"/>
+          <w:szCs w:val="22"/>
+        </w:rPr>
+        <w:t>is the brief explanation of</w:t>
+      </w:r>
+      <w:r>
+        <w:rPr>
+          <w:rFonts w:ascii="Arial" w:hAnsi="Arial" w:cs="Arial"/>
+          <w:b w:val="0"/>
+          <w:sz w:val="22"/>
+          <w:szCs w:val="22"/>
+        </w:rPr>
+        <w:t xml:space="preserve"> few terms that have been used </w:t>
+      </w:r>
+      <w:r>
+        <w:rPr>
+          <w:rFonts w:ascii="Arial" w:hAnsi="Arial" w:cs="Arial"/>
+          <w:b w:val="0"/>
+          <w:sz w:val="22"/>
+          <w:szCs w:val="22"/>
+        </w:rPr>
+        <w:t xml:space="preserve">in the text: </w:t>
+      </w:r>
+      <w:bookmarkStart w:id="15" w:name="_GoBack"/>
+      <w:bookmarkEnd w:id="15"/>
+      <w:r>
+        <w:rPr>
+          <w:rFonts w:ascii="Arial" w:hAnsi="Arial" w:cs="Arial"/>
+          <w:sz w:val="22"/>
+          <w:szCs w:val="22"/>
+        </w:rPr>
         <w:tab/>
       </w:r>
     </w:p>
@@ -2232,14 +2235,255 @@
     </w:p>
     <w:p>
       <w:pPr>
+        <w:rPr>
+          <w:rFonts w:eastAsia="Times New Roman" w:cs="Times New Roman"/>
+          <w:color w:val="252525"/>
+          <w:szCs w:val="22"/>
+          <w:shd w:val="clear" w:color="auto" w:fill="FFFFFF"/>
+        </w:rPr>
+      </w:pPr>
+      <w:r>
+        <w:rPr>
+          <w:b/>
+        </w:rPr>
+        <w:t xml:space="preserve">LAN: </w:t>
+      </w:r>
+      <w:r>
+        <w:rPr>
+          <w:rFonts w:eastAsia="Times New Roman" w:cs="Times New Roman"/>
+          <w:color w:val="252525"/>
+          <w:szCs w:val="22"/>
+          <w:shd w:val="clear" w:color="auto" w:fill="FFFFFF"/>
+        </w:rPr>
+        <w:t>A</w:t>
+      </w:r>
+      <w:r>
+        <w:rPr>
+          <w:rStyle w:val="apple-converted-space"/>
+          <w:rFonts w:eastAsia="Times New Roman" w:cs="Times New Roman"/>
+          <w:color w:val="252525"/>
+          <w:szCs w:val="22"/>
+          <w:shd w:val="clear" w:color="auto" w:fill="FFFFFF"/>
+        </w:rPr>
+        <w:t> </w:t>
+      </w:r>
+      <w:r>
+        <w:rPr>
+          <w:rFonts w:eastAsia="Times New Roman" w:cs="Times New Roman"/>
+          <w:b/>
+          <w:bCs/>
+          <w:color w:val="252525"/>
+          <w:szCs w:val="22"/>
+          <w:shd w:val="clear" w:color="auto" w:fill="FFFFFF"/>
+        </w:rPr>
+        <w:t>local area network</w:t>
+      </w:r>
+      <w:r>
+        <w:rPr>
+          <w:rStyle w:val="apple-converted-space"/>
+          <w:rFonts w:eastAsia="Times New Roman" w:cs="Times New Roman"/>
+          <w:color w:val="252525"/>
+          <w:szCs w:val="22"/>
+          <w:shd w:val="clear" w:color="auto" w:fill="FFFFFF"/>
+        </w:rPr>
+        <w:t> </w:t>
+      </w:r>
+      <w:r>
+        <w:rPr>
+          <w:rFonts w:eastAsia="Times New Roman" w:cs="Times New Roman"/>
+          <w:color w:val="252525"/>
+          <w:szCs w:val="22"/>
+          <w:shd w:val="clear" w:color="auto" w:fill="FFFFFF"/>
+        </w:rPr>
+        <w:t>(</w:t>
+      </w:r>
+      <w:r>
+        <w:rPr>
+          <w:rFonts w:eastAsia="Times New Roman" w:cs="Times New Roman"/>
+          <w:b/>
+          <w:bCs/>
+          <w:color w:val="252525"/>
+          <w:szCs w:val="22"/>
+          <w:shd w:val="clear" w:color="auto" w:fill="FFFFFF"/>
+        </w:rPr>
+        <w:t>LAN</w:t>
+      </w:r>
+      <w:r>
+        <w:rPr>
+          <w:rFonts w:eastAsia="Times New Roman" w:cs="Times New Roman"/>
+          <w:color w:val="252525"/>
+          <w:szCs w:val="22"/>
+          <w:shd w:val="clear" w:color="auto" w:fill="FFFFFF"/>
+        </w:rPr>
+        <w:t>) is a</w:t>
+      </w:r>
+      <w:r>
+        <w:rPr>
+          <w:rStyle w:val="apple-converted-space"/>
+          <w:rFonts w:eastAsia="Times New Roman" w:cs="Times New Roman"/>
+          <w:color w:val="252525"/>
+          <w:szCs w:val="22"/>
+          <w:shd w:val="clear" w:color="auto" w:fill="FFFFFF"/>
+        </w:rPr>
+        <w:t> </w:t>
+      </w:r>
+      <w:r>
+        <w:rPr>
+          <w:rFonts w:eastAsia="Times New Roman" w:cs="Times New Roman"/>
+          <w:szCs w:val="22"/>
+          <w:shd w:val="clear" w:color="auto" w:fill="FFFFFF"/>
+        </w:rPr>
+        <w:t>computer network</w:t>
+      </w:r>
+      <w:r>
+        <w:rPr>
+          <w:rStyle w:val="apple-converted-space"/>
+          <w:rFonts w:eastAsia="Times New Roman" w:cs="Times New Roman"/>
+          <w:color w:val="252525"/>
+          <w:szCs w:val="22"/>
+          <w:shd w:val="clear" w:color="auto" w:fill="FFFFFF"/>
+        </w:rPr>
+        <w:t> </w:t>
+      </w:r>
+      <w:r>
+        <w:rPr>
+          <w:rFonts w:eastAsia="Times New Roman" w:cs="Times New Roman"/>
+          <w:color w:val="252525"/>
+          <w:szCs w:val="22"/>
+          <w:shd w:val="clear" w:color="auto" w:fill="FFFFFF"/>
+        </w:rPr>
+        <w:t>that interconnects computers within a limited area such as a home, school, computer laboratory, or office building, using network media.</w:t>
+      </w:r>
+    </w:p>
+    <w:p>
+      <w:pPr>
+        <w:rPr>
+          <w:rFonts w:eastAsia="Times New Roman" w:cs="Times New Roman"/>
+          <w:color w:val="252525"/>
+          <w:szCs w:val="22"/>
+          <w:shd w:val="clear" w:color="auto" w:fill="FFFFFF"/>
+        </w:rPr>
+      </w:pPr>
+      <w:r>
+        <w:rPr>
+          <w:rFonts w:eastAsia="Times New Roman" w:cs="Times New Roman"/>
+          <w:b/>
+          <w:color w:val="252525"/>
+          <w:szCs w:val="22"/>
+          <w:shd w:val="clear" w:color="auto" w:fill="FFFFFF"/>
+        </w:rPr>
+        <w:t xml:space="preserve">MVC: </w:t>
+      </w:r>
+      <w:r>
+        <w:rPr>
+          <w:rFonts w:eastAsia="Times New Roman" w:cs="Times New Roman"/>
+          <w:color w:val="252525"/>
+          <w:szCs w:val="22"/>
+          <w:shd w:val="clear" w:color="auto" w:fill="FFFFFF"/>
+        </w:rPr>
+        <w:t>Model–view–controller (MVC) is a software architectural pattern for implementing user interfaces. It divides a given software application into three interconnected parts, so as to separate internal representations of information from the ways that information is presented to or accepted from the user</w:t>
+      </w:r>
+      <w:r>
+        <w:rPr>
+          <w:rFonts w:eastAsia="Times New Roman" w:cs="Times New Roman"/>
+          <w:color w:val="252525"/>
+          <w:szCs w:val="22"/>
+          <w:shd w:val="clear" w:color="auto" w:fill="FFFFFF"/>
+        </w:rPr>
+        <w:t>.</w:t>
+      </w:r>
+    </w:p>
+    <w:p>
+      <w:pPr>
+        <w:rPr>
+          <w:rFonts w:eastAsia="Times New Roman" w:cs="Times New Roman"/>
+          <w:szCs w:val="22"/>
+        </w:rPr>
+      </w:pPr>
+      <w:r>
+        <w:rPr>
+          <w:rFonts w:eastAsia="Times New Roman" w:cs="Times New Roman"/>
+          <w:b/>
+          <w:color w:val="252525"/>
+          <w:szCs w:val="22"/>
+          <w:shd w:val="clear" w:color="auto" w:fill="FFFFFF"/>
+        </w:rPr>
+        <w:t>Load Balancer</w:t>
+      </w:r>
+      <w:r>
+        <w:rPr>
+          <w:rFonts w:eastAsia="Times New Roman" w:cs="Times New Roman"/>
+          <w:color w:val="252525"/>
+          <w:szCs w:val="22"/>
+          <w:shd w:val="clear" w:color="auto" w:fill="FFFFFF"/>
+        </w:rPr>
+        <w:t>:</w:t>
+      </w:r>
+      <w:r>
+        <w:rPr>
+          <w:rFonts w:eastAsia="Times New Roman" w:cs="Times New Roman"/>
+          <w:color w:val="252525"/>
+          <w:szCs w:val="22"/>
+          <w:shd w:val="clear" w:color="auto" w:fill="FFFFFF"/>
+        </w:rPr>
+        <w:t xml:space="preserve"> </w:t>
+      </w:r>
+      <w:r>
+        <w:rPr>
+          <w:rFonts w:eastAsia="Times New Roman" w:cs="Times New Roman"/>
+          <w:szCs w:val="22"/>
+        </w:rPr>
+        <w:t>A load balancer is a device that acts as a reverse proxy and distributes network or application traffic across a number of servers. Load balancers are used to increase capacity (concurrent users) and reliability of applications.</w:t>
+      </w:r>
+    </w:p>
+    <w:p>
+      <w:pPr>
+        <w:rPr>
+          <w:rFonts w:eastAsia="Times New Roman" w:cs="Times New Roman"/>
+          <w:szCs w:val="22"/>
+        </w:rPr>
+      </w:pPr>
+      <w:r>
+        <w:rPr>
+          <w:rFonts w:eastAsia="Times New Roman" w:cs="Times New Roman"/>
+          <w:b/>
+          <w:szCs w:val="22"/>
+        </w:rPr>
+        <w:t>Server Farm:</w:t>
+      </w:r>
+      <w:r>
+        <w:rPr>
+          <w:rFonts w:eastAsia="Times New Roman" w:cs="Times New Roman"/>
+          <w:b/>
+          <w:szCs w:val="22"/>
+        </w:rPr>
+        <w:t xml:space="preserve"> </w:t>
+      </w:r>
+      <w:r>
+        <w:rPr>
+          <w:rFonts w:eastAsia="Times New Roman" w:cs="Times New Roman"/>
+          <w:szCs w:val="22"/>
+        </w:rPr>
+        <w:t>A server farm</w:t>
+      </w:r>
+      <w:r>
+        <w:rPr>
+          <w:rFonts w:eastAsia="Times New Roman" w:cs="Times New Roman"/>
+          <w:szCs w:val="22"/>
+        </w:rPr>
+        <w:t xml:space="preserve"> is a collection of computer servers usually maintained by an enterprise to accomplish server needs far beyond the capability of one machine. </w:t>
+      </w:r>
+    </w:p>
+    <w:p>
+      <w:pPr>
         <w:pStyle w:val="Heading2"/>
         <w:keepNext w:val="0"/>
         <w:keepLines w:val="0"/>
         <w:widowControl w:val="0"/>
         <w:contextualSpacing w:val="0"/>
       </w:pPr>
-      <w:bookmarkStart w:id="15" w:name="h.k78al19aaso3" w:colFirst="0" w:colLast="0"/>
-      <w:bookmarkEnd w:id="15"/>
+      <w:bookmarkStart w:id="16" w:name="h.k78al19aaso3" w:colFirst="0" w:colLast="0"/>
+      <w:bookmarkEnd w:id="16"/>
       <w:r>
         <w:t>Architecture overview</w:t>
       </w:r>
@@ -2367,6 +2611,7 @@
         <w:widowControl w:val="0"/>
       </w:pPr>
       <w:r>
+        <w:lastRenderedPageBreak/>
         <w:t xml:space="preserve"> </w:t>
       </w:r>
     </w:p>
@@ -2380,7 +2625,6 @@
           <w:noProof/>
           <w:lang w:val="en-US"/>
         </w:rPr>
-        <w:lastRenderedPageBreak/>
         <w:drawing>
           <wp:inline distT="0" distB="0" distL="0" distR="0" wp14:anchorId="7E8A2EB0" wp14:editId="4678BB56">
             <wp:extent cx="5943600" cy="2827867"/>
@@ -2442,8 +2686,8 @@
         <w:widowControl w:val="0"/>
         <w:contextualSpacing w:val="0"/>
       </w:pPr>
-      <w:bookmarkStart w:id="16" w:name="h.v8sievqg4cdm" w:colFirst="0" w:colLast="0"/>
-      <w:bookmarkEnd w:id="16"/>
+      <w:bookmarkStart w:id="17" w:name="h.v8sievqg4cdm" w:colFirst="0" w:colLast="0"/>
+      <w:bookmarkEnd w:id="17"/>
       <w:r>
         <w:t>Server setup</w:t>
       </w:r>
@@ -2612,8 +2856,8 @@
         <w:widowControl w:val="0"/>
         <w:contextualSpacing w:val="0"/>
       </w:pPr>
-      <w:bookmarkStart w:id="17" w:name="h.srhnrravenhi" w:colFirst="0" w:colLast="0"/>
-      <w:bookmarkEnd w:id="17"/>
+      <w:bookmarkStart w:id="18" w:name="h.srhnrravenhi" w:colFirst="0" w:colLast="0"/>
+      <w:bookmarkEnd w:id="18"/>
       <w:r>
         <w:t>Functional requirements</w:t>
       </w:r>
@@ -2639,8 +2883,8 @@
           <w:numId w:val="9"/>
         </w:numPr>
       </w:pPr>
-      <w:bookmarkStart w:id="18" w:name="h.cov4a8ojgpfv" w:colFirst="0" w:colLast="0"/>
-      <w:bookmarkEnd w:id="18"/>
+      <w:bookmarkStart w:id="19" w:name="h.cov4a8ojgpfv" w:colFirst="0" w:colLast="0"/>
+      <w:bookmarkEnd w:id="19"/>
       <w:r>
         <w:t>Register User.</w:t>
       </w:r>
@@ -2753,15 +2997,7 @@
         </w:numPr>
       </w:pPr>
       <w:r>
-        <w:t xml:space="preserve">Send/Receive </w:t>
-      </w:r>
-      <w:proofErr w:type="gramStart"/>
-      <w:r>
-        <w:t>small-medium</w:t>
-      </w:r>
-      <w:proofErr w:type="gramEnd"/>
-      <w:r>
-        <w:t xml:space="preserve"> sized files.</w:t>
+        <w:t>Send/Receive small-medium sized files.</w:t>
       </w:r>
     </w:p>
     <w:p>
@@ -3250,8 +3486,8 @@
         <w:widowControl w:val="0"/>
         <w:contextualSpacing w:val="0"/>
       </w:pPr>
-      <w:bookmarkStart w:id="19" w:name="h.q4gw0162nchu" w:colFirst="0" w:colLast="0"/>
-      <w:bookmarkEnd w:id="19"/>
+      <w:bookmarkStart w:id="20" w:name="h.q4gw0162nchu" w:colFirst="0" w:colLast="0"/>
+      <w:bookmarkEnd w:id="20"/>
       <w:r>
         <w:t>Capacity recommendations</w:t>
       </w:r>
@@ -3296,8 +3532,8 @@
         <w:widowControl w:val="0"/>
         <w:contextualSpacing w:val="0"/>
       </w:pPr>
-      <w:bookmarkStart w:id="20" w:name="h.ykwmexgv6n1" w:colFirst="0" w:colLast="0"/>
-      <w:bookmarkEnd w:id="20"/>
+      <w:bookmarkStart w:id="21" w:name="h.ykwmexgv6n1" w:colFirst="0" w:colLast="0"/>
+      <w:bookmarkEnd w:id="21"/>
       <w:r>
         <w:t>Impact on other system</w:t>
       </w:r>
@@ -3328,8 +3564,8 @@
         <w:widowControl w:val="0"/>
         <w:contextualSpacing w:val="0"/>
       </w:pPr>
-      <w:bookmarkStart w:id="21" w:name="h.ndht1r7b6n3n" w:colFirst="0" w:colLast="0"/>
-      <w:bookmarkEnd w:id="21"/>
+      <w:bookmarkStart w:id="22" w:name="h.ndht1r7b6n3n" w:colFirst="0" w:colLast="0"/>
+      <w:bookmarkEnd w:id="22"/>
       <w:r>
         <w:t>Failover and scalability</w:t>
       </w:r>
@@ -3346,15 +3582,7 @@
         <w:t xml:space="preserve">nt in the system like database or </w:t>
       </w:r>
       <w:r>
-        <w:t xml:space="preserve">server </w:t>
-      </w:r>
-      <w:proofErr w:type="spellStart"/>
-      <w:r>
-        <w:t>etc</w:t>
-      </w:r>
-      <w:proofErr w:type="spellEnd"/>
-      <w:r>
-        <w:t xml:space="preserve"> can be upgraded</w:t>
+        <w:t>server etc can be upgraded</w:t>
       </w:r>
       <w:r>
         <w:t xml:space="preserve"> later</w:t>
@@ -3397,8 +3625,8 @@
         <w:widowControl w:val="0"/>
         <w:contextualSpacing w:val="0"/>
       </w:pPr>
-      <w:bookmarkStart w:id="22" w:name="h.e8pomligmu5" w:colFirst="0" w:colLast="0"/>
-      <w:bookmarkEnd w:id="22"/>
+      <w:bookmarkStart w:id="23" w:name="h.e8pomligmu5" w:colFirst="0" w:colLast="0"/>
+      <w:bookmarkEnd w:id="23"/>
       <w:r>
         <w:t>Technical implementation plan</w:t>
       </w:r>
@@ -3415,15 +3643,7 @@
         <w:t xml:space="preserve"> </w:t>
       </w:r>
       <w:r>
-        <w:t>Java development kit (</w:t>
-      </w:r>
-      <w:proofErr w:type="spellStart"/>
-      <w:r>
-        <w:t>jdk</w:t>
-      </w:r>
-      <w:proofErr w:type="spellEnd"/>
-      <w:r>
-        <w:t xml:space="preserve">) is required to compile and run the program. </w:t>
+        <w:t xml:space="preserve">Java development kit (jdk) is required to compile and run the program. </w:t>
       </w:r>
       <w:r>
         <w:t xml:space="preserve">The object oriented programming using java language is used to write </w:t>
@@ -3443,8 +3663,8 @@
         <w:widowControl w:val="0"/>
         <w:contextualSpacing w:val="0"/>
       </w:pPr>
-      <w:bookmarkStart w:id="23" w:name="h.7c9cnv780vbj" w:colFirst="0" w:colLast="0"/>
-      <w:bookmarkEnd w:id="23"/>
+      <w:bookmarkStart w:id="24" w:name="h.7c9cnv780vbj" w:colFirst="0" w:colLast="0"/>
+      <w:bookmarkEnd w:id="24"/>
       <w:r>
         <w:t xml:space="preserve">Solution implementation components </w:t>
       </w:r>
@@ -3457,8 +3677,8 @@
         <w:widowControl w:val="0"/>
         <w:contextualSpacing w:val="0"/>
       </w:pPr>
-      <w:bookmarkStart w:id="24" w:name="h.7xk33chdy2v6" w:colFirst="0" w:colLast="0"/>
-      <w:bookmarkEnd w:id="24"/>
+      <w:bookmarkStart w:id="25" w:name="h.7xk33chdy2v6" w:colFirst="0" w:colLast="0"/>
+      <w:bookmarkEnd w:id="25"/>
       <w:r>
         <w:t>Preparation</w:t>
       </w:r>
@@ -3552,8 +3772,8 @@
         <w:widowControl w:val="0"/>
         <w:contextualSpacing w:val="0"/>
       </w:pPr>
-      <w:bookmarkStart w:id="25" w:name="h.fzcxnyut0cz0" w:colFirst="0" w:colLast="0"/>
-      <w:bookmarkEnd w:id="25"/>
+      <w:bookmarkStart w:id="26" w:name="h.fzcxnyut0cz0" w:colFirst="0" w:colLast="0"/>
+      <w:bookmarkEnd w:id="26"/>
       <w:r>
         <w:t>Development of software</w:t>
       </w:r>
@@ -3652,8 +3872,8 @@
         <w:widowControl w:val="0"/>
         <w:contextualSpacing w:val="0"/>
       </w:pPr>
-      <w:bookmarkStart w:id="26" w:name="h.y7nkn8q489lk" w:colFirst="0" w:colLast="0"/>
-      <w:bookmarkEnd w:id="26"/>
+      <w:bookmarkStart w:id="27" w:name="h.y7nkn8q489lk" w:colFirst="0" w:colLast="0"/>
+      <w:bookmarkEnd w:id="27"/>
       <w:r>
         <w:t>Hardware setup</w:t>
       </w:r>
@@ -3708,15 +3928,7 @@
         <w:contextualSpacing/>
       </w:pPr>
       <w:r>
-        <w:t xml:space="preserve">Install </w:t>
-      </w:r>
-      <w:proofErr w:type="spellStart"/>
-      <w:r>
-        <w:t>jdk</w:t>
-      </w:r>
-      <w:proofErr w:type="spellEnd"/>
-      <w:r>
-        <w:t xml:space="preserve"> 1.5 or later</w:t>
+        <w:t>Install jdk 1.5 or later</w:t>
       </w:r>
     </w:p>
     <w:p>
@@ -3742,8 +3954,8 @@
         <w:widowControl w:val="0"/>
         <w:contextualSpacing w:val="0"/>
       </w:pPr>
-      <w:bookmarkStart w:id="27" w:name="h.8x08e4hvqizg" w:colFirst="0" w:colLast="0"/>
-      <w:bookmarkEnd w:id="27"/>
+      <w:bookmarkStart w:id="28" w:name="h.8x08e4hvqizg" w:colFirst="0" w:colLast="0"/>
+      <w:bookmarkEnd w:id="28"/>
       <w:r>
         <w:t>Cost</w:t>
       </w:r>
@@ -3783,8 +3995,8 @@
         <w:widowControl w:val="0"/>
         <w:contextualSpacing w:val="0"/>
       </w:pPr>
-      <w:bookmarkStart w:id="28" w:name="h.28y6hwd99ohr" w:colFirst="0" w:colLast="0"/>
-      <w:bookmarkEnd w:id="28"/>
+      <w:bookmarkStart w:id="29" w:name="h.28y6hwd99ohr" w:colFirst="0" w:colLast="0"/>
+      <w:bookmarkEnd w:id="29"/>
       <w:r>
         <w:t>Platform cost</w:t>
       </w:r>
@@ -3805,8 +4017,8 @@
         <w:widowControl w:val="0"/>
         <w:contextualSpacing w:val="0"/>
       </w:pPr>
-      <w:bookmarkStart w:id="29" w:name="h.syha32knd6hd" w:colFirst="0" w:colLast="0"/>
-      <w:bookmarkEnd w:id="29"/>
+      <w:bookmarkStart w:id="30" w:name="h.syha32knd6hd" w:colFirst="0" w:colLast="0"/>
+      <w:bookmarkEnd w:id="30"/>
       <w:r>
         <w:t xml:space="preserve">License and support </w:t>
       </w:r>
@@ -3820,15 +4032,7 @@
         <w:t xml:space="preserve">Support will be available in the form of the user manual and operation documents. </w:t>
       </w:r>
       <w:r>
-        <w:t xml:space="preserve">Moreover the system is not very complex and due to its GUI </w:t>
-      </w:r>
-      <w:proofErr w:type="gramStart"/>
-      <w:r>
-        <w:t>its</w:t>
-      </w:r>
-      <w:proofErr w:type="gramEnd"/>
-      <w:r>
-        <w:t xml:space="preserve"> easy to use. The network administrator already working in the organization can be</w:t>
+        <w:t>Moreover the system is not very complex and due to its GUI its easy to use. The network administrator already working in the organization can be</w:t>
       </w:r>
       <w:r>
         <w:t xml:space="preserve"> equipped to provide support in case if unexpected issue arises.  </w:t>
@@ -3842,8 +4046,8 @@
         <w:widowControl w:val="0"/>
         <w:contextualSpacing w:val="0"/>
       </w:pPr>
-      <w:bookmarkStart w:id="30" w:name="h.fm3l13xtid1y" w:colFirst="0" w:colLast="0"/>
-      <w:bookmarkEnd w:id="30"/>
+      <w:bookmarkStart w:id="31" w:name="h.fm3l13xtid1y" w:colFirst="0" w:colLast="0"/>
+      <w:bookmarkEnd w:id="31"/>
       <w:r>
         <w:t>Operational Cost</w:t>
       </w:r>
@@ -3891,8 +4095,8 @@
         <w:widowControl w:val="0"/>
         <w:contextualSpacing w:val="0"/>
       </w:pPr>
-      <w:bookmarkStart w:id="31" w:name="h.7wc0yv731cjc" w:colFirst="0" w:colLast="0"/>
-      <w:bookmarkEnd w:id="31"/>
+      <w:bookmarkStart w:id="32" w:name="h.7wc0yv731cjc" w:colFirst="0" w:colLast="0"/>
+      <w:bookmarkEnd w:id="32"/>
       <w:r>
         <w:t>Risks</w:t>
       </w:r>
@@ -4667,8 +4871,6 @@
         <w:pStyle w:val="normal0"/>
         <w:widowControl w:val="0"/>
       </w:pPr>
-      <w:bookmarkStart w:id="32" w:name="_GoBack"/>
-      <w:bookmarkEnd w:id="32"/>
     </w:p>
     <w:sectPr>
       <w:footerReference w:type="default" r:id="rId14"/>
@@ -4730,7 +4932,7 @@
       <w:rPr>
         <w:noProof/>
       </w:rPr>
-      <w:t>11</w:t>
+      <w:t>6</w:t>
     </w:r>
     <w:r>
       <w:fldChar w:fldCharType="end"/>
@@ -7002,6 +7204,11 @@
       </w:tblCellMar>
     </w:tblPr>
   </w:style>
+  <w:style w:type="character" w:customStyle="1" w:styleId="apple-converted-space">
+    <w:name w:val="apple-converted-space"/>
+    <w:basedOn w:val="DefaultParagraphFont"/>
+    <w:rsid w:val="00947C06"/>
+  </w:style>
 </w:styles>
 </file>
 
@@ -7461,6 +7668,11 @@
       </w:tblCellMar>
     </w:tblPr>
   </w:style>
+  <w:style w:type="character" w:customStyle="1" w:styleId="apple-converted-space">
+    <w:name w:val="apple-converted-space"/>
+    <w:basedOn w:val="DefaultParagraphFont"/>
+    <w:rsid w:val="00947C06"/>
+  </w:style>
 </w:styles>
 </file>
 

</xml_diff>